<commit_message>
Update signals and systems, update razavi notes
</commit_message>
<xml_diff>
--- a/notes/signals-and-systems-oppenheim-2nd-edition.docx
+++ b/notes/signals-and-systems-oppenheim-2nd-edition.docx
@@ -8,6 +8,40 @@
       </w:pPr>
       <w:r>
         <w:t>LTI systems</w:t>
+      </w:r>
+    </w:p>
+    <w:p>
+      <w:r>
+        <w:t>Many physical processes can be modeled as LTI systems.</w:t>
+      </w:r>
+    </w:p>
+    <w:p>
+      <w:r>
+        <w:t>An LTI system is completely characterized by its response to the unit impulse.</w:t>
+      </w:r>
+    </w:p>
+    <w:p>
+      <w:pPr>
+        <w:pStyle w:val="Heading2"/>
+      </w:pPr>
+      <w:r>
+        <w:t>DT LTI systems: the convolution sum</w:t>
+      </w:r>
+    </w:p>
+    <w:p>
+      <w:pPr>
+        <w:pStyle w:val="Heading2"/>
+      </w:pPr>
+      <w:r>
+        <w:t>CT LTI systems: the convolution integral</w:t>
+      </w:r>
+    </w:p>
+    <w:p>
+      <w:pPr>
+        <w:pStyle w:val="Heading2"/>
+      </w:pPr>
+      <w:r>
+        <w:t>Properties of LTI systems</w:t>
       </w:r>
     </w:p>
     <w:p>
@@ -2738,7 +2772,14 @@
         <w:rPr>
           <w:rFonts w:eastAsiaTheme="minorEastAsia"/>
         </w:rPr>
-        <w:t xml:space="preserve"> will generally consist of the sum of a particular solution to the DE and a homogeneous solution, which is the solution to the DE with the input set to 0. The homogeneous solution is often called the natural response of the system.</w:t>
+        <w:t xml:space="preserve"> will generally consist of the sum of a particular solution to the DE and a homogeneous solution, which is the solution to the DE with the </w:t>
+      </w:r>
+      <w:r>
+        <w:rPr>
+          <w:rFonts w:eastAsiaTheme="minorEastAsia"/>
+        </w:rPr>
+        <w:lastRenderedPageBreak/>
+        <w:t>input set to 0. The homogeneous solution is often called the natural response of the system.</w:t>
       </w:r>
     </w:p>
     <w:p>
@@ -2792,7 +2833,6 @@
         <w:rPr>
           <w:rFonts w:eastAsiaTheme="minorEastAsia"/>
         </w:rPr>
-        <w:lastRenderedPageBreak/>
         <w:t xml:space="preserve">Mathematically, initial rest means that if </w:t>
       </w:r>
       <m:oMath>
@@ -3953,7 +3993,14 @@
         <w:rPr>
           <w:rFonts w:eastAsiaTheme="minorEastAsia"/>
         </w:rPr>
-        <w:t xml:space="preserve"> for </w:t>
+        <w:t xml:space="preserve"> </w:t>
+      </w:r>
+      <w:r>
+        <w:rPr>
+          <w:rFonts w:eastAsiaTheme="minorEastAsia"/>
+        </w:rPr>
+        <w:lastRenderedPageBreak/>
+        <w:t xml:space="preserve">for </w:t>
       </w:r>
       <m:oMath>
         <m:r>

</xml_diff>

<commit_message>
Update signals and systems, razavi rf notes
</commit_message>
<xml_diff>
--- a/notes/signals-and-systems-oppenheim-2nd-edition.docx
+++ b/notes/signals-and-systems-oppenheim-2nd-edition.docx
@@ -124,13 +124,7 @@
             <w:rPr>
               <w:rFonts w:ascii="Cambria Math" w:hAnsi="Cambria Math"/>
             </w:rPr>
-            <m:t>+</m:t>
-          </m:r>
-          <m:r>
-            <w:rPr>
-              <w:rFonts w:ascii="Cambria Math" w:hAnsi="Cambria Math"/>
-            </w:rPr>
-            <m:t>2y</m:t>
+            <m:t>+2y</m:t>
           </m:r>
           <m:d>
             <m:dPr>
@@ -1266,13 +1260,7 @@
             <w:rPr>
               <w:rFonts w:ascii="Cambria Math" w:hAnsi="Cambria Math"/>
             </w:rPr>
-            <m:t xml:space="preserve">,  </m:t>
-          </m:r>
-          <m:r>
-            <w:rPr>
-              <w:rFonts w:ascii="Cambria Math" w:hAnsi="Cambria Math"/>
-            </w:rPr>
-            <m:t>t&gt;0</m:t>
+            <m:t>,  t&gt;0</m:t>
           </m:r>
         </m:oMath>
       </m:oMathPara>
@@ -2797,19 +2785,7 @@
         <w:rPr>
           <w:rFonts w:eastAsiaTheme="minorEastAsia"/>
         </w:rPr>
-        <w:t>To completely determine the input-output relationship of a syst</w:t>
-      </w:r>
-      <w:r>
-        <w:rPr>
-          <w:rFonts w:eastAsiaTheme="minorEastAsia"/>
-        </w:rPr>
-        <w:t>s</w:t>
-      </w:r>
-      <w:r>
-        <w:rPr>
-          <w:rFonts w:eastAsiaTheme="minorEastAsia"/>
-        </w:rPr>
-        <w:t>em described by a DE, we must specify auxiliary conditions. Different auxiliary conditions lead to different input-output relationships. For the most part, we use the condition of initial rest, which means that the output of the system is zero until the input becomes nonzero. Under this condition, the system is LTI and causal.</w:t>
+        <w:t>To completely determine the input-output relationship of a system described by a DE, we must specify auxiliary conditions. Different auxiliary conditions lead to different input-output relationships. For the most part, we use the condition of initial rest, which means that the output of the system is zero until the input becomes nonzero. Under this condition, the system is LTI and causal.</w:t>
       </w:r>
       <w:r>
         <w:rPr>
@@ -4319,7 +4295,3246 @@
     </w:p>
     <w:p>
       <w:r>
-        <w:t>LCC difference equations are an extremely important class of DT systems.</w:t>
+        <w:t xml:space="preserve">LCC difference equations </w:t>
+      </w:r>
+      <w:r>
+        <w:t>are the discrete-time counterpart of LCC differential equations.</w:t>
+      </w:r>
+    </w:p>
+    <w:p>
+      <w:pPr>
+        <w:rPr>
+          <w:rFonts w:eastAsiaTheme="minorEastAsia"/>
+        </w:rPr>
+      </w:pPr>
+      <w:r>
+        <w:t xml:space="preserve">The </w:t>
+      </w:r>
+      <m:oMath>
+        <m:r>
+          <w:rPr>
+            <w:rFonts w:ascii="Cambria Math" w:hAnsi="Cambria Math"/>
+          </w:rPr>
+          <m:t>N</m:t>
+        </m:r>
+      </m:oMath>
+      <w:r>
+        <w:rPr>
+          <w:rFonts w:eastAsiaTheme="minorEastAsia"/>
+        </w:rPr>
+        <w:t>th-order LCC difference equation is</w:t>
+      </w:r>
+    </w:p>
+    <w:p>
+      <w:pPr>
+        <w:rPr>
+          <w:rFonts w:eastAsiaTheme="minorEastAsia"/>
+        </w:rPr>
+      </w:pPr>
+      <m:oMathPara>
+        <m:oMath>
+          <m:nary>
+            <m:naryPr>
+              <m:chr m:val="∑"/>
+              <m:ctrlPr>
+                <w:rPr>
+                  <w:rFonts w:ascii="Cambria Math" w:hAnsi="Cambria Math"/>
+                  <w:i/>
+                </w:rPr>
+              </m:ctrlPr>
+            </m:naryPr>
+            <m:sub>
+              <m:r>
+                <w:rPr>
+                  <w:rFonts w:ascii="Cambria Math" w:hAnsi="Cambria Math"/>
+                </w:rPr>
+                <m:t>k=0</m:t>
+              </m:r>
+            </m:sub>
+            <m:sup>
+              <m:r>
+                <w:rPr>
+                  <w:rFonts w:ascii="Cambria Math" w:hAnsi="Cambria Math"/>
+                </w:rPr>
+                <m:t>N</m:t>
+              </m:r>
+            </m:sup>
+            <m:e>
+              <m:sSub>
+                <m:sSubPr>
+                  <m:ctrlPr>
+                    <w:rPr>
+                      <w:rFonts w:ascii="Cambria Math" w:hAnsi="Cambria Math"/>
+                      <w:i/>
+                    </w:rPr>
+                  </m:ctrlPr>
+                </m:sSubPr>
+                <m:e>
+                  <m:r>
+                    <w:rPr>
+                      <w:rFonts w:ascii="Cambria Math" w:hAnsi="Cambria Math"/>
+                    </w:rPr>
+                    <m:t>a</m:t>
+                  </m:r>
+                </m:e>
+                <m:sub>
+                  <m:r>
+                    <w:rPr>
+                      <w:rFonts w:ascii="Cambria Math" w:hAnsi="Cambria Math"/>
+                    </w:rPr>
+                    <m:t>k</m:t>
+                  </m:r>
+                </m:sub>
+              </m:sSub>
+              <m:r>
+                <w:rPr>
+                  <w:rFonts w:ascii="Cambria Math" w:hAnsi="Cambria Math"/>
+                </w:rPr>
+                <m:t>y</m:t>
+              </m:r>
+              <m:d>
+                <m:dPr>
+                  <m:ctrlPr>
+                    <w:rPr>
+                      <w:rFonts w:ascii="Cambria Math" w:hAnsi="Cambria Math"/>
+                      <w:i/>
+                    </w:rPr>
+                  </m:ctrlPr>
+                </m:dPr>
+                <m:e>
+                  <m:r>
+                    <w:rPr>
+                      <w:rFonts w:ascii="Cambria Math" w:hAnsi="Cambria Math"/>
+                    </w:rPr>
+                    <m:t>n-k</m:t>
+                  </m:r>
+                </m:e>
+              </m:d>
+            </m:e>
+          </m:nary>
+          <m:r>
+            <w:rPr>
+              <w:rFonts w:ascii="Cambria Math" w:hAnsi="Cambria Math"/>
+            </w:rPr>
+            <m:t>=</m:t>
+          </m:r>
+          <m:nary>
+            <m:naryPr>
+              <m:chr m:val="∑"/>
+              <m:ctrlPr>
+                <w:rPr>
+                  <w:rFonts w:ascii="Cambria Math" w:hAnsi="Cambria Math"/>
+                  <w:i/>
+                </w:rPr>
+              </m:ctrlPr>
+            </m:naryPr>
+            <m:sub>
+              <m:r>
+                <w:rPr>
+                  <w:rFonts w:ascii="Cambria Math" w:hAnsi="Cambria Math"/>
+                </w:rPr>
+                <m:t>k=0</m:t>
+              </m:r>
+            </m:sub>
+            <m:sup>
+              <m:r>
+                <w:rPr>
+                  <w:rFonts w:ascii="Cambria Math" w:hAnsi="Cambria Math"/>
+                </w:rPr>
+                <m:t>M</m:t>
+              </m:r>
+            </m:sup>
+            <m:e>
+              <m:sSub>
+                <m:sSubPr>
+                  <m:ctrlPr>
+                    <w:rPr>
+                      <w:rFonts w:ascii="Cambria Math" w:hAnsi="Cambria Math"/>
+                      <w:i/>
+                    </w:rPr>
+                  </m:ctrlPr>
+                </m:sSubPr>
+                <m:e>
+                  <m:r>
+                    <w:rPr>
+                      <w:rFonts w:ascii="Cambria Math" w:hAnsi="Cambria Math"/>
+                    </w:rPr>
+                    <m:t>b</m:t>
+                  </m:r>
+                </m:e>
+                <m:sub>
+                  <m:r>
+                    <w:rPr>
+                      <w:rFonts w:ascii="Cambria Math" w:hAnsi="Cambria Math"/>
+                    </w:rPr>
+                    <m:t>k</m:t>
+                  </m:r>
+                </m:sub>
+              </m:sSub>
+              <m:r>
+                <w:rPr>
+                  <w:rFonts w:ascii="Cambria Math" w:hAnsi="Cambria Math"/>
+                </w:rPr>
+                <m:t>x</m:t>
+              </m:r>
+              <m:d>
+                <m:dPr>
+                  <m:ctrlPr>
+                    <w:rPr>
+                      <w:rFonts w:ascii="Cambria Math" w:hAnsi="Cambria Math"/>
+                      <w:i/>
+                    </w:rPr>
+                  </m:ctrlPr>
+                </m:dPr>
+                <m:e>
+                  <m:r>
+                    <w:rPr>
+                      <w:rFonts w:ascii="Cambria Math" w:hAnsi="Cambria Math"/>
+                    </w:rPr>
+                    <m:t>n-k</m:t>
+                  </m:r>
+                </m:e>
+              </m:d>
+            </m:e>
+          </m:nary>
+        </m:oMath>
+      </m:oMathPara>
+    </w:p>
+    <w:p>
+      <w:pPr>
+        <w:rPr>
+          <w:rFonts w:eastAsiaTheme="minorEastAsia"/>
+        </w:rPr>
+      </w:pPr>
+      <w:r>
+        <w:rPr>
+          <w:rFonts w:eastAsiaTheme="minorEastAsia"/>
+        </w:rPr>
+        <w:t xml:space="preserve">The solution </w:t>
+      </w:r>
+      <m:oMath>
+        <m:r>
+          <w:rPr>
+            <w:rFonts w:ascii="Cambria Math" w:eastAsiaTheme="minorEastAsia" w:hAnsi="Cambria Math"/>
+          </w:rPr>
+          <m:t>y</m:t>
+        </m:r>
+        <m:d>
+          <m:dPr>
+            <m:ctrlPr>
+              <w:rPr>
+                <w:rFonts w:ascii="Cambria Math" w:eastAsiaTheme="minorEastAsia" w:hAnsi="Cambria Math"/>
+                <w:i/>
+              </w:rPr>
+            </m:ctrlPr>
+          </m:dPr>
+          <m:e>
+            <m:r>
+              <w:rPr>
+                <w:rFonts w:ascii="Cambria Math" w:eastAsiaTheme="minorEastAsia" w:hAnsi="Cambria Math"/>
+              </w:rPr>
+              <m:t>n</m:t>
+            </m:r>
+          </m:e>
+        </m:d>
+      </m:oMath>
+      <w:r>
+        <w:rPr>
+          <w:rFonts w:eastAsiaTheme="minorEastAsia"/>
+        </w:rPr>
+        <w:t xml:space="preserve"> in response to an input </w:t>
+      </w:r>
+      <m:oMath>
+        <m:r>
+          <w:rPr>
+            <w:rFonts w:ascii="Cambria Math" w:eastAsiaTheme="minorEastAsia" w:hAnsi="Cambria Math"/>
+          </w:rPr>
+          <m:t>x</m:t>
+        </m:r>
+        <m:d>
+          <m:dPr>
+            <m:ctrlPr>
+              <w:rPr>
+                <w:rFonts w:ascii="Cambria Math" w:eastAsiaTheme="minorEastAsia" w:hAnsi="Cambria Math"/>
+                <w:i/>
+              </w:rPr>
+            </m:ctrlPr>
+          </m:dPr>
+          <m:e>
+            <m:r>
+              <w:rPr>
+                <w:rFonts w:ascii="Cambria Math" w:eastAsiaTheme="minorEastAsia" w:hAnsi="Cambria Math"/>
+              </w:rPr>
+              <m:t>n</m:t>
+            </m:r>
+          </m:e>
+        </m:d>
+      </m:oMath>
+      <w:r>
+        <w:rPr>
+          <w:rFonts w:eastAsiaTheme="minorEastAsia"/>
+        </w:rPr>
+        <w:t xml:space="preserve"> consists of a particular solution and a solution to the homogeneous equation</w:t>
+      </w:r>
+    </w:p>
+    <w:p>
+      <w:pPr>
+        <w:rPr>
+          <w:rFonts w:eastAsiaTheme="minorEastAsia"/>
+        </w:rPr>
+      </w:pPr>
+      <m:oMathPara>
+        <m:oMath>
+          <m:nary>
+            <m:naryPr>
+              <m:chr m:val="∑"/>
+              <m:ctrlPr>
+                <w:rPr>
+                  <w:rFonts w:ascii="Cambria Math" w:hAnsi="Cambria Math"/>
+                  <w:i/>
+                </w:rPr>
+              </m:ctrlPr>
+            </m:naryPr>
+            <m:sub>
+              <m:r>
+                <w:rPr>
+                  <w:rFonts w:ascii="Cambria Math" w:hAnsi="Cambria Math"/>
+                </w:rPr>
+                <m:t>k=0</m:t>
+              </m:r>
+            </m:sub>
+            <m:sup>
+              <m:r>
+                <w:rPr>
+                  <w:rFonts w:ascii="Cambria Math" w:hAnsi="Cambria Math"/>
+                </w:rPr>
+                <m:t>N</m:t>
+              </m:r>
+            </m:sup>
+            <m:e>
+              <m:sSub>
+                <m:sSubPr>
+                  <m:ctrlPr>
+                    <w:rPr>
+                      <w:rFonts w:ascii="Cambria Math" w:hAnsi="Cambria Math"/>
+                      <w:i/>
+                    </w:rPr>
+                  </m:ctrlPr>
+                </m:sSubPr>
+                <m:e>
+                  <m:r>
+                    <w:rPr>
+                      <w:rFonts w:ascii="Cambria Math" w:hAnsi="Cambria Math"/>
+                    </w:rPr>
+                    <m:t>a</m:t>
+                  </m:r>
+                </m:e>
+                <m:sub>
+                  <m:r>
+                    <w:rPr>
+                      <w:rFonts w:ascii="Cambria Math" w:hAnsi="Cambria Math"/>
+                    </w:rPr>
+                    <m:t>k</m:t>
+                  </m:r>
+                </m:sub>
+              </m:sSub>
+              <m:r>
+                <w:rPr>
+                  <w:rFonts w:ascii="Cambria Math" w:hAnsi="Cambria Math"/>
+                </w:rPr>
+                <m:t>y</m:t>
+              </m:r>
+              <m:d>
+                <m:dPr>
+                  <m:ctrlPr>
+                    <w:rPr>
+                      <w:rFonts w:ascii="Cambria Math" w:hAnsi="Cambria Math"/>
+                      <w:i/>
+                    </w:rPr>
+                  </m:ctrlPr>
+                </m:dPr>
+                <m:e>
+                  <m:r>
+                    <w:rPr>
+                      <w:rFonts w:ascii="Cambria Math" w:hAnsi="Cambria Math"/>
+                    </w:rPr>
+                    <m:t>n-k</m:t>
+                  </m:r>
+                </m:e>
+              </m:d>
+            </m:e>
+          </m:nary>
+          <m:r>
+            <w:rPr>
+              <w:rFonts w:ascii="Cambria Math" w:eastAsiaTheme="minorEastAsia" w:hAnsi="Cambria Math"/>
+            </w:rPr>
+            <m:t>=0</m:t>
+          </m:r>
+        </m:oMath>
+      </m:oMathPara>
+    </w:p>
+    <w:p>
+      <w:pPr>
+        <w:rPr>
+          <w:rFonts w:eastAsiaTheme="minorEastAsia"/>
+        </w:rPr>
+      </w:pPr>
+      <w:r>
+        <w:rPr>
+          <w:rFonts w:eastAsiaTheme="minorEastAsia"/>
+        </w:rPr>
+        <w:t>The solutions to the homogeneous equation are also known as the natural responses of the system.</w:t>
+      </w:r>
+    </w:p>
+    <w:p>
+      <w:pPr>
+        <w:rPr>
+          <w:rFonts w:eastAsiaTheme="minorEastAsia"/>
+        </w:rPr>
+      </w:pPr>
+      <w:r>
+        <w:rPr>
+          <w:rFonts w:eastAsiaTheme="minorEastAsia"/>
+        </w:rPr>
+        <w:t xml:space="preserve">To fully specify the system response, we need auxiliary conditions. We typically use the condition of initial rest, which means if </w:t>
+      </w:r>
+      <m:oMath>
+        <m:r>
+          <w:rPr>
+            <w:rFonts w:ascii="Cambria Math" w:eastAsiaTheme="minorEastAsia" w:hAnsi="Cambria Math"/>
+          </w:rPr>
+          <m:t>x</m:t>
+        </m:r>
+        <m:d>
+          <m:dPr>
+            <m:ctrlPr>
+              <w:rPr>
+                <w:rFonts w:ascii="Cambria Math" w:eastAsiaTheme="minorEastAsia" w:hAnsi="Cambria Math"/>
+                <w:i/>
+              </w:rPr>
+            </m:ctrlPr>
+          </m:dPr>
+          <m:e>
+            <m:r>
+              <w:rPr>
+                <w:rFonts w:ascii="Cambria Math" w:eastAsiaTheme="minorEastAsia" w:hAnsi="Cambria Math"/>
+              </w:rPr>
+              <m:t>n</m:t>
+            </m:r>
+          </m:e>
+        </m:d>
+        <m:r>
+          <w:rPr>
+            <w:rFonts w:ascii="Cambria Math" w:eastAsiaTheme="minorEastAsia" w:hAnsi="Cambria Math"/>
+          </w:rPr>
+          <m:t>=0</m:t>
+        </m:r>
+      </m:oMath>
+      <w:r>
+        <w:rPr>
+          <w:rFonts w:eastAsiaTheme="minorEastAsia"/>
+        </w:rPr>
+        <w:t xml:space="preserve"> for </w:t>
+      </w:r>
+      <m:oMath>
+        <m:r>
+          <w:rPr>
+            <w:rFonts w:ascii="Cambria Math" w:eastAsiaTheme="minorEastAsia" w:hAnsi="Cambria Math"/>
+          </w:rPr>
+          <m:t>n&lt;</m:t>
+        </m:r>
+        <m:sSub>
+          <m:sSubPr>
+            <m:ctrlPr>
+              <w:rPr>
+                <w:rFonts w:ascii="Cambria Math" w:eastAsiaTheme="minorEastAsia" w:hAnsi="Cambria Math"/>
+                <w:i/>
+              </w:rPr>
+            </m:ctrlPr>
+          </m:sSubPr>
+          <m:e>
+            <m:r>
+              <w:rPr>
+                <w:rFonts w:ascii="Cambria Math" w:eastAsiaTheme="minorEastAsia" w:hAnsi="Cambria Math"/>
+              </w:rPr>
+              <m:t>n</m:t>
+            </m:r>
+          </m:e>
+          <m:sub>
+            <m:r>
+              <w:rPr>
+                <w:rFonts w:ascii="Cambria Math" w:eastAsiaTheme="minorEastAsia" w:hAnsi="Cambria Math"/>
+              </w:rPr>
+              <m:t>o</m:t>
+            </m:r>
+          </m:sub>
+        </m:sSub>
+      </m:oMath>
+      <w:r>
+        <w:rPr>
+          <w:rFonts w:eastAsiaTheme="minorEastAsia"/>
+        </w:rPr>
+        <w:t xml:space="preserve">, then </w:t>
+      </w:r>
+      <m:oMath>
+        <m:r>
+          <w:rPr>
+            <w:rFonts w:ascii="Cambria Math" w:eastAsiaTheme="minorEastAsia" w:hAnsi="Cambria Math"/>
+          </w:rPr>
+          <m:t>y</m:t>
+        </m:r>
+        <m:d>
+          <m:dPr>
+            <m:ctrlPr>
+              <w:rPr>
+                <w:rFonts w:ascii="Cambria Math" w:eastAsiaTheme="minorEastAsia" w:hAnsi="Cambria Math"/>
+                <w:i/>
+              </w:rPr>
+            </m:ctrlPr>
+          </m:dPr>
+          <m:e>
+            <m:r>
+              <w:rPr>
+                <w:rFonts w:ascii="Cambria Math" w:eastAsiaTheme="minorEastAsia" w:hAnsi="Cambria Math"/>
+              </w:rPr>
+              <m:t>n</m:t>
+            </m:r>
+          </m:e>
+        </m:d>
+        <m:r>
+          <w:rPr>
+            <w:rFonts w:ascii="Cambria Math" w:eastAsiaTheme="minorEastAsia" w:hAnsi="Cambria Math"/>
+          </w:rPr>
+          <m:t>=0</m:t>
+        </m:r>
+      </m:oMath>
+      <w:r>
+        <w:rPr>
+          <w:rFonts w:eastAsiaTheme="minorEastAsia"/>
+        </w:rPr>
+        <w:t xml:space="preserve"> for </w:t>
+      </w:r>
+      <m:oMath>
+        <m:r>
+          <w:rPr>
+            <w:rFonts w:ascii="Cambria Math" w:eastAsiaTheme="minorEastAsia" w:hAnsi="Cambria Math"/>
+          </w:rPr>
+          <m:t>n&lt;</m:t>
+        </m:r>
+        <m:sSub>
+          <m:sSubPr>
+            <m:ctrlPr>
+              <w:rPr>
+                <w:rFonts w:ascii="Cambria Math" w:eastAsiaTheme="minorEastAsia" w:hAnsi="Cambria Math"/>
+                <w:i/>
+              </w:rPr>
+            </m:ctrlPr>
+          </m:sSubPr>
+          <m:e>
+            <m:r>
+              <w:rPr>
+                <w:rFonts w:ascii="Cambria Math" w:eastAsiaTheme="minorEastAsia" w:hAnsi="Cambria Math"/>
+              </w:rPr>
+              <m:t>n</m:t>
+            </m:r>
+          </m:e>
+          <m:sub>
+            <m:r>
+              <w:rPr>
+                <w:rFonts w:ascii="Cambria Math" w:eastAsiaTheme="minorEastAsia" w:hAnsi="Cambria Math"/>
+              </w:rPr>
+              <m:t>0</m:t>
+            </m:r>
+          </m:sub>
+        </m:sSub>
+      </m:oMath>
+      <w:r>
+        <w:rPr>
+          <w:rFonts w:eastAsiaTheme="minorEastAsia"/>
+        </w:rPr>
+        <w:t>. Under this condition, the system is LTI and causal.</w:t>
+      </w:r>
+    </w:p>
+    <w:p>
+      <w:pPr>
+        <w:rPr>
+          <w:rFonts w:eastAsiaTheme="minorEastAsia"/>
+        </w:rPr>
+      </w:pPr>
+      <w:r>
+        <w:rPr>
+          <w:rFonts w:eastAsiaTheme="minorEastAsia"/>
+        </w:rPr>
+        <w:t>In the CT case, we guessed the analytic forms of the particular and homogeneous solutions.</w:t>
+      </w:r>
+    </w:p>
+    <w:p>
+      <w:pPr>
+        <w:rPr>
+          <w:rFonts w:eastAsiaTheme="minorEastAsia"/>
+        </w:rPr>
+      </w:pPr>
+      <w:r>
+        <w:rPr>
+          <w:rFonts w:eastAsiaTheme="minorEastAsia"/>
+        </w:rPr>
+        <w:t xml:space="preserve">In DT, we can directly evaluate for </w:t>
+      </w:r>
+      <m:oMath>
+        <m:r>
+          <w:rPr>
+            <w:rFonts w:ascii="Cambria Math" w:eastAsiaTheme="minorEastAsia" w:hAnsi="Cambria Math"/>
+          </w:rPr>
+          <m:t>y</m:t>
+        </m:r>
+        <m:d>
+          <m:dPr>
+            <m:ctrlPr>
+              <w:rPr>
+                <w:rFonts w:ascii="Cambria Math" w:eastAsiaTheme="minorEastAsia" w:hAnsi="Cambria Math"/>
+                <w:i/>
+              </w:rPr>
+            </m:ctrlPr>
+          </m:dPr>
+          <m:e>
+            <m:r>
+              <w:rPr>
+                <w:rFonts w:ascii="Cambria Math" w:eastAsiaTheme="minorEastAsia" w:hAnsi="Cambria Math"/>
+              </w:rPr>
+              <m:t>n</m:t>
+            </m:r>
+          </m:e>
+        </m:d>
+      </m:oMath>
+      <w:r>
+        <w:rPr>
+          <w:rFonts w:eastAsiaTheme="minorEastAsia"/>
+        </w:rPr>
+        <w:t xml:space="preserve"> by rearranging the LCC difference equation.</w:t>
+      </w:r>
+    </w:p>
+    <w:p>
+      <w:pPr>
+        <w:rPr>
+          <w:rFonts w:eastAsiaTheme="minorEastAsia"/>
+        </w:rPr>
+      </w:pPr>
+      <m:oMathPara>
+        <m:oMath>
+          <m:r>
+            <w:rPr>
+              <w:rFonts w:ascii="Cambria Math" w:eastAsiaTheme="minorEastAsia" w:hAnsi="Cambria Math"/>
+            </w:rPr>
+            <m:t>y</m:t>
+          </m:r>
+          <m:d>
+            <m:dPr>
+              <m:ctrlPr>
+                <w:rPr>
+                  <w:rFonts w:ascii="Cambria Math" w:eastAsiaTheme="minorEastAsia" w:hAnsi="Cambria Math"/>
+                  <w:i/>
+                </w:rPr>
+              </m:ctrlPr>
+            </m:dPr>
+            <m:e>
+              <m:r>
+                <w:rPr>
+                  <w:rFonts w:ascii="Cambria Math" w:eastAsiaTheme="minorEastAsia" w:hAnsi="Cambria Math"/>
+                </w:rPr>
+                <m:t>n</m:t>
+              </m:r>
+            </m:e>
+          </m:d>
+          <m:r>
+            <w:rPr>
+              <w:rFonts w:ascii="Cambria Math" w:eastAsiaTheme="minorEastAsia" w:hAnsi="Cambria Math"/>
+            </w:rPr>
+            <m:t>=</m:t>
+          </m:r>
+          <m:f>
+            <m:fPr>
+              <m:ctrlPr>
+                <w:rPr>
+                  <w:rFonts w:ascii="Cambria Math" w:eastAsiaTheme="minorEastAsia" w:hAnsi="Cambria Math"/>
+                  <w:i/>
+                </w:rPr>
+              </m:ctrlPr>
+            </m:fPr>
+            <m:num>
+              <m:r>
+                <w:rPr>
+                  <w:rFonts w:ascii="Cambria Math" w:eastAsiaTheme="minorEastAsia" w:hAnsi="Cambria Math"/>
+                </w:rPr>
+                <m:t>1</m:t>
+              </m:r>
+            </m:num>
+            <m:den>
+              <m:sSub>
+                <m:sSubPr>
+                  <m:ctrlPr>
+                    <w:rPr>
+                      <w:rFonts w:ascii="Cambria Math" w:eastAsiaTheme="minorEastAsia" w:hAnsi="Cambria Math"/>
+                      <w:i/>
+                    </w:rPr>
+                  </m:ctrlPr>
+                </m:sSubPr>
+                <m:e>
+                  <m:r>
+                    <w:rPr>
+                      <w:rFonts w:ascii="Cambria Math" w:eastAsiaTheme="minorEastAsia" w:hAnsi="Cambria Math"/>
+                    </w:rPr>
+                    <m:t>a</m:t>
+                  </m:r>
+                </m:e>
+                <m:sub>
+                  <m:r>
+                    <w:rPr>
+                      <w:rFonts w:ascii="Cambria Math" w:eastAsiaTheme="minorEastAsia" w:hAnsi="Cambria Math"/>
+                    </w:rPr>
+                    <m:t>o</m:t>
+                  </m:r>
+                </m:sub>
+              </m:sSub>
+            </m:den>
+          </m:f>
+          <m:d>
+            <m:dPr>
+              <m:begChr m:val="{"/>
+              <m:endChr m:val="}"/>
+              <m:ctrlPr>
+                <w:rPr>
+                  <w:rFonts w:ascii="Cambria Math" w:eastAsiaTheme="minorEastAsia" w:hAnsi="Cambria Math"/>
+                  <w:i/>
+                </w:rPr>
+              </m:ctrlPr>
+            </m:dPr>
+            <m:e>
+              <m:nary>
+                <m:naryPr>
+                  <m:chr m:val="∑"/>
+                  <m:ctrlPr>
+                    <w:rPr>
+                      <w:rFonts w:ascii="Cambria Math" w:hAnsi="Cambria Math"/>
+                      <w:i/>
+                    </w:rPr>
+                  </m:ctrlPr>
+                </m:naryPr>
+                <m:sub>
+                  <m:r>
+                    <w:rPr>
+                      <w:rFonts w:ascii="Cambria Math" w:hAnsi="Cambria Math"/>
+                    </w:rPr>
+                    <m:t>k=0</m:t>
+                  </m:r>
+                </m:sub>
+                <m:sup>
+                  <m:r>
+                    <w:rPr>
+                      <w:rFonts w:ascii="Cambria Math" w:hAnsi="Cambria Math"/>
+                    </w:rPr>
+                    <m:t>M</m:t>
+                  </m:r>
+                </m:sup>
+                <m:e>
+                  <m:sSub>
+                    <m:sSubPr>
+                      <m:ctrlPr>
+                        <w:rPr>
+                          <w:rFonts w:ascii="Cambria Math" w:hAnsi="Cambria Math"/>
+                          <w:i/>
+                        </w:rPr>
+                      </m:ctrlPr>
+                    </m:sSubPr>
+                    <m:e>
+                      <m:r>
+                        <w:rPr>
+                          <w:rFonts w:ascii="Cambria Math" w:hAnsi="Cambria Math"/>
+                        </w:rPr>
+                        <m:t>b</m:t>
+                      </m:r>
+                    </m:e>
+                    <m:sub>
+                      <m:r>
+                        <w:rPr>
+                          <w:rFonts w:ascii="Cambria Math" w:hAnsi="Cambria Math"/>
+                        </w:rPr>
+                        <m:t>k</m:t>
+                      </m:r>
+                    </m:sub>
+                  </m:sSub>
+                  <m:r>
+                    <w:rPr>
+                      <w:rFonts w:ascii="Cambria Math" w:hAnsi="Cambria Math"/>
+                    </w:rPr>
+                    <m:t>x</m:t>
+                  </m:r>
+                  <m:d>
+                    <m:dPr>
+                      <m:ctrlPr>
+                        <w:rPr>
+                          <w:rFonts w:ascii="Cambria Math" w:hAnsi="Cambria Math"/>
+                          <w:i/>
+                        </w:rPr>
+                      </m:ctrlPr>
+                    </m:dPr>
+                    <m:e>
+                      <m:r>
+                        <w:rPr>
+                          <w:rFonts w:ascii="Cambria Math" w:hAnsi="Cambria Math"/>
+                        </w:rPr>
+                        <m:t>n-k</m:t>
+                      </m:r>
+                    </m:e>
+                  </m:d>
+                </m:e>
+              </m:nary>
+              <m:r>
+                <w:rPr>
+                  <w:rFonts w:ascii="Cambria Math" w:hAnsi="Cambria Math"/>
+                </w:rPr>
+                <m:t>-</m:t>
+              </m:r>
+              <m:nary>
+                <m:naryPr>
+                  <m:chr m:val="∑"/>
+                  <m:ctrlPr>
+                    <w:rPr>
+                      <w:rFonts w:ascii="Cambria Math" w:hAnsi="Cambria Math"/>
+                      <w:i/>
+                    </w:rPr>
+                  </m:ctrlPr>
+                </m:naryPr>
+                <m:sub>
+                  <m:r>
+                    <w:rPr>
+                      <w:rFonts w:ascii="Cambria Math" w:hAnsi="Cambria Math"/>
+                    </w:rPr>
+                    <m:t>k=</m:t>
+                  </m:r>
+                  <m:r>
+                    <w:rPr>
+                      <w:rFonts w:ascii="Cambria Math" w:hAnsi="Cambria Math"/>
+                    </w:rPr>
+                    <m:t>1</m:t>
+                  </m:r>
+                </m:sub>
+                <m:sup>
+                  <m:r>
+                    <w:rPr>
+                      <w:rFonts w:ascii="Cambria Math" w:hAnsi="Cambria Math"/>
+                    </w:rPr>
+                    <m:t>N</m:t>
+                  </m:r>
+                </m:sup>
+                <m:e>
+                  <m:sSub>
+                    <m:sSubPr>
+                      <m:ctrlPr>
+                        <w:rPr>
+                          <w:rFonts w:ascii="Cambria Math" w:hAnsi="Cambria Math"/>
+                          <w:i/>
+                        </w:rPr>
+                      </m:ctrlPr>
+                    </m:sSubPr>
+                    <m:e>
+                      <m:r>
+                        <w:rPr>
+                          <w:rFonts w:ascii="Cambria Math" w:hAnsi="Cambria Math"/>
+                        </w:rPr>
+                        <m:t>a</m:t>
+                      </m:r>
+                    </m:e>
+                    <m:sub>
+                      <m:r>
+                        <w:rPr>
+                          <w:rFonts w:ascii="Cambria Math" w:hAnsi="Cambria Math"/>
+                        </w:rPr>
+                        <m:t>k</m:t>
+                      </m:r>
+                    </m:sub>
+                  </m:sSub>
+                  <m:r>
+                    <w:rPr>
+                      <w:rFonts w:ascii="Cambria Math" w:hAnsi="Cambria Math"/>
+                    </w:rPr>
+                    <m:t>y</m:t>
+                  </m:r>
+                  <m:d>
+                    <m:dPr>
+                      <m:ctrlPr>
+                        <w:rPr>
+                          <w:rFonts w:ascii="Cambria Math" w:hAnsi="Cambria Math"/>
+                          <w:i/>
+                        </w:rPr>
+                      </m:ctrlPr>
+                    </m:dPr>
+                    <m:e>
+                      <m:r>
+                        <w:rPr>
+                          <w:rFonts w:ascii="Cambria Math" w:hAnsi="Cambria Math"/>
+                        </w:rPr>
+                        <m:t>n-k</m:t>
+                      </m:r>
+                    </m:e>
+                  </m:d>
+                </m:e>
+              </m:nary>
+              <m:ctrlPr>
+                <w:rPr>
+                  <w:rFonts w:ascii="Cambria Math" w:hAnsi="Cambria Math"/>
+                  <w:i/>
+                </w:rPr>
+              </m:ctrlPr>
+            </m:e>
+          </m:d>
+        </m:oMath>
+      </m:oMathPara>
+    </w:p>
+    <w:p>
+      <w:pPr>
+        <w:rPr>
+          <w:rFonts w:eastAsiaTheme="minorEastAsia"/>
+        </w:rPr>
+      </w:pPr>
+      <w:r>
+        <w:rPr>
+          <w:rFonts w:eastAsiaTheme="minorEastAsia"/>
+        </w:rPr>
+        <w:t xml:space="preserve">Starting with </w:t>
+      </w:r>
+      <m:oMath>
+        <m:r>
+          <w:rPr>
+            <w:rFonts w:ascii="Cambria Math" w:eastAsiaTheme="minorEastAsia" w:hAnsi="Cambria Math"/>
+          </w:rPr>
+          <m:t>y</m:t>
+        </m:r>
+        <m:d>
+          <m:dPr>
+            <m:ctrlPr>
+              <w:rPr>
+                <w:rFonts w:ascii="Cambria Math" w:eastAsiaTheme="minorEastAsia" w:hAnsi="Cambria Math"/>
+                <w:i/>
+              </w:rPr>
+            </m:ctrlPr>
+          </m:dPr>
+          <m:e>
+            <m:r>
+              <w:rPr>
+                <w:rFonts w:ascii="Cambria Math" w:eastAsiaTheme="minorEastAsia" w:hAnsi="Cambria Math"/>
+              </w:rPr>
+              <m:t>0</m:t>
+            </m:r>
+          </m:e>
+        </m:d>
+      </m:oMath>
+      <w:r>
+        <w:rPr>
+          <w:rFonts w:eastAsiaTheme="minorEastAsia"/>
+        </w:rPr>
+        <w:t xml:space="preserve"> and knowing the auxiliary conditions </w:t>
+      </w:r>
+      <m:oMath>
+        <m:r>
+          <w:rPr>
+            <w:rFonts w:ascii="Cambria Math" w:eastAsiaTheme="minorEastAsia" w:hAnsi="Cambria Math"/>
+          </w:rPr>
+          <m:t>y</m:t>
+        </m:r>
+        <m:d>
+          <m:dPr>
+            <m:ctrlPr>
+              <w:rPr>
+                <w:rFonts w:ascii="Cambria Math" w:eastAsiaTheme="minorEastAsia" w:hAnsi="Cambria Math"/>
+                <w:i/>
+              </w:rPr>
+            </m:ctrlPr>
+          </m:dPr>
+          <m:e>
+            <m:r>
+              <w:rPr>
+                <w:rFonts w:ascii="Cambria Math" w:eastAsiaTheme="minorEastAsia" w:hAnsi="Cambria Math"/>
+              </w:rPr>
+              <m:t>-N</m:t>
+            </m:r>
+          </m:e>
+        </m:d>
+        <m:r>
+          <w:rPr>
+            <w:rFonts w:ascii="Cambria Math" w:eastAsiaTheme="minorEastAsia" w:hAnsi="Cambria Math"/>
+          </w:rPr>
+          <m:t>,y</m:t>
+        </m:r>
+        <m:d>
+          <m:dPr>
+            <m:ctrlPr>
+              <w:rPr>
+                <w:rFonts w:ascii="Cambria Math" w:eastAsiaTheme="minorEastAsia" w:hAnsi="Cambria Math"/>
+                <w:i/>
+              </w:rPr>
+            </m:ctrlPr>
+          </m:dPr>
+          <m:e>
+            <m:r>
+              <w:rPr>
+                <w:rFonts w:ascii="Cambria Math" w:eastAsiaTheme="minorEastAsia" w:hAnsi="Cambria Math"/>
+              </w:rPr>
+              <m:t>-N+1</m:t>
+            </m:r>
+          </m:e>
+        </m:d>
+        <m:r>
+          <w:rPr>
+            <w:rFonts w:ascii="Cambria Math" w:eastAsiaTheme="minorEastAsia" w:hAnsi="Cambria Math"/>
+          </w:rPr>
+          <m:t>,…,y</m:t>
+        </m:r>
+        <m:d>
+          <m:dPr>
+            <m:ctrlPr>
+              <w:rPr>
+                <w:rFonts w:ascii="Cambria Math" w:eastAsiaTheme="minorEastAsia" w:hAnsi="Cambria Math"/>
+                <w:i/>
+              </w:rPr>
+            </m:ctrlPr>
+          </m:dPr>
+          <m:e>
+            <m:r>
+              <w:rPr>
+                <w:rFonts w:ascii="Cambria Math" w:eastAsiaTheme="minorEastAsia" w:hAnsi="Cambria Math"/>
+              </w:rPr>
+              <m:t>-1</m:t>
+            </m:r>
+          </m:e>
+        </m:d>
+      </m:oMath>
+      <w:r>
+        <w:rPr>
+          <w:rFonts w:eastAsiaTheme="minorEastAsia"/>
+        </w:rPr>
+        <w:t xml:space="preserve">, and knowing the input, we can recursively solve for </w:t>
+      </w:r>
+      <m:oMath>
+        <m:r>
+          <w:rPr>
+            <w:rFonts w:ascii="Cambria Math" w:eastAsiaTheme="minorEastAsia" w:hAnsi="Cambria Math"/>
+          </w:rPr>
+          <m:t>y</m:t>
+        </m:r>
+        <m:d>
+          <m:dPr>
+            <m:ctrlPr>
+              <w:rPr>
+                <w:rFonts w:ascii="Cambria Math" w:eastAsiaTheme="minorEastAsia" w:hAnsi="Cambria Math"/>
+                <w:i/>
+              </w:rPr>
+            </m:ctrlPr>
+          </m:dPr>
+          <m:e>
+            <m:r>
+              <w:rPr>
+                <w:rFonts w:ascii="Cambria Math" w:eastAsiaTheme="minorEastAsia" w:hAnsi="Cambria Math"/>
+              </w:rPr>
+              <m:t>n</m:t>
+            </m:r>
+          </m:e>
+        </m:d>
+      </m:oMath>
+      <w:r>
+        <w:rPr>
+          <w:rFonts w:eastAsiaTheme="minorEastAsia"/>
+        </w:rPr>
+        <w:t>.</w:t>
+      </w:r>
+    </w:p>
+    <w:p>
+      <w:pPr>
+        <w:rPr>
+          <w:rFonts w:eastAsiaTheme="minorEastAsia"/>
+        </w:rPr>
+      </w:pPr>
+      <w:r>
+        <w:rPr>
+          <w:rFonts w:eastAsiaTheme="minorEastAsia"/>
+        </w:rPr>
+        <w:t xml:space="preserve">In the special case of </w:t>
+      </w:r>
+      <m:oMath>
+        <m:r>
+          <w:rPr>
+            <w:rFonts w:ascii="Cambria Math" w:eastAsiaTheme="minorEastAsia" w:hAnsi="Cambria Math"/>
+          </w:rPr>
+          <m:t>N=0</m:t>
+        </m:r>
+      </m:oMath>
+      <w:r>
+        <w:rPr>
+          <w:rFonts w:eastAsiaTheme="minorEastAsia"/>
+        </w:rPr>
+        <w:t>,</w:t>
+      </w:r>
+    </w:p>
+    <w:p>
+      <w:pPr>
+        <w:rPr>
+          <w:rFonts w:eastAsiaTheme="minorEastAsia"/>
+        </w:rPr>
+      </w:pPr>
+      <m:oMathPara>
+        <m:oMath>
+          <m:r>
+            <w:rPr>
+              <w:rFonts w:ascii="Cambria Math" w:eastAsiaTheme="minorEastAsia" w:hAnsi="Cambria Math"/>
+            </w:rPr>
+            <m:t>y</m:t>
+          </m:r>
+          <m:d>
+            <m:dPr>
+              <m:ctrlPr>
+                <w:rPr>
+                  <w:rFonts w:ascii="Cambria Math" w:eastAsiaTheme="minorEastAsia" w:hAnsi="Cambria Math"/>
+                  <w:i/>
+                </w:rPr>
+              </m:ctrlPr>
+            </m:dPr>
+            <m:e>
+              <m:r>
+                <w:rPr>
+                  <w:rFonts w:ascii="Cambria Math" w:eastAsiaTheme="minorEastAsia" w:hAnsi="Cambria Math"/>
+                </w:rPr>
+                <m:t>n</m:t>
+              </m:r>
+            </m:e>
+          </m:d>
+          <m:r>
+            <w:rPr>
+              <w:rFonts w:ascii="Cambria Math" w:eastAsiaTheme="minorEastAsia" w:hAnsi="Cambria Math"/>
+            </w:rPr>
+            <m:t>=</m:t>
+          </m:r>
+          <m:nary>
+            <m:naryPr>
+              <m:chr m:val="∑"/>
+              <m:ctrlPr>
+                <w:rPr>
+                  <w:rFonts w:ascii="Cambria Math" w:eastAsiaTheme="minorEastAsia" w:hAnsi="Cambria Math"/>
+                  <w:i/>
+                </w:rPr>
+              </m:ctrlPr>
+            </m:naryPr>
+            <m:sub>
+              <m:r>
+                <w:rPr>
+                  <w:rFonts w:ascii="Cambria Math" w:eastAsiaTheme="minorEastAsia" w:hAnsi="Cambria Math"/>
+                </w:rPr>
+                <m:t>k=0</m:t>
+              </m:r>
+            </m:sub>
+            <m:sup>
+              <m:r>
+                <w:rPr>
+                  <w:rFonts w:ascii="Cambria Math" w:eastAsiaTheme="minorEastAsia" w:hAnsi="Cambria Math"/>
+                </w:rPr>
+                <m:t>M</m:t>
+              </m:r>
+            </m:sup>
+            <m:e>
+              <m:f>
+                <m:fPr>
+                  <m:ctrlPr>
+                    <w:rPr>
+                      <w:rFonts w:ascii="Cambria Math" w:eastAsiaTheme="minorEastAsia" w:hAnsi="Cambria Math"/>
+                      <w:i/>
+                    </w:rPr>
+                  </m:ctrlPr>
+                </m:fPr>
+                <m:num>
+                  <m:sSub>
+                    <m:sSubPr>
+                      <m:ctrlPr>
+                        <w:rPr>
+                          <w:rFonts w:ascii="Cambria Math" w:eastAsiaTheme="minorEastAsia" w:hAnsi="Cambria Math"/>
+                          <w:i/>
+                        </w:rPr>
+                      </m:ctrlPr>
+                    </m:sSubPr>
+                    <m:e>
+                      <m:r>
+                        <w:rPr>
+                          <w:rFonts w:ascii="Cambria Math" w:eastAsiaTheme="minorEastAsia" w:hAnsi="Cambria Math"/>
+                        </w:rPr>
+                        <m:t>b</m:t>
+                      </m:r>
+                    </m:e>
+                    <m:sub>
+                      <m:r>
+                        <w:rPr>
+                          <w:rFonts w:ascii="Cambria Math" w:eastAsiaTheme="minorEastAsia" w:hAnsi="Cambria Math"/>
+                        </w:rPr>
+                        <m:t>k</m:t>
+                      </m:r>
+                    </m:sub>
+                  </m:sSub>
+                </m:num>
+                <m:den>
+                  <m:sSub>
+                    <m:sSubPr>
+                      <m:ctrlPr>
+                        <w:rPr>
+                          <w:rFonts w:ascii="Cambria Math" w:eastAsiaTheme="minorEastAsia" w:hAnsi="Cambria Math"/>
+                          <w:i/>
+                        </w:rPr>
+                      </m:ctrlPr>
+                    </m:sSubPr>
+                    <m:e>
+                      <m:r>
+                        <w:rPr>
+                          <w:rFonts w:ascii="Cambria Math" w:eastAsiaTheme="minorEastAsia" w:hAnsi="Cambria Math"/>
+                        </w:rPr>
+                        <m:t>a</m:t>
+                      </m:r>
+                    </m:e>
+                    <m:sub>
+                      <m:r>
+                        <w:rPr>
+                          <w:rFonts w:ascii="Cambria Math" w:eastAsiaTheme="minorEastAsia" w:hAnsi="Cambria Math"/>
+                        </w:rPr>
+                        <m:t>o</m:t>
+                      </m:r>
+                    </m:sub>
+                  </m:sSub>
+                </m:den>
+              </m:f>
+              <m:r>
+                <w:rPr>
+                  <w:rFonts w:ascii="Cambria Math" w:eastAsiaTheme="minorEastAsia" w:hAnsi="Cambria Math"/>
+                </w:rPr>
+                <m:t>x</m:t>
+              </m:r>
+              <m:d>
+                <m:dPr>
+                  <m:ctrlPr>
+                    <w:rPr>
+                      <w:rFonts w:ascii="Cambria Math" w:eastAsiaTheme="minorEastAsia" w:hAnsi="Cambria Math"/>
+                      <w:i/>
+                    </w:rPr>
+                  </m:ctrlPr>
+                </m:dPr>
+                <m:e>
+                  <m:r>
+                    <w:rPr>
+                      <w:rFonts w:ascii="Cambria Math" w:eastAsiaTheme="minorEastAsia" w:hAnsi="Cambria Math"/>
+                    </w:rPr>
+                    <m:t>n-k</m:t>
+                  </m:r>
+                </m:e>
+              </m:d>
+            </m:e>
+          </m:nary>
+        </m:oMath>
+      </m:oMathPara>
+    </w:p>
+    <w:p>
+      <w:pPr>
+        <w:rPr>
+          <w:rFonts w:eastAsiaTheme="minorEastAsia"/>
+        </w:rPr>
+      </w:pPr>
+      <w:r>
+        <w:rPr>
+          <w:rFonts w:eastAsiaTheme="minorEastAsia"/>
+        </w:rPr>
+        <w:lastRenderedPageBreak/>
+        <w:t>The output is an explicit function of the input, so we don’t need auxiliary conditions. This is an LTI system with impulse response</w:t>
+      </w:r>
+    </w:p>
+    <w:p>
+      <w:pPr>
+        <w:rPr>
+          <w:rFonts w:eastAsiaTheme="minorEastAsia"/>
+        </w:rPr>
+      </w:pPr>
+      <m:oMathPara>
+        <m:oMath>
+          <m:r>
+            <w:rPr>
+              <w:rFonts w:ascii="Cambria Math" w:eastAsiaTheme="minorEastAsia" w:hAnsi="Cambria Math"/>
+            </w:rPr>
+            <m:t>h</m:t>
+          </m:r>
+          <m:d>
+            <m:dPr>
+              <m:ctrlPr>
+                <w:rPr>
+                  <w:rFonts w:ascii="Cambria Math" w:eastAsiaTheme="minorEastAsia" w:hAnsi="Cambria Math"/>
+                  <w:i/>
+                </w:rPr>
+              </m:ctrlPr>
+            </m:dPr>
+            <m:e>
+              <m:r>
+                <w:rPr>
+                  <w:rFonts w:ascii="Cambria Math" w:eastAsiaTheme="minorEastAsia" w:hAnsi="Cambria Math"/>
+                </w:rPr>
+                <m:t>n</m:t>
+              </m:r>
+            </m:e>
+          </m:d>
+          <m:r>
+            <w:rPr>
+              <w:rFonts w:ascii="Cambria Math" w:eastAsiaTheme="minorEastAsia" w:hAnsi="Cambria Math"/>
+            </w:rPr>
+            <m:t>=</m:t>
+          </m:r>
+          <m:d>
+            <m:dPr>
+              <m:begChr m:val="{"/>
+              <m:endChr m:val=""/>
+              <m:ctrlPr>
+                <w:rPr>
+                  <w:rFonts w:ascii="Cambria Math" w:eastAsiaTheme="minorEastAsia" w:hAnsi="Cambria Math" w:cs="Segoe UI Symbol"/>
+                  <w:i/>
+                </w:rPr>
+              </m:ctrlPr>
+            </m:dPr>
+            <m:e>
+              <m:eqArr>
+                <m:eqArrPr>
+                  <m:ctrlPr>
+                    <w:rPr>
+                      <w:rFonts w:ascii="Cambria Math" w:eastAsiaTheme="minorEastAsia" w:hAnsi="Cambria Math" w:cs="Segoe UI Symbol"/>
+                      <w:i/>
+                    </w:rPr>
+                  </m:ctrlPr>
+                </m:eqArrPr>
+                <m:e>
+                  <m:f>
+                    <m:fPr>
+                      <m:ctrlPr>
+                        <w:rPr>
+                          <w:rFonts w:ascii="Cambria Math" w:eastAsiaTheme="minorEastAsia" w:hAnsi="Cambria Math"/>
+                          <w:i/>
+                        </w:rPr>
+                      </m:ctrlPr>
+                    </m:fPr>
+                    <m:num>
+                      <m:sSub>
+                        <m:sSubPr>
+                          <m:ctrlPr>
+                            <w:rPr>
+                              <w:rFonts w:ascii="Cambria Math" w:eastAsiaTheme="minorEastAsia" w:hAnsi="Cambria Math"/>
+                              <w:i/>
+                            </w:rPr>
+                          </m:ctrlPr>
+                        </m:sSubPr>
+                        <m:e>
+                          <m:r>
+                            <w:rPr>
+                              <w:rFonts w:ascii="Cambria Math" w:eastAsiaTheme="minorEastAsia" w:hAnsi="Cambria Math"/>
+                            </w:rPr>
+                            <m:t>b</m:t>
+                          </m:r>
+                        </m:e>
+                        <m:sub>
+                          <m:r>
+                            <w:rPr>
+                              <w:rFonts w:ascii="Cambria Math" w:eastAsiaTheme="minorEastAsia" w:hAnsi="Cambria Math"/>
+                            </w:rPr>
+                            <m:t>n</m:t>
+                          </m:r>
+                        </m:sub>
+                      </m:sSub>
+                    </m:num>
+                    <m:den>
+                      <m:sSub>
+                        <m:sSubPr>
+                          <m:ctrlPr>
+                            <w:rPr>
+                              <w:rFonts w:ascii="Cambria Math" w:eastAsiaTheme="minorEastAsia" w:hAnsi="Cambria Math"/>
+                              <w:i/>
+                            </w:rPr>
+                          </m:ctrlPr>
+                        </m:sSubPr>
+                        <m:e>
+                          <m:r>
+                            <w:rPr>
+                              <w:rFonts w:ascii="Cambria Math" w:eastAsiaTheme="minorEastAsia" w:hAnsi="Cambria Math"/>
+                            </w:rPr>
+                            <m:t>a</m:t>
+                          </m:r>
+                        </m:e>
+                        <m:sub>
+                          <m:r>
+                            <w:rPr>
+                              <w:rFonts w:ascii="Cambria Math" w:eastAsiaTheme="minorEastAsia" w:hAnsi="Cambria Math"/>
+                            </w:rPr>
+                            <m:t>o</m:t>
+                          </m:r>
+                        </m:sub>
+                      </m:sSub>
+                    </m:den>
+                  </m:f>
+                  <m:r>
+                    <w:rPr>
+                      <w:rFonts w:ascii="Cambria Math" w:eastAsiaTheme="minorEastAsia" w:hAnsi="Cambria Math"/>
+                    </w:rPr>
+                    <m:t>, 0≤n≤M</m:t>
+                  </m:r>
+                  <m:ctrlPr>
+                    <w:rPr>
+                      <w:rFonts w:ascii="Cambria Math" w:eastAsiaTheme="minorEastAsia" w:hAnsi="Cambria Math"/>
+                      <w:i/>
+                    </w:rPr>
+                  </m:ctrlPr>
+                </m:e>
+                <m:e>
+                  <m:r>
+                    <w:rPr>
+                      <w:rFonts w:ascii="Cambria Math" w:eastAsiaTheme="minorEastAsia" w:hAnsi="Cambria Math"/>
+                    </w:rPr>
+                    <m:t xml:space="preserve">0, </m:t>
+                  </m:r>
+                  <m:r>
+                    <m:rPr>
+                      <m:nor/>
+                    </m:rPr>
+                    <w:rPr>
+                      <w:rFonts w:ascii="Cambria Math" w:eastAsiaTheme="minorEastAsia" w:hAnsi="Cambria Math"/>
+                    </w:rPr>
+                    <m:t>otherwise</m:t>
+                  </m:r>
+                  <m:ctrlPr>
+                    <w:rPr>
+                      <w:rFonts w:ascii="Cambria Math" w:eastAsiaTheme="minorEastAsia" w:hAnsi="Cambria Math"/>
+                      <w:i/>
+                    </w:rPr>
+                  </m:ctrlPr>
+                </m:e>
+              </m:eqArr>
+            </m:e>
+          </m:d>
+        </m:oMath>
+      </m:oMathPara>
+    </w:p>
+    <w:p>
+      <w:pPr>
+        <w:rPr>
+          <w:rFonts w:eastAsiaTheme="minorEastAsia"/>
+        </w:rPr>
+      </w:pPr>
+      <w:r>
+        <w:rPr>
+          <w:rFonts w:eastAsiaTheme="minorEastAsia"/>
+        </w:rPr>
+        <w:t xml:space="preserve">That is, the expression for </w:t>
+      </w:r>
+      <m:oMath>
+        <m:r>
+          <w:rPr>
+            <w:rFonts w:ascii="Cambria Math" w:eastAsiaTheme="minorEastAsia" w:hAnsi="Cambria Math"/>
+          </w:rPr>
+          <m:t>y</m:t>
+        </m:r>
+        <m:d>
+          <m:dPr>
+            <m:ctrlPr>
+              <w:rPr>
+                <w:rFonts w:ascii="Cambria Math" w:eastAsiaTheme="minorEastAsia" w:hAnsi="Cambria Math"/>
+                <w:i/>
+              </w:rPr>
+            </m:ctrlPr>
+          </m:dPr>
+          <m:e>
+            <m:r>
+              <w:rPr>
+                <w:rFonts w:ascii="Cambria Math" w:eastAsiaTheme="minorEastAsia" w:hAnsi="Cambria Math"/>
+              </w:rPr>
+              <m:t>n</m:t>
+            </m:r>
+          </m:e>
+        </m:d>
+      </m:oMath>
+      <w:r>
+        <w:rPr>
+          <w:rFonts w:eastAsiaTheme="minorEastAsia"/>
+        </w:rPr>
+        <w:t xml:space="preserve"> is exactly equal to the convolution sum. The impulse response has finite duration, so this type of system is often called a finite impulse response (FIR) system.</w:t>
+      </w:r>
+    </w:p>
+    <w:p>
+      <w:pPr>
+        <w:rPr>
+          <w:rFonts w:eastAsiaTheme="minorEastAsia"/>
+        </w:rPr>
+      </w:pPr>
+      <w:r>
+        <w:rPr>
+          <w:rFonts w:eastAsiaTheme="minorEastAsia"/>
+        </w:rPr>
+        <w:t xml:space="preserve">Let’s consider a case where </w:t>
+      </w:r>
+      <m:oMath>
+        <m:r>
+          <w:rPr>
+            <w:rFonts w:ascii="Cambria Math" w:eastAsiaTheme="minorEastAsia" w:hAnsi="Cambria Math"/>
+          </w:rPr>
+          <m:t>N=1</m:t>
+        </m:r>
+      </m:oMath>
+      <w:r>
+        <w:rPr>
+          <w:rFonts w:eastAsiaTheme="minorEastAsia"/>
+        </w:rPr>
+        <w:t>.</w:t>
+      </w:r>
+    </w:p>
+    <w:p>
+      <w:pPr>
+        <w:rPr>
+          <w:rFonts w:eastAsiaTheme="minorEastAsia"/>
+        </w:rPr>
+      </w:pPr>
+      <m:oMathPara>
+        <m:oMath>
+          <m:r>
+            <w:rPr>
+              <w:rFonts w:ascii="Cambria Math" w:eastAsiaTheme="minorEastAsia" w:hAnsi="Cambria Math"/>
+            </w:rPr>
+            <m:t>y</m:t>
+          </m:r>
+          <m:d>
+            <m:dPr>
+              <m:ctrlPr>
+                <w:rPr>
+                  <w:rFonts w:ascii="Cambria Math" w:eastAsiaTheme="minorEastAsia" w:hAnsi="Cambria Math"/>
+                  <w:i/>
+                </w:rPr>
+              </m:ctrlPr>
+            </m:dPr>
+            <m:e>
+              <m:r>
+                <w:rPr>
+                  <w:rFonts w:ascii="Cambria Math" w:eastAsiaTheme="minorEastAsia" w:hAnsi="Cambria Math"/>
+                </w:rPr>
+                <m:t>n</m:t>
+              </m:r>
+            </m:e>
+          </m:d>
+          <m:r>
+            <w:rPr>
+              <w:rFonts w:ascii="Cambria Math" w:eastAsiaTheme="minorEastAsia" w:hAnsi="Cambria Math"/>
+            </w:rPr>
+            <m:t>-</m:t>
+          </m:r>
+          <m:f>
+            <m:fPr>
+              <m:ctrlPr>
+                <w:rPr>
+                  <w:rFonts w:ascii="Cambria Math" w:eastAsiaTheme="minorEastAsia" w:hAnsi="Cambria Math"/>
+                  <w:i/>
+                </w:rPr>
+              </m:ctrlPr>
+            </m:fPr>
+            <m:num>
+              <m:r>
+                <w:rPr>
+                  <w:rFonts w:ascii="Cambria Math" w:eastAsiaTheme="minorEastAsia" w:hAnsi="Cambria Math"/>
+                </w:rPr>
+                <m:t>1</m:t>
+              </m:r>
+            </m:num>
+            <m:den>
+              <m:r>
+                <w:rPr>
+                  <w:rFonts w:ascii="Cambria Math" w:eastAsiaTheme="minorEastAsia" w:hAnsi="Cambria Math"/>
+                </w:rPr>
+                <m:t>2</m:t>
+              </m:r>
+            </m:den>
+          </m:f>
+          <m:r>
+            <w:rPr>
+              <w:rFonts w:ascii="Cambria Math" w:eastAsiaTheme="minorEastAsia" w:hAnsi="Cambria Math"/>
+            </w:rPr>
+            <m:t>y</m:t>
+          </m:r>
+          <m:d>
+            <m:dPr>
+              <m:ctrlPr>
+                <w:rPr>
+                  <w:rFonts w:ascii="Cambria Math" w:eastAsiaTheme="minorEastAsia" w:hAnsi="Cambria Math"/>
+                  <w:i/>
+                </w:rPr>
+              </m:ctrlPr>
+            </m:dPr>
+            <m:e>
+              <m:r>
+                <w:rPr>
+                  <w:rFonts w:ascii="Cambria Math" w:eastAsiaTheme="minorEastAsia" w:hAnsi="Cambria Math"/>
+                </w:rPr>
+                <m:t>n-1</m:t>
+              </m:r>
+            </m:e>
+          </m:d>
+          <m:r>
+            <w:rPr>
+              <w:rFonts w:ascii="Cambria Math" w:eastAsiaTheme="minorEastAsia" w:hAnsi="Cambria Math"/>
+            </w:rPr>
+            <m:t>=x</m:t>
+          </m:r>
+          <m:d>
+            <m:dPr>
+              <m:ctrlPr>
+                <w:rPr>
+                  <w:rFonts w:ascii="Cambria Math" w:eastAsiaTheme="minorEastAsia" w:hAnsi="Cambria Math"/>
+                  <w:i/>
+                </w:rPr>
+              </m:ctrlPr>
+            </m:dPr>
+            <m:e>
+              <m:r>
+                <w:rPr>
+                  <w:rFonts w:ascii="Cambria Math" w:eastAsiaTheme="minorEastAsia" w:hAnsi="Cambria Math"/>
+                </w:rPr>
+                <m:t>n</m:t>
+              </m:r>
+            </m:e>
+          </m:d>
+        </m:oMath>
+      </m:oMathPara>
+    </w:p>
+    <w:p>
+      <w:pPr>
+        <w:rPr>
+          <w:rFonts w:eastAsiaTheme="minorEastAsia"/>
+        </w:rPr>
+      </w:pPr>
+      <w:r>
+        <w:rPr>
+          <w:rFonts w:eastAsiaTheme="minorEastAsia"/>
+        </w:rPr>
+        <w:t xml:space="preserve">Let the system be initially at rest, and let </w:t>
+      </w:r>
+      <m:oMath>
+        <m:r>
+          <w:rPr>
+            <w:rFonts w:ascii="Cambria Math" w:eastAsiaTheme="minorEastAsia" w:hAnsi="Cambria Math"/>
+          </w:rPr>
+          <m:t>x</m:t>
+        </m:r>
+        <m:d>
+          <m:dPr>
+            <m:ctrlPr>
+              <w:rPr>
+                <w:rFonts w:ascii="Cambria Math" w:eastAsiaTheme="minorEastAsia" w:hAnsi="Cambria Math"/>
+                <w:i/>
+              </w:rPr>
+            </m:ctrlPr>
+          </m:dPr>
+          <m:e>
+            <m:r>
+              <w:rPr>
+                <w:rFonts w:ascii="Cambria Math" w:eastAsiaTheme="minorEastAsia" w:hAnsi="Cambria Math"/>
+              </w:rPr>
+              <m:t>n</m:t>
+            </m:r>
+          </m:e>
+        </m:d>
+        <m:r>
+          <w:rPr>
+            <w:rFonts w:ascii="Cambria Math" w:eastAsiaTheme="minorEastAsia" w:hAnsi="Cambria Math"/>
+          </w:rPr>
+          <m:t>=Kδ</m:t>
+        </m:r>
+        <m:d>
+          <m:dPr>
+            <m:ctrlPr>
+              <w:rPr>
+                <w:rFonts w:ascii="Cambria Math" w:eastAsiaTheme="minorEastAsia" w:hAnsi="Cambria Math"/>
+                <w:i/>
+              </w:rPr>
+            </m:ctrlPr>
+          </m:dPr>
+          <m:e>
+            <m:r>
+              <w:rPr>
+                <w:rFonts w:ascii="Cambria Math" w:eastAsiaTheme="minorEastAsia" w:hAnsi="Cambria Math"/>
+              </w:rPr>
+              <m:t>n</m:t>
+            </m:r>
+          </m:e>
+        </m:d>
+      </m:oMath>
+      <w:r>
+        <w:rPr>
+          <w:rFonts w:eastAsiaTheme="minorEastAsia"/>
+        </w:rPr>
+        <w:t xml:space="preserve">. Since </w:t>
+      </w:r>
+      <m:oMath>
+        <m:r>
+          <w:rPr>
+            <w:rFonts w:ascii="Cambria Math" w:eastAsiaTheme="minorEastAsia" w:hAnsi="Cambria Math"/>
+          </w:rPr>
+          <m:t>x</m:t>
+        </m:r>
+        <m:d>
+          <m:dPr>
+            <m:ctrlPr>
+              <w:rPr>
+                <w:rFonts w:ascii="Cambria Math" w:eastAsiaTheme="minorEastAsia" w:hAnsi="Cambria Math"/>
+                <w:i/>
+              </w:rPr>
+            </m:ctrlPr>
+          </m:dPr>
+          <m:e>
+            <m:r>
+              <w:rPr>
+                <w:rFonts w:ascii="Cambria Math" w:eastAsiaTheme="minorEastAsia" w:hAnsi="Cambria Math"/>
+              </w:rPr>
+              <m:t>n</m:t>
+            </m:r>
+          </m:e>
+        </m:d>
+        <m:r>
+          <w:rPr>
+            <w:rFonts w:ascii="Cambria Math" w:eastAsiaTheme="minorEastAsia" w:hAnsi="Cambria Math"/>
+          </w:rPr>
+          <m:t>=0</m:t>
+        </m:r>
+      </m:oMath>
+      <w:r>
+        <w:rPr>
+          <w:rFonts w:eastAsiaTheme="minorEastAsia"/>
+        </w:rPr>
+        <w:t xml:space="preserve"> for </w:t>
+      </w:r>
+      <m:oMath>
+        <m:r>
+          <w:rPr>
+            <w:rFonts w:ascii="Cambria Math" w:eastAsiaTheme="minorEastAsia" w:hAnsi="Cambria Math"/>
+          </w:rPr>
+          <m:t>n≤-1</m:t>
+        </m:r>
+      </m:oMath>
+      <w:r>
+        <w:rPr>
+          <w:rFonts w:eastAsiaTheme="minorEastAsia"/>
+        </w:rPr>
+        <w:t xml:space="preserve">, then </w:t>
+      </w:r>
+      <m:oMath>
+        <m:r>
+          <w:rPr>
+            <w:rFonts w:ascii="Cambria Math" w:eastAsiaTheme="minorEastAsia" w:hAnsi="Cambria Math"/>
+          </w:rPr>
+          <m:t>y</m:t>
+        </m:r>
+        <m:d>
+          <m:dPr>
+            <m:ctrlPr>
+              <w:rPr>
+                <w:rFonts w:ascii="Cambria Math" w:eastAsiaTheme="minorEastAsia" w:hAnsi="Cambria Math"/>
+                <w:i/>
+              </w:rPr>
+            </m:ctrlPr>
+          </m:dPr>
+          <m:e>
+            <m:r>
+              <w:rPr>
+                <w:rFonts w:ascii="Cambria Math" w:eastAsiaTheme="minorEastAsia" w:hAnsi="Cambria Math"/>
+              </w:rPr>
+              <m:t>n</m:t>
+            </m:r>
+          </m:e>
+        </m:d>
+        <m:r>
+          <w:rPr>
+            <w:rFonts w:ascii="Cambria Math" w:eastAsiaTheme="minorEastAsia" w:hAnsi="Cambria Math"/>
+          </w:rPr>
+          <m:t>=0</m:t>
+        </m:r>
+      </m:oMath>
+      <w:r>
+        <w:rPr>
+          <w:rFonts w:eastAsiaTheme="minorEastAsia"/>
+        </w:rPr>
+        <w:t xml:space="preserve"> for </w:t>
+      </w:r>
+      <m:oMath>
+        <m:r>
+          <w:rPr>
+            <w:rFonts w:ascii="Cambria Math" w:eastAsiaTheme="minorEastAsia" w:hAnsi="Cambria Math"/>
+          </w:rPr>
+          <m:t>n≤-1</m:t>
+        </m:r>
+      </m:oMath>
+      <w:r>
+        <w:rPr>
+          <w:rFonts w:eastAsiaTheme="minorEastAsia"/>
+        </w:rPr>
+        <w:t xml:space="preserve">, and we have the initial condition </w:t>
+      </w:r>
+      <m:oMath>
+        <m:r>
+          <w:rPr>
+            <w:rFonts w:ascii="Cambria Math" w:eastAsiaTheme="minorEastAsia" w:hAnsi="Cambria Math"/>
+          </w:rPr>
+          <m:t>y</m:t>
+        </m:r>
+        <m:d>
+          <m:dPr>
+            <m:ctrlPr>
+              <w:rPr>
+                <w:rFonts w:ascii="Cambria Math" w:eastAsiaTheme="minorEastAsia" w:hAnsi="Cambria Math"/>
+                <w:i/>
+              </w:rPr>
+            </m:ctrlPr>
+          </m:dPr>
+          <m:e>
+            <m:r>
+              <w:rPr>
+                <w:rFonts w:ascii="Cambria Math" w:eastAsiaTheme="minorEastAsia" w:hAnsi="Cambria Math"/>
+              </w:rPr>
+              <m:t>-1</m:t>
+            </m:r>
+          </m:e>
+        </m:d>
+        <m:r>
+          <w:rPr>
+            <w:rFonts w:ascii="Cambria Math" w:eastAsiaTheme="minorEastAsia" w:hAnsi="Cambria Math"/>
+          </w:rPr>
+          <m:t>=0</m:t>
+        </m:r>
+      </m:oMath>
+      <w:r>
+        <w:rPr>
+          <w:rFonts w:eastAsiaTheme="minorEastAsia"/>
+        </w:rPr>
+        <w:t>.</w:t>
+      </w:r>
+    </w:p>
+    <w:p>
+      <w:pPr>
+        <w:rPr>
+          <w:rFonts w:eastAsiaTheme="minorEastAsia"/>
+        </w:rPr>
+      </w:pPr>
+      <m:oMathPara>
+        <m:oMath>
+          <m:r>
+            <w:rPr>
+              <w:rFonts w:ascii="Cambria Math" w:eastAsiaTheme="minorEastAsia" w:hAnsi="Cambria Math"/>
+            </w:rPr>
+            <m:t>y</m:t>
+          </m:r>
+          <m:d>
+            <m:dPr>
+              <m:ctrlPr>
+                <w:rPr>
+                  <w:rFonts w:ascii="Cambria Math" w:eastAsiaTheme="minorEastAsia" w:hAnsi="Cambria Math"/>
+                  <w:i/>
+                </w:rPr>
+              </m:ctrlPr>
+            </m:dPr>
+            <m:e>
+              <m:r>
+                <w:rPr>
+                  <w:rFonts w:ascii="Cambria Math" w:eastAsiaTheme="minorEastAsia" w:hAnsi="Cambria Math"/>
+                </w:rPr>
+                <m:t>0</m:t>
+              </m:r>
+            </m:e>
+          </m:d>
+          <m:r>
+            <w:rPr>
+              <w:rFonts w:ascii="Cambria Math" w:eastAsiaTheme="minorEastAsia" w:hAnsi="Cambria Math"/>
+            </w:rPr>
+            <m:t>=Kδ</m:t>
+          </m:r>
+          <m:d>
+            <m:dPr>
+              <m:ctrlPr>
+                <w:rPr>
+                  <w:rFonts w:ascii="Cambria Math" w:eastAsiaTheme="minorEastAsia" w:hAnsi="Cambria Math"/>
+                  <w:i/>
+                </w:rPr>
+              </m:ctrlPr>
+            </m:dPr>
+            <m:e>
+              <m:r>
+                <w:rPr>
+                  <w:rFonts w:ascii="Cambria Math" w:eastAsiaTheme="minorEastAsia" w:hAnsi="Cambria Math"/>
+                </w:rPr>
+                <m:t>0</m:t>
+              </m:r>
+            </m:e>
+          </m:d>
+          <m:r>
+            <w:rPr>
+              <w:rFonts w:ascii="Cambria Math" w:eastAsiaTheme="minorEastAsia" w:hAnsi="Cambria Math"/>
+            </w:rPr>
+            <m:t>+</m:t>
+          </m:r>
+          <m:f>
+            <m:fPr>
+              <m:ctrlPr>
+                <w:rPr>
+                  <w:rFonts w:ascii="Cambria Math" w:eastAsiaTheme="minorEastAsia" w:hAnsi="Cambria Math"/>
+                  <w:i/>
+                </w:rPr>
+              </m:ctrlPr>
+            </m:fPr>
+            <m:num>
+              <m:r>
+                <w:rPr>
+                  <w:rFonts w:ascii="Cambria Math" w:eastAsiaTheme="minorEastAsia" w:hAnsi="Cambria Math"/>
+                </w:rPr>
+                <m:t>1</m:t>
+              </m:r>
+            </m:num>
+            <m:den>
+              <m:r>
+                <w:rPr>
+                  <w:rFonts w:ascii="Cambria Math" w:eastAsiaTheme="minorEastAsia" w:hAnsi="Cambria Math"/>
+                </w:rPr>
+                <m:t>2</m:t>
+              </m:r>
+            </m:den>
+          </m:f>
+          <m:r>
+            <w:rPr>
+              <w:rFonts w:ascii="Cambria Math" w:eastAsiaTheme="minorEastAsia" w:hAnsi="Cambria Math"/>
+            </w:rPr>
+            <m:t>y</m:t>
+          </m:r>
+          <m:d>
+            <m:dPr>
+              <m:ctrlPr>
+                <w:rPr>
+                  <w:rFonts w:ascii="Cambria Math" w:eastAsiaTheme="minorEastAsia" w:hAnsi="Cambria Math"/>
+                  <w:i/>
+                </w:rPr>
+              </m:ctrlPr>
+            </m:dPr>
+            <m:e>
+              <m:r>
+                <w:rPr>
+                  <w:rFonts w:ascii="Cambria Math" w:eastAsiaTheme="minorEastAsia" w:hAnsi="Cambria Math"/>
+                </w:rPr>
+                <m:t>-1</m:t>
+              </m:r>
+            </m:e>
+          </m:d>
+          <m:r>
+            <w:rPr>
+              <w:rFonts w:ascii="Cambria Math" w:eastAsiaTheme="minorEastAsia" w:hAnsi="Cambria Math"/>
+            </w:rPr>
+            <m:t>=K</m:t>
+          </m:r>
+        </m:oMath>
+      </m:oMathPara>
+    </w:p>
+    <w:p>
+      <w:pPr>
+        <w:rPr>
+          <w:rFonts w:eastAsiaTheme="minorEastAsia"/>
+        </w:rPr>
+      </w:pPr>
+      <m:oMathPara>
+        <m:oMath>
+          <m:r>
+            <w:rPr>
+              <w:rFonts w:ascii="Cambria Math" w:eastAsiaTheme="minorEastAsia" w:hAnsi="Cambria Math"/>
+            </w:rPr>
+            <m:t>y</m:t>
+          </m:r>
+          <m:d>
+            <m:dPr>
+              <m:ctrlPr>
+                <w:rPr>
+                  <w:rFonts w:ascii="Cambria Math" w:eastAsiaTheme="minorEastAsia" w:hAnsi="Cambria Math"/>
+                  <w:i/>
+                </w:rPr>
+              </m:ctrlPr>
+            </m:dPr>
+            <m:e>
+              <m:r>
+                <w:rPr>
+                  <w:rFonts w:ascii="Cambria Math" w:eastAsiaTheme="minorEastAsia" w:hAnsi="Cambria Math"/>
+                </w:rPr>
+                <m:t>1</m:t>
+              </m:r>
+            </m:e>
+          </m:d>
+          <m:r>
+            <w:rPr>
+              <w:rFonts w:ascii="Cambria Math" w:eastAsiaTheme="minorEastAsia" w:hAnsi="Cambria Math"/>
+            </w:rPr>
+            <m:t>=</m:t>
+          </m:r>
+          <m:f>
+            <m:fPr>
+              <m:ctrlPr>
+                <w:rPr>
+                  <w:rFonts w:ascii="Cambria Math" w:eastAsiaTheme="minorEastAsia" w:hAnsi="Cambria Math"/>
+                  <w:i/>
+                </w:rPr>
+              </m:ctrlPr>
+            </m:fPr>
+            <m:num>
+              <m:r>
+                <w:rPr>
+                  <w:rFonts w:ascii="Cambria Math" w:eastAsiaTheme="minorEastAsia" w:hAnsi="Cambria Math"/>
+                </w:rPr>
+                <m:t>1</m:t>
+              </m:r>
+            </m:num>
+            <m:den>
+              <m:r>
+                <w:rPr>
+                  <w:rFonts w:ascii="Cambria Math" w:eastAsiaTheme="minorEastAsia" w:hAnsi="Cambria Math"/>
+                </w:rPr>
+                <m:t>2</m:t>
+              </m:r>
+            </m:den>
+          </m:f>
+          <m:r>
+            <w:rPr>
+              <w:rFonts w:ascii="Cambria Math" w:eastAsiaTheme="minorEastAsia" w:hAnsi="Cambria Math"/>
+            </w:rPr>
+            <m:t>y</m:t>
+          </m:r>
+          <m:d>
+            <m:dPr>
+              <m:ctrlPr>
+                <w:rPr>
+                  <w:rFonts w:ascii="Cambria Math" w:eastAsiaTheme="minorEastAsia" w:hAnsi="Cambria Math"/>
+                  <w:i/>
+                </w:rPr>
+              </m:ctrlPr>
+            </m:dPr>
+            <m:e>
+              <m:r>
+                <w:rPr>
+                  <w:rFonts w:ascii="Cambria Math" w:eastAsiaTheme="minorEastAsia" w:hAnsi="Cambria Math"/>
+                </w:rPr>
+                <m:t>0</m:t>
+              </m:r>
+            </m:e>
+          </m:d>
+          <m:r>
+            <w:rPr>
+              <w:rFonts w:ascii="Cambria Math" w:eastAsiaTheme="minorEastAsia" w:hAnsi="Cambria Math"/>
+            </w:rPr>
+            <m:t>=</m:t>
+          </m:r>
+          <m:f>
+            <m:fPr>
+              <m:ctrlPr>
+                <w:rPr>
+                  <w:rFonts w:ascii="Cambria Math" w:eastAsiaTheme="minorEastAsia" w:hAnsi="Cambria Math"/>
+                  <w:i/>
+                </w:rPr>
+              </m:ctrlPr>
+            </m:fPr>
+            <m:num>
+              <m:r>
+                <w:rPr>
+                  <w:rFonts w:ascii="Cambria Math" w:eastAsiaTheme="minorEastAsia" w:hAnsi="Cambria Math"/>
+                </w:rPr>
+                <m:t>1</m:t>
+              </m:r>
+            </m:num>
+            <m:den>
+              <m:r>
+                <w:rPr>
+                  <w:rFonts w:ascii="Cambria Math" w:eastAsiaTheme="minorEastAsia" w:hAnsi="Cambria Math"/>
+                </w:rPr>
+                <m:t>2</m:t>
+              </m:r>
+            </m:den>
+          </m:f>
+          <m:r>
+            <w:rPr>
+              <w:rFonts w:ascii="Cambria Math" w:eastAsiaTheme="minorEastAsia" w:hAnsi="Cambria Math"/>
+            </w:rPr>
+            <m:t>K</m:t>
+          </m:r>
+        </m:oMath>
+      </m:oMathPara>
+    </w:p>
+    <w:p>
+      <w:pPr>
+        <w:rPr>
+          <w:rFonts w:eastAsiaTheme="minorEastAsia"/>
+        </w:rPr>
+      </w:pPr>
+      <m:oMathPara>
+        <m:oMath>
+          <m:r>
+            <w:rPr>
+              <w:rFonts w:ascii="Cambria Math" w:eastAsiaTheme="minorEastAsia" w:hAnsi="Cambria Math"/>
+            </w:rPr>
+            <m:t>y</m:t>
+          </m:r>
+          <m:d>
+            <m:dPr>
+              <m:ctrlPr>
+                <w:rPr>
+                  <w:rFonts w:ascii="Cambria Math" w:eastAsiaTheme="minorEastAsia" w:hAnsi="Cambria Math"/>
+                  <w:i/>
+                </w:rPr>
+              </m:ctrlPr>
+            </m:dPr>
+            <m:e>
+              <m:r>
+                <w:rPr>
+                  <w:rFonts w:ascii="Cambria Math" w:eastAsiaTheme="minorEastAsia" w:hAnsi="Cambria Math"/>
+                </w:rPr>
+                <m:t>2</m:t>
+              </m:r>
+            </m:e>
+          </m:d>
+          <m:r>
+            <w:rPr>
+              <w:rFonts w:ascii="Cambria Math" w:eastAsiaTheme="minorEastAsia" w:hAnsi="Cambria Math"/>
+            </w:rPr>
+            <m:t>=</m:t>
+          </m:r>
+          <m:sSup>
+            <m:sSupPr>
+              <m:ctrlPr>
+                <w:rPr>
+                  <w:rFonts w:ascii="Cambria Math" w:eastAsiaTheme="minorEastAsia" w:hAnsi="Cambria Math"/>
+                  <w:i/>
+                </w:rPr>
+              </m:ctrlPr>
+            </m:sSupPr>
+            <m:e>
+              <m:d>
+                <m:dPr>
+                  <m:ctrlPr>
+                    <w:rPr>
+                      <w:rFonts w:ascii="Cambria Math" w:eastAsiaTheme="minorEastAsia" w:hAnsi="Cambria Math"/>
+                      <w:i/>
+                    </w:rPr>
+                  </m:ctrlPr>
+                </m:dPr>
+                <m:e>
+                  <m:f>
+                    <m:fPr>
+                      <m:ctrlPr>
+                        <w:rPr>
+                          <w:rFonts w:ascii="Cambria Math" w:eastAsiaTheme="minorEastAsia" w:hAnsi="Cambria Math"/>
+                          <w:i/>
+                        </w:rPr>
+                      </m:ctrlPr>
+                    </m:fPr>
+                    <m:num>
+                      <m:r>
+                        <w:rPr>
+                          <w:rFonts w:ascii="Cambria Math" w:eastAsiaTheme="minorEastAsia" w:hAnsi="Cambria Math"/>
+                        </w:rPr>
+                        <m:t>1</m:t>
+                      </m:r>
+                    </m:num>
+                    <m:den>
+                      <m:r>
+                        <w:rPr>
+                          <w:rFonts w:ascii="Cambria Math" w:eastAsiaTheme="minorEastAsia" w:hAnsi="Cambria Math"/>
+                        </w:rPr>
+                        <m:t>2</m:t>
+                      </m:r>
+                    </m:den>
+                  </m:f>
+                </m:e>
+              </m:d>
+            </m:e>
+            <m:sup>
+              <m:r>
+                <w:rPr>
+                  <w:rFonts w:ascii="Cambria Math" w:eastAsiaTheme="minorEastAsia" w:hAnsi="Cambria Math"/>
+                </w:rPr>
+                <m:t>2</m:t>
+              </m:r>
+            </m:sup>
+          </m:sSup>
+          <m:r>
+            <w:rPr>
+              <w:rFonts w:ascii="Cambria Math" w:eastAsiaTheme="minorEastAsia" w:hAnsi="Cambria Math"/>
+            </w:rPr>
+            <m:t>K</m:t>
+          </m:r>
+        </m:oMath>
+      </m:oMathPara>
+    </w:p>
+    <w:p>
+      <w:pPr>
+        <w:rPr>
+          <w:rFonts w:eastAsiaTheme="minorEastAsia"/>
+        </w:rPr>
+      </w:pPr>
+      <m:oMathPara>
+        <m:oMath>
+          <m:r>
+            <w:rPr>
+              <w:rFonts w:ascii="Cambria Math" w:eastAsiaTheme="minorEastAsia" w:hAnsi="Cambria Math"/>
+            </w:rPr>
+            <m:t>⋮</m:t>
+          </m:r>
+        </m:oMath>
+      </m:oMathPara>
+    </w:p>
+    <w:p>
+      <w:pPr>
+        <w:rPr>
+          <w:rFonts w:eastAsiaTheme="minorEastAsia"/>
+        </w:rPr>
+      </w:pPr>
+      <m:oMathPara>
+        <m:oMath>
+          <m:r>
+            <w:rPr>
+              <w:rFonts w:ascii="Cambria Math" w:eastAsiaTheme="minorEastAsia" w:hAnsi="Cambria Math"/>
+            </w:rPr>
+            <m:t>y</m:t>
+          </m:r>
+          <m:d>
+            <m:dPr>
+              <m:ctrlPr>
+                <w:rPr>
+                  <w:rFonts w:ascii="Cambria Math" w:eastAsiaTheme="minorEastAsia" w:hAnsi="Cambria Math"/>
+                  <w:i/>
+                </w:rPr>
+              </m:ctrlPr>
+            </m:dPr>
+            <m:e>
+              <m:r>
+                <w:rPr>
+                  <w:rFonts w:ascii="Cambria Math" w:eastAsiaTheme="minorEastAsia" w:hAnsi="Cambria Math"/>
+                </w:rPr>
+                <m:t>n</m:t>
+              </m:r>
+            </m:e>
+          </m:d>
+          <m:r>
+            <w:rPr>
+              <w:rFonts w:ascii="Cambria Math" w:eastAsiaTheme="minorEastAsia" w:hAnsi="Cambria Math"/>
+            </w:rPr>
+            <m:t>=</m:t>
+          </m:r>
+          <m:sSup>
+            <m:sSupPr>
+              <m:ctrlPr>
+                <w:rPr>
+                  <w:rFonts w:ascii="Cambria Math" w:eastAsiaTheme="minorEastAsia" w:hAnsi="Cambria Math"/>
+                  <w:i/>
+                </w:rPr>
+              </m:ctrlPr>
+            </m:sSupPr>
+            <m:e>
+              <m:d>
+                <m:dPr>
+                  <m:ctrlPr>
+                    <w:rPr>
+                      <w:rFonts w:ascii="Cambria Math" w:eastAsiaTheme="minorEastAsia" w:hAnsi="Cambria Math"/>
+                      <w:i/>
+                    </w:rPr>
+                  </m:ctrlPr>
+                </m:dPr>
+                <m:e>
+                  <m:f>
+                    <m:fPr>
+                      <m:ctrlPr>
+                        <w:rPr>
+                          <w:rFonts w:ascii="Cambria Math" w:eastAsiaTheme="minorEastAsia" w:hAnsi="Cambria Math"/>
+                          <w:i/>
+                        </w:rPr>
+                      </m:ctrlPr>
+                    </m:fPr>
+                    <m:num>
+                      <m:r>
+                        <w:rPr>
+                          <w:rFonts w:ascii="Cambria Math" w:eastAsiaTheme="minorEastAsia" w:hAnsi="Cambria Math"/>
+                        </w:rPr>
+                        <m:t>1</m:t>
+                      </m:r>
+                    </m:num>
+                    <m:den>
+                      <m:r>
+                        <w:rPr>
+                          <w:rFonts w:ascii="Cambria Math" w:eastAsiaTheme="minorEastAsia" w:hAnsi="Cambria Math"/>
+                        </w:rPr>
+                        <m:t>2</m:t>
+                      </m:r>
+                    </m:den>
+                  </m:f>
+                </m:e>
+              </m:d>
+            </m:e>
+            <m:sup>
+              <m:r>
+                <w:rPr>
+                  <w:rFonts w:ascii="Cambria Math" w:eastAsiaTheme="minorEastAsia" w:hAnsi="Cambria Math"/>
+                </w:rPr>
+                <m:t>n</m:t>
+              </m:r>
+            </m:sup>
+          </m:sSup>
+          <m:r>
+            <w:rPr>
+              <w:rFonts w:ascii="Cambria Math" w:eastAsiaTheme="minorEastAsia" w:hAnsi="Cambria Math"/>
+            </w:rPr>
+            <m:t>K</m:t>
+          </m:r>
+        </m:oMath>
+      </m:oMathPara>
+    </w:p>
+    <w:p>
+      <w:pPr>
+        <w:rPr>
+          <w:rFonts w:eastAsiaTheme="minorEastAsia"/>
+        </w:rPr>
+      </w:pPr>
+      <w:r>
+        <w:rPr>
+          <w:rFonts w:eastAsiaTheme="minorEastAsia"/>
+        </w:rPr>
+        <w:t xml:space="preserve">Since this system is LTI (initial rest), its behavior is completely characterized by its impulse response. For </w:t>
+      </w:r>
+      <m:oMath>
+        <m:r>
+          <w:rPr>
+            <w:rFonts w:ascii="Cambria Math" w:eastAsiaTheme="minorEastAsia" w:hAnsi="Cambria Math"/>
+          </w:rPr>
+          <m:t>K=1</m:t>
+        </m:r>
+      </m:oMath>
+      <w:r>
+        <w:rPr>
+          <w:rFonts w:eastAsiaTheme="minorEastAsia"/>
+        </w:rPr>
+        <w:t>,</w:t>
+      </w:r>
+    </w:p>
+    <w:p>
+      <w:pPr>
+        <w:rPr>
+          <w:rFonts w:eastAsiaTheme="minorEastAsia"/>
+        </w:rPr>
+      </w:pPr>
+      <m:oMathPara>
+        <m:oMath>
+          <m:r>
+            <w:rPr>
+              <w:rFonts w:ascii="Cambria Math" w:eastAsiaTheme="minorEastAsia" w:hAnsi="Cambria Math"/>
+            </w:rPr>
+            <m:t>h</m:t>
+          </m:r>
+          <m:d>
+            <m:dPr>
+              <m:ctrlPr>
+                <w:rPr>
+                  <w:rFonts w:ascii="Cambria Math" w:eastAsiaTheme="minorEastAsia" w:hAnsi="Cambria Math"/>
+                  <w:i/>
+                </w:rPr>
+              </m:ctrlPr>
+            </m:dPr>
+            <m:e>
+              <m:r>
+                <w:rPr>
+                  <w:rFonts w:ascii="Cambria Math" w:eastAsiaTheme="minorEastAsia" w:hAnsi="Cambria Math"/>
+                </w:rPr>
+                <m:t>n</m:t>
+              </m:r>
+            </m:e>
+          </m:d>
+          <m:r>
+            <w:rPr>
+              <w:rFonts w:ascii="Cambria Math" w:eastAsiaTheme="minorEastAsia" w:hAnsi="Cambria Math"/>
+            </w:rPr>
+            <m:t>=</m:t>
+          </m:r>
+          <m:sSup>
+            <m:sSupPr>
+              <m:ctrlPr>
+                <w:rPr>
+                  <w:rFonts w:ascii="Cambria Math" w:eastAsiaTheme="minorEastAsia" w:hAnsi="Cambria Math"/>
+                  <w:i/>
+                </w:rPr>
+              </m:ctrlPr>
+            </m:sSupPr>
+            <m:e>
+              <m:d>
+                <m:dPr>
+                  <m:ctrlPr>
+                    <w:rPr>
+                      <w:rFonts w:ascii="Cambria Math" w:eastAsiaTheme="minorEastAsia" w:hAnsi="Cambria Math"/>
+                      <w:i/>
+                    </w:rPr>
+                  </m:ctrlPr>
+                </m:dPr>
+                <m:e>
+                  <m:f>
+                    <m:fPr>
+                      <m:ctrlPr>
+                        <w:rPr>
+                          <w:rFonts w:ascii="Cambria Math" w:eastAsiaTheme="minorEastAsia" w:hAnsi="Cambria Math"/>
+                          <w:i/>
+                        </w:rPr>
+                      </m:ctrlPr>
+                    </m:fPr>
+                    <m:num>
+                      <m:r>
+                        <w:rPr>
+                          <w:rFonts w:ascii="Cambria Math" w:eastAsiaTheme="minorEastAsia" w:hAnsi="Cambria Math"/>
+                        </w:rPr>
+                        <m:t>1</m:t>
+                      </m:r>
+                    </m:num>
+                    <m:den>
+                      <m:r>
+                        <w:rPr>
+                          <w:rFonts w:ascii="Cambria Math" w:eastAsiaTheme="minorEastAsia" w:hAnsi="Cambria Math"/>
+                        </w:rPr>
+                        <m:t>2</m:t>
+                      </m:r>
+                    </m:den>
+                  </m:f>
+                </m:e>
+              </m:d>
+            </m:e>
+            <m:sup>
+              <m:r>
+                <w:rPr>
+                  <w:rFonts w:ascii="Cambria Math" w:eastAsiaTheme="minorEastAsia" w:hAnsi="Cambria Math"/>
+                </w:rPr>
+                <m:t>n</m:t>
+              </m:r>
+            </m:sup>
+          </m:sSup>
+          <m:r>
+            <w:rPr>
+              <w:rFonts w:ascii="Cambria Math" w:eastAsiaTheme="minorEastAsia" w:hAnsi="Cambria Math"/>
+            </w:rPr>
+            <m:t>u</m:t>
+          </m:r>
+          <m:d>
+            <m:dPr>
+              <m:ctrlPr>
+                <w:rPr>
+                  <w:rFonts w:ascii="Cambria Math" w:eastAsiaTheme="minorEastAsia" w:hAnsi="Cambria Math"/>
+                  <w:i/>
+                </w:rPr>
+              </m:ctrlPr>
+            </m:dPr>
+            <m:e>
+              <m:r>
+                <w:rPr>
+                  <w:rFonts w:ascii="Cambria Math" w:eastAsiaTheme="minorEastAsia" w:hAnsi="Cambria Math"/>
+                </w:rPr>
+                <m:t>n</m:t>
+              </m:r>
+            </m:e>
+          </m:d>
+        </m:oMath>
+      </m:oMathPara>
+    </w:p>
+    <w:p>
+      <w:pPr>
+        <w:rPr>
+          <w:rFonts w:eastAsiaTheme="minorEastAsia"/>
+        </w:rPr>
+      </w:pPr>
+      <w:r>
+        <w:rPr>
+          <w:rFonts w:eastAsiaTheme="minorEastAsia"/>
+        </w:rPr>
+        <w:t xml:space="preserve">The impulse response has infinite duration. In general, for </w:t>
+      </w:r>
+      <m:oMath>
+        <m:r>
+          <w:rPr>
+            <w:rFonts w:ascii="Cambria Math" w:eastAsiaTheme="minorEastAsia" w:hAnsi="Cambria Math"/>
+          </w:rPr>
+          <m:t>N≥1</m:t>
+        </m:r>
+      </m:oMath>
+      <w:r>
+        <w:rPr>
+          <w:rFonts w:eastAsiaTheme="minorEastAsia"/>
+        </w:rPr>
+        <w:t>, the LTI system corresponding to the LCC difference equation together with the condition of initial rest will have an infinite duration impulse response. These are called infinite impulse response (IIR) systems.</w:t>
+      </w:r>
+    </w:p>
+    <w:p>
+      <w:pPr>
+        <w:pStyle w:val="Heading1"/>
+        <w:rPr>
+          <w:rFonts w:eastAsiaTheme="minorEastAsia"/>
+        </w:rPr>
+      </w:pPr>
+      <w:r>
+        <w:rPr>
+          <w:rFonts w:eastAsiaTheme="minorEastAsia"/>
+        </w:rPr>
+        <w:lastRenderedPageBreak/>
+        <w:t>The Laplace transform</w:t>
+      </w:r>
+    </w:p>
+    <w:p>
+      <w:pPr>
+        <w:pStyle w:val="Heading2"/>
+      </w:pPr>
+      <w:r>
+        <w:t>Laplace transform for LTI systems</w:t>
+      </w:r>
+    </w:p>
+    <w:p>
+      <w:r>
+        <w:t>The Laplace transform is used to analyze and characterize LTI systems. The role of the LT stems directly from the convolution property:</w:t>
+      </w:r>
+    </w:p>
+    <w:p>
+      <w:pPr>
+        <w:rPr>
+          <w:rFonts w:eastAsiaTheme="minorEastAsia"/>
+        </w:rPr>
+      </w:pPr>
+      <m:oMathPara>
+        <m:oMath>
+          <m:r>
+            <w:rPr>
+              <w:rFonts w:ascii="Cambria Math" w:hAnsi="Cambria Math"/>
+            </w:rPr>
+            <m:t>Y</m:t>
+          </m:r>
+          <m:d>
+            <m:dPr>
+              <m:ctrlPr>
+                <w:rPr>
+                  <w:rFonts w:ascii="Cambria Math" w:hAnsi="Cambria Math"/>
+                  <w:i/>
+                </w:rPr>
+              </m:ctrlPr>
+            </m:dPr>
+            <m:e>
+              <m:r>
+                <w:rPr>
+                  <w:rFonts w:ascii="Cambria Math" w:hAnsi="Cambria Math"/>
+                </w:rPr>
+                <m:t>s</m:t>
+              </m:r>
+            </m:e>
+          </m:d>
+          <m:r>
+            <w:rPr>
+              <w:rFonts w:ascii="Cambria Math" w:hAnsi="Cambria Math"/>
+            </w:rPr>
+            <m:t>=H</m:t>
+          </m:r>
+          <m:d>
+            <m:dPr>
+              <m:ctrlPr>
+                <w:rPr>
+                  <w:rFonts w:ascii="Cambria Math" w:hAnsi="Cambria Math"/>
+                  <w:i/>
+                </w:rPr>
+              </m:ctrlPr>
+            </m:dPr>
+            <m:e>
+              <m:r>
+                <w:rPr>
+                  <w:rFonts w:ascii="Cambria Math" w:hAnsi="Cambria Math"/>
+                </w:rPr>
+                <m:t>s</m:t>
+              </m:r>
+            </m:e>
+          </m:d>
+          <m:r>
+            <w:rPr>
+              <w:rFonts w:ascii="Cambria Math" w:hAnsi="Cambria Math"/>
+            </w:rPr>
+            <m:t>X</m:t>
+          </m:r>
+          <m:d>
+            <m:dPr>
+              <m:ctrlPr>
+                <w:rPr>
+                  <w:rFonts w:ascii="Cambria Math" w:hAnsi="Cambria Math"/>
+                  <w:i/>
+                </w:rPr>
+              </m:ctrlPr>
+            </m:dPr>
+            <m:e>
+              <m:r>
+                <w:rPr>
+                  <w:rFonts w:ascii="Cambria Math" w:hAnsi="Cambria Math"/>
+                </w:rPr>
+                <m:t>s</m:t>
+              </m:r>
+            </m:e>
+          </m:d>
+        </m:oMath>
+      </m:oMathPara>
+    </w:p>
+    <w:p>
+      <w:pPr>
+        <w:rPr>
+          <w:rFonts w:eastAsiaTheme="minorEastAsia"/>
+        </w:rPr>
+      </w:pPr>
+      <m:oMath>
+        <m:r>
+          <w:rPr>
+            <w:rFonts w:ascii="Cambria Math" w:hAnsi="Cambria Math"/>
+          </w:rPr>
+          <m:t>Y</m:t>
+        </m:r>
+        <m:d>
+          <m:dPr>
+            <m:ctrlPr>
+              <w:rPr>
+                <w:rFonts w:ascii="Cambria Math" w:hAnsi="Cambria Math"/>
+                <w:i/>
+              </w:rPr>
+            </m:ctrlPr>
+          </m:dPr>
+          <m:e>
+            <m:r>
+              <w:rPr>
+                <w:rFonts w:ascii="Cambria Math" w:hAnsi="Cambria Math"/>
+              </w:rPr>
+              <m:t>s</m:t>
+            </m:r>
+          </m:e>
+        </m:d>
+        <m:r>
+          <m:rPr>
+            <m:scr m:val="script"/>
+          </m:rPr>
+          <w:rPr>
+            <w:rFonts w:ascii="Cambria Math" w:hAnsi="Cambria Math"/>
+          </w:rPr>
+          <m:t>=L</m:t>
+        </m:r>
+        <m:d>
+          <m:dPr>
+            <m:begChr m:val="{"/>
+            <m:endChr m:val="}"/>
+            <m:ctrlPr>
+              <w:rPr>
+                <w:rFonts w:ascii="Cambria Math" w:hAnsi="Cambria Math"/>
+                <w:i/>
+              </w:rPr>
+            </m:ctrlPr>
+          </m:dPr>
+          <m:e>
+            <m:r>
+              <w:rPr>
+                <w:rFonts w:ascii="Cambria Math" w:hAnsi="Cambria Math"/>
+              </w:rPr>
+              <m:t>y</m:t>
+            </m:r>
+            <m:d>
+              <m:dPr>
+                <m:ctrlPr>
+                  <w:rPr>
+                    <w:rFonts w:ascii="Cambria Math" w:hAnsi="Cambria Math"/>
+                    <w:i/>
+                  </w:rPr>
+                </m:ctrlPr>
+              </m:dPr>
+              <m:e>
+                <m:r>
+                  <w:rPr>
+                    <w:rFonts w:ascii="Cambria Math" w:hAnsi="Cambria Math"/>
+                  </w:rPr>
+                  <m:t>t</m:t>
+                </m:r>
+              </m:e>
+            </m:d>
+          </m:e>
+        </m:d>
+        <m:r>
+          <w:rPr>
+            <w:rFonts w:ascii="Cambria Math" w:hAnsi="Cambria Math"/>
+          </w:rPr>
+          <m:t>, H</m:t>
+        </m:r>
+        <m:d>
+          <m:dPr>
+            <m:ctrlPr>
+              <w:rPr>
+                <w:rFonts w:ascii="Cambria Math" w:hAnsi="Cambria Math"/>
+                <w:i/>
+              </w:rPr>
+            </m:ctrlPr>
+          </m:dPr>
+          <m:e>
+            <m:r>
+              <w:rPr>
+                <w:rFonts w:ascii="Cambria Math" w:hAnsi="Cambria Math"/>
+              </w:rPr>
+              <m:t>s</m:t>
+            </m:r>
+          </m:e>
+        </m:d>
+        <m:r>
+          <m:rPr>
+            <m:scr m:val="script"/>
+          </m:rPr>
+          <w:rPr>
+            <w:rFonts w:ascii="Cambria Math" w:hAnsi="Cambria Math"/>
+          </w:rPr>
+          <m:t>=L</m:t>
+        </m:r>
+        <m:d>
+          <m:dPr>
+            <m:begChr m:val="{"/>
+            <m:endChr m:val="}"/>
+            <m:ctrlPr>
+              <w:rPr>
+                <w:rFonts w:ascii="Cambria Math" w:hAnsi="Cambria Math"/>
+                <w:i/>
+              </w:rPr>
+            </m:ctrlPr>
+          </m:dPr>
+          <m:e>
+            <m:r>
+              <w:rPr>
+                <w:rFonts w:ascii="Cambria Math" w:hAnsi="Cambria Math"/>
+              </w:rPr>
+              <m:t>h</m:t>
+            </m:r>
+            <m:d>
+              <m:dPr>
+                <m:ctrlPr>
+                  <w:rPr>
+                    <w:rFonts w:ascii="Cambria Math" w:hAnsi="Cambria Math"/>
+                    <w:i/>
+                  </w:rPr>
+                </m:ctrlPr>
+              </m:dPr>
+              <m:e>
+                <m:r>
+                  <w:rPr>
+                    <w:rFonts w:ascii="Cambria Math" w:hAnsi="Cambria Math"/>
+                  </w:rPr>
+                  <m:t>t</m:t>
+                </m:r>
+              </m:e>
+            </m:d>
+          </m:e>
+        </m:d>
+        <m:r>
+          <w:rPr>
+            <w:rFonts w:ascii="Cambria Math" w:hAnsi="Cambria Math"/>
+          </w:rPr>
+          <m:t>, X</m:t>
+        </m:r>
+        <m:d>
+          <m:dPr>
+            <m:ctrlPr>
+              <w:rPr>
+                <w:rFonts w:ascii="Cambria Math" w:hAnsi="Cambria Math"/>
+                <w:i/>
+              </w:rPr>
+            </m:ctrlPr>
+          </m:dPr>
+          <m:e>
+            <m:r>
+              <w:rPr>
+                <w:rFonts w:ascii="Cambria Math" w:hAnsi="Cambria Math"/>
+              </w:rPr>
+              <m:t>s</m:t>
+            </m:r>
+          </m:e>
+        </m:d>
+        <m:r>
+          <m:rPr>
+            <m:scr m:val="script"/>
+          </m:rPr>
+          <w:rPr>
+            <w:rFonts w:ascii="Cambria Math" w:hAnsi="Cambria Math"/>
+          </w:rPr>
+          <m:t>=L</m:t>
+        </m:r>
+        <m:d>
+          <m:dPr>
+            <m:begChr m:val="{"/>
+            <m:endChr m:val="}"/>
+            <m:ctrlPr>
+              <w:rPr>
+                <w:rFonts w:ascii="Cambria Math" w:hAnsi="Cambria Math"/>
+                <w:i/>
+              </w:rPr>
+            </m:ctrlPr>
+          </m:dPr>
+          <m:e>
+            <m:r>
+              <w:rPr>
+                <w:rFonts w:ascii="Cambria Math" w:hAnsi="Cambria Math"/>
+              </w:rPr>
+              <m:t>x</m:t>
+            </m:r>
+            <m:d>
+              <m:dPr>
+                <m:ctrlPr>
+                  <w:rPr>
+                    <w:rFonts w:ascii="Cambria Math" w:hAnsi="Cambria Math"/>
+                    <w:i/>
+                  </w:rPr>
+                </m:ctrlPr>
+              </m:dPr>
+              <m:e>
+                <m:r>
+                  <w:rPr>
+                    <w:rFonts w:ascii="Cambria Math" w:hAnsi="Cambria Math"/>
+                  </w:rPr>
+                  <m:t>t</m:t>
+                </m:r>
+              </m:e>
+            </m:d>
+          </m:e>
+        </m:d>
+      </m:oMath>
+      <w:r>
+        <w:rPr>
+          <w:rFonts w:eastAsiaTheme="minorEastAsia"/>
+        </w:rPr>
+        <w:t>.</w:t>
+      </w:r>
+    </w:p>
+    <w:p>
+      <w:pPr>
+        <w:rPr>
+          <w:rFonts w:eastAsiaTheme="minorEastAsia"/>
+        </w:rPr>
+      </w:pPr>
+      <w:r>
+        <w:rPr>
+          <w:rFonts w:eastAsiaTheme="minorEastAsia"/>
+        </w:rPr>
+        <w:t xml:space="preserve">Furthermore, if the input to an LTI system is </w:t>
+      </w:r>
+      <m:oMath>
+        <m:r>
+          <w:rPr>
+            <w:rFonts w:ascii="Cambria Math" w:eastAsiaTheme="minorEastAsia" w:hAnsi="Cambria Math"/>
+          </w:rPr>
+          <m:t>x</m:t>
+        </m:r>
+        <m:d>
+          <m:dPr>
+            <m:ctrlPr>
+              <w:rPr>
+                <w:rFonts w:ascii="Cambria Math" w:eastAsiaTheme="minorEastAsia" w:hAnsi="Cambria Math"/>
+                <w:i/>
+              </w:rPr>
+            </m:ctrlPr>
+          </m:dPr>
+          <m:e>
+            <m:r>
+              <w:rPr>
+                <w:rFonts w:ascii="Cambria Math" w:eastAsiaTheme="minorEastAsia" w:hAnsi="Cambria Math"/>
+              </w:rPr>
+              <m:t>t</m:t>
+            </m:r>
+          </m:e>
+        </m:d>
+        <m:r>
+          <w:rPr>
+            <w:rFonts w:ascii="Cambria Math" w:eastAsiaTheme="minorEastAsia" w:hAnsi="Cambria Math"/>
+          </w:rPr>
+          <m:t>=</m:t>
+        </m:r>
+        <m:sSup>
+          <m:sSupPr>
+            <m:ctrlPr>
+              <w:rPr>
+                <w:rFonts w:ascii="Cambria Math" w:eastAsiaTheme="minorEastAsia" w:hAnsi="Cambria Math"/>
+                <w:i/>
+              </w:rPr>
+            </m:ctrlPr>
+          </m:sSupPr>
+          <m:e>
+            <m:r>
+              <w:rPr>
+                <w:rFonts w:ascii="Cambria Math" w:eastAsiaTheme="minorEastAsia" w:hAnsi="Cambria Math"/>
+              </w:rPr>
+              <m:t>e</m:t>
+            </m:r>
+          </m:e>
+          <m:sup>
+            <m:r>
+              <w:rPr>
+                <w:rFonts w:ascii="Cambria Math" w:eastAsiaTheme="minorEastAsia" w:hAnsi="Cambria Math"/>
+              </w:rPr>
+              <m:t>st</m:t>
+            </m:r>
+          </m:sup>
+        </m:sSup>
+      </m:oMath>
+      <w:r>
+        <w:rPr>
+          <w:rFonts w:eastAsiaTheme="minorEastAsia"/>
+        </w:rPr>
+        <w:t xml:space="preserve">, with </w:t>
+      </w:r>
+      <m:oMath>
+        <m:r>
+          <w:rPr>
+            <w:rFonts w:ascii="Cambria Math" w:eastAsiaTheme="minorEastAsia" w:hAnsi="Cambria Math"/>
+          </w:rPr>
+          <m:t>s</m:t>
+        </m:r>
+      </m:oMath>
+      <w:r>
+        <w:rPr>
+          <w:rFonts w:eastAsiaTheme="minorEastAsia"/>
+        </w:rPr>
+        <w:t xml:space="preserve"> in the ROC of </w:t>
+      </w:r>
+      <m:oMath>
+        <m:r>
+          <w:rPr>
+            <w:rFonts w:ascii="Cambria Math" w:eastAsiaTheme="minorEastAsia" w:hAnsi="Cambria Math"/>
+          </w:rPr>
+          <m:t>H</m:t>
+        </m:r>
+        <m:d>
+          <m:dPr>
+            <m:ctrlPr>
+              <w:rPr>
+                <w:rFonts w:ascii="Cambria Math" w:eastAsiaTheme="minorEastAsia" w:hAnsi="Cambria Math"/>
+                <w:i/>
+              </w:rPr>
+            </m:ctrlPr>
+          </m:dPr>
+          <m:e>
+            <m:r>
+              <w:rPr>
+                <w:rFonts w:ascii="Cambria Math" w:eastAsiaTheme="minorEastAsia" w:hAnsi="Cambria Math"/>
+              </w:rPr>
+              <m:t>s</m:t>
+            </m:r>
+          </m:e>
+        </m:d>
+      </m:oMath>
+      <w:r>
+        <w:rPr>
+          <w:rFonts w:eastAsiaTheme="minorEastAsia"/>
+        </w:rPr>
+        <w:t xml:space="preserve">, then the output is </w:t>
+      </w:r>
+      <m:oMath>
+        <m:r>
+          <w:rPr>
+            <w:rFonts w:ascii="Cambria Math" w:eastAsiaTheme="minorEastAsia" w:hAnsi="Cambria Math"/>
+          </w:rPr>
+          <m:t>H</m:t>
+        </m:r>
+        <m:d>
+          <m:dPr>
+            <m:ctrlPr>
+              <w:rPr>
+                <w:rFonts w:ascii="Cambria Math" w:eastAsiaTheme="minorEastAsia" w:hAnsi="Cambria Math"/>
+                <w:i/>
+              </w:rPr>
+            </m:ctrlPr>
+          </m:dPr>
+          <m:e>
+            <m:r>
+              <w:rPr>
+                <w:rFonts w:ascii="Cambria Math" w:eastAsiaTheme="minorEastAsia" w:hAnsi="Cambria Math"/>
+              </w:rPr>
+              <m:t>s</m:t>
+            </m:r>
+          </m:e>
+        </m:d>
+        <m:sSup>
+          <m:sSupPr>
+            <m:ctrlPr>
+              <w:rPr>
+                <w:rFonts w:ascii="Cambria Math" w:eastAsiaTheme="minorEastAsia" w:hAnsi="Cambria Math"/>
+                <w:i/>
+              </w:rPr>
+            </m:ctrlPr>
+          </m:sSupPr>
+          <m:e>
+            <m:r>
+              <w:rPr>
+                <w:rFonts w:ascii="Cambria Math" w:eastAsiaTheme="minorEastAsia" w:hAnsi="Cambria Math"/>
+              </w:rPr>
+              <m:t>e</m:t>
+            </m:r>
+          </m:e>
+          <m:sup>
+            <m:r>
+              <w:rPr>
+                <w:rFonts w:ascii="Cambria Math" w:eastAsiaTheme="minorEastAsia" w:hAnsi="Cambria Math"/>
+              </w:rPr>
+              <m:t>st</m:t>
+            </m:r>
+          </m:sup>
+        </m:sSup>
+      </m:oMath>
+      <w:r>
+        <w:rPr>
+          <w:rFonts w:eastAsiaTheme="minorEastAsia"/>
+        </w:rPr>
+        <w:t>.</w:t>
+      </w:r>
+    </w:p>
+    <w:p>
+      <w:pPr>
+        <w:rPr>
+          <w:rFonts w:eastAsiaTheme="minorEastAsia"/>
+        </w:rPr>
+      </w:pPr>
+      <w:r>
+        <w:rPr>
+          <w:rFonts w:eastAsiaTheme="minorEastAsia"/>
+        </w:rPr>
+        <w:t xml:space="preserve">In other words, </w:t>
+      </w:r>
+      <m:oMath>
+        <m:sSup>
+          <m:sSupPr>
+            <m:ctrlPr>
+              <w:rPr>
+                <w:rFonts w:ascii="Cambria Math" w:eastAsiaTheme="minorEastAsia" w:hAnsi="Cambria Math"/>
+                <w:i/>
+              </w:rPr>
+            </m:ctrlPr>
+          </m:sSupPr>
+          <m:e>
+            <m:r>
+              <w:rPr>
+                <w:rFonts w:ascii="Cambria Math" w:eastAsiaTheme="minorEastAsia" w:hAnsi="Cambria Math"/>
+              </w:rPr>
+              <m:t>e</m:t>
+            </m:r>
+          </m:e>
+          <m:sup>
+            <m:r>
+              <w:rPr>
+                <w:rFonts w:ascii="Cambria Math" w:eastAsiaTheme="minorEastAsia" w:hAnsi="Cambria Math"/>
+              </w:rPr>
+              <m:t>st</m:t>
+            </m:r>
+          </m:sup>
+        </m:sSup>
+      </m:oMath>
+      <w:r>
+        <w:rPr>
+          <w:rFonts w:eastAsiaTheme="minorEastAsia"/>
+        </w:rPr>
+        <w:t xml:space="preserve"> is an eigenfunction of the system with eigenvalue equal to </w:t>
+      </w:r>
+      <m:oMath>
+        <m:r>
+          <w:rPr>
+            <w:rFonts w:ascii="Cambria Math" w:eastAsiaTheme="minorEastAsia" w:hAnsi="Cambria Math"/>
+          </w:rPr>
+          <m:t>H</m:t>
+        </m:r>
+        <m:d>
+          <m:dPr>
+            <m:ctrlPr>
+              <w:rPr>
+                <w:rFonts w:ascii="Cambria Math" w:eastAsiaTheme="minorEastAsia" w:hAnsi="Cambria Math"/>
+                <w:i/>
+              </w:rPr>
+            </m:ctrlPr>
+          </m:dPr>
+          <m:e>
+            <m:r>
+              <w:rPr>
+                <w:rFonts w:ascii="Cambria Math" w:eastAsiaTheme="minorEastAsia" w:hAnsi="Cambria Math"/>
+              </w:rPr>
+              <m:t>s</m:t>
+            </m:r>
+          </m:e>
+        </m:d>
+      </m:oMath>
+      <w:r>
+        <w:rPr>
+          <w:rFonts w:eastAsiaTheme="minorEastAsia"/>
+        </w:rPr>
+        <w:t>.</w:t>
+      </w:r>
+    </w:p>
+    <w:p>
+      <w:pPr>
+        <w:rPr>
+          <w:rFonts w:eastAsiaTheme="minorEastAsia"/>
+        </w:rPr>
+      </w:pPr>
+      <w:r>
+        <w:rPr>
+          <w:rFonts w:eastAsiaTheme="minorEastAsia"/>
+        </w:rPr>
+        <w:t xml:space="preserve">If the ROC of </w:t>
+      </w:r>
+      <m:oMath>
+        <m:r>
+          <w:rPr>
+            <w:rFonts w:ascii="Cambria Math" w:eastAsiaTheme="minorEastAsia" w:hAnsi="Cambria Math"/>
+          </w:rPr>
+          <m:t>H</m:t>
+        </m:r>
+        <m:d>
+          <m:dPr>
+            <m:ctrlPr>
+              <w:rPr>
+                <w:rFonts w:ascii="Cambria Math" w:eastAsiaTheme="minorEastAsia" w:hAnsi="Cambria Math"/>
+                <w:i/>
+              </w:rPr>
+            </m:ctrlPr>
+          </m:dPr>
+          <m:e>
+            <m:r>
+              <w:rPr>
+                <w:rFonts w:ascii="Cambria Math" w:eastAsiaTheme="minorEastAsia" w:hAnsi="Cambria Math"/>
+              </w:rPr>
+              <m:t>s</m:t>
+            </m:r>
+          </m:e>
+        </m:d>
+      </m:oMath>
+      <w:r>
+        <w:rPr>
+          <w:rFonts w:eastAsiaTheme="minorEastAsia"/>
+        </w:rPr>
+        <w:t xml:space="preserve"> includes </w:t>
+      </w:r>
+      <m:oMath>
+        <m:r>
+          <w:rPr>
+            <w:rFonts w:ascii="Cambria Math" w:eastAsiaTheme="minorEastAsia" w:hAnsi="Cambria Math"/>
+          </w:rPr>
+          <m:t>s=jω</m:t>
+        </m:r>
+      </m:oMath>
+      <w:r>
+        <w:rPr>
+          <w:rFonts w:eastAsiaTheme="minorEastAsia"/>
+        </w:rPr>
+        <w:t xml:space="preserve">, then </w:t>
+      </w:r>
+      <m:oMath>
+        <m:r>
+          <w:rPr>
+            <w:rFonts w:ascii="Cambria Math" w:eastAsiaTheme="minorEastAsia" w:hAnsi="Cambria Math"/>
+          </w:rPr>
+          <m:t>H</m:t>
+        </m:r>
+        <m:d>
+          <m:dPr>
+            <m:ctrlPr>
+              <w:rPr>
+                <w:rFonts w:ascii="Cambria Math" w:eastAsiaTheme="minorEastAsia" w:hAnsi="Cambria Math"/>
+                <w:i/>
+              </w:rPr>
+            </m:ctrlPr>
+          </m:dPr>
+          <m:e>
+            <m:r>
+              <w:rPr>
+                <w:rFonts w:ascii="Cambria Math" w:eastAsiaTheme="minorEastAsia" w:hAnsi="Cambria Math"/>
+              </w:rPr>
+              <m:t>jω</m:t>
+            </m:r>
+          </m:e>
+        </m:d>
+      </m:oMath>
+      <w:r>
+        <w:rPr>
+          <w:rFonts w:eastAsiaTheme="minorEastAsia"/>
+        </w:rPr>
+        <w:t xml:space="preserve"> is the frequency response of the LTI system. </w:t>
+      </w:r>
+    </w:p>
+    <w:p>
+      <w:pPr>
+        <w:rPr>
+          <w:rFonts w:eastAsiaTheme="minorEastAsia"/>
+        </w:rPr>
+      </w:pPr>
+      <m:oMath>
+        <m:r>
+          <w:rPr>
+            <w:rFonts w:ascii="Cambria Math" w:eastAsiaTheme="minorEastAsia" w:hAnsi="Cambria Math"/>
+          </w:rPr>
+          <m:t>H</m:t>
+        </m:r>
+        <m:d>
+          <m:dPr>
+            <m:ctrlPr>
+              <w:rPr>
+                <w:rFonts w:ascii="Cambria Math" w:eastAsiaTheme="minorEastAsia" w:hAnsi="Cambria Math"/>
+                <w:i/>
+              </w:rPr>
+            </m:ctrlPr>
+          </m:dPr>
+          <m:e>
+            <m:r>
+              <w:rPr>
+                <w:rFonts w:ascii="Cambria Math" w:eastAsiaTheme="minorEastAsia" w:hAnsi="Cambria Math"/>
+              </w:rPr>
+              <m:t>s</m:t>
+            </m:r>
+          </m:e>
+        </m:d>
+      </m:oMath>
+      <w:r>
+        <w:rPr>
+          <w:rFonts w:eastAsiaTheme="minorEastAsia"/>
+        </w:rPr>
+        <w:t xml:space="preserve"> is called the system function or transfer function.</w:t>
+      </w:r>
+      <w:r>
+        <w:rPr>
+          <w:rFonts w:eastAsiaTheme="minorEastAsia"/>
+        </w:rPr>
+        <w:t xml:space="preserve"> Many properties of LTI systems </w:t>
+      </w:r>
+      <w:r>
+        <w:rPr>
+          <w:rFonts w:eastAsiaTheme="minorEastAsia"/>
+        </w:rPr>
+        <w:t xml:space="preserve">are closely associated with the characteristics of the system function in the </w:t>
+      </w:r>
+      <m:oMath>
+        <m:r>
+          <w:rPr>
+            <w:rFonts w:ascii="Cambria Math" w:eastAsiaTheme="minorEastAsia" w:hAnsi="Cambria Math"/>
+          </w:rPr>
+          <m:t>s</m:t>
+        </m:r>
+      </m:oMath>
+      <w:r>
+        <w:rPr>
+          <w:rFonts w:eastAsiaTheme="minorEastAsia"/>
+        </w:rPr>
+        <w:t>-plane.</w:t>
+      </w:r>
+    </w:p>
+    <w:p>
+      <w:pPr>
+        <w:pStyle w:val="Heading3"/>
+        <w:rPr>
+          <w:rFonts w:eastAsiaTheme="minorEastAsia"/>
+        </w:rPr>
+      </w:pPr>
+      <w:r>
+        <w:rPr>
+          <w:rFonts w:eastAsiaTheme="minorEastAsia"/>
+        </w:rPr>
+        <w:t>Causality</w:t>
       </w:r>
     </w:p>
     <w:p/>

</xml_diff>

<commit_message>
Update signals and systems notes, add notes/digital_notch_filter.docx, update plotting.py module to plot CT freq response
</commit_message>
<xml_diff>
--- a/notes/signals-and-systems-oppenheim-2nd-edition.docx
+++ b/notes/signals-and-systems-oppenheim-2nd-edition.docx
@@ -1799,21 +1799,7 @@
         <w:rPr>
           <w:rFonts w:eastAsiaTheme="minorEastAsia"/>
         </w:rPr>
-        <w:t xml:space="preserve">As noted earlier, the </w:t>
-      </w:r>
-      <w:proofErr w:type="gramStart"/>
-      <w:r>
-        <w:rPr>
-          <w:rFonts w:eastAsiaTheme="minorEastAsia"/>
-        </w:rPr>
-        <w:t>DE by</w:t>
-      </w:r>
-      <w:proofErr w:type="gramEnd"/>
-      <w:r>
-        <w:rPr>
-          <w:rFonts w:eastAsiaTheme="minorEastAsia"/>
-        </w:rPr>
-        <w:t xml:space="preserve"> itself does not uniquely specify </w:t>
+        <w:t xml:space="preserve">As noted earlier, the DE by itself does not uniquely specify </w:t>
       </w:r>
       <m:oMath>
         <m:r>
@@ -1905,21 +1891,7 @@
         <w:rPr>
           <w:rFonts w:eastAsiaTheme="minorEastAsia"/>
         </w:rPr>
-        <w:t xml:space="preserve">, we need to specify an auxiliary condition – different choices for this auxiliary condition </w:t>
-      </w:r>
-      <w:proofErr w:type="gramStart"/>
-      <w:r>
-        <w:rPr>
-          <w:rFonts w:eastAsiaTheme="minorEastAsia"/>
-        </w:rPr>
-        <w:t>lead</w:t>
-      </w:r>
-      <w:proofErr w:type="gramEnd"/>
-      <w:r>
-        <w:rPr>
-          <w:rFonts w:eastAsiaTheme="minorEastAsia"/>
-        </w:rPr>
-        <w:t xml:space="preserve"> to different </w:t>
+        <w:t xml:space="preserve">, we need to specify an auxiliary condition – different choices for this auxiliary condition lead to different </w:t>
       </w:r>
       <m:oMath>
         <m:r>
@@ -2795,21 +2767,7 @@
           <w:rFonts w:eastAsiaTheme="minorEastAsia"/>
         </w:rPr>
         <w:lastRenderedPageBreak/>
-        <w:t xml:space="preserve">input set to 0. </w:t>
-      </w:r>
-      <w:proofErr w:type="gramStart"/>
-      <w:r>
-        <w:rPr>
-          <w:rFonts w:eastAsiaTheme="minorEastAsia"/>
-        </w:rPr>
-        <w:t>The homogeneous solution is</w:t>
-      </w:r>
-      <w:proofErr w:type="gramEnd"/>
-      <w:r>
-        <w:rPr>
-          <w:rFonts w:eastAsiaTheme="minorEastAsia"/>
-        </w:rPr>
-        <w:t xml:space="preserve"> often called the natural response of the system.</w:t>
+        <w:t>input set to 0. The homogeneous solution is often called the natural response of the system.</w:t>
       </w:r>
     </w:p>
     <w:p>
@@ -3123,21 +3081,7 @@
         <w:rPr>
           <w:rFonts w:eastAsiaTheme="minorEastAsia"/>
         </w:rPr>
-        <w:t xml:space="preserve">: when charging a capacitor, if you apply the same input voltage at different times, the capacitor voltage should have the same response except </w:t>
-      </w:r>
-      <w:proofErr w:type="gramStart"/>
-      <w:r>
-        <w:rPr>
-          <w:rFonts w:eastAsiaTheme="minorEastAsia"/>
-        </w:rPr>
-        <w:t>time-shifted</w:t>
-      </w:r>
-      <w:proofErr w:type="gramEnd"/>
-      <w:r>
-        <w:rPr>
-          <w:rFonts w:eastAsiaTheme="minorEastAsia"/>
-        </w:rPr>
-        <w:t>.</w:t>
+        <w:t>: when charging a capacitor, if you apply the same input voltage at different times, the capacitor voltage should have the same response except time-shifted.</w:t>
       </w:r>
     </w:p>
     <w:p>
@@ -3161,21 +3105,7 @@
         <w:rPr>
           <w:rFonts w:eastAsiaTheme="minorEastAsia"/>
         </w:rPr>
-        <w:t xml:space="preserve">is the superposition of the response to the initial conditions alone (input set to 0) and the response to the input with an initial condition of 0 (i.e., the response of the </w:t>
-      </w:r>
-      <w:proofErr w:type="gramStart"/>
-      <w:r>
-        <w:rPr>
-          <w:rFonts w:eastAsiaTheme="minorEastAsia"/>
-        </w:rPr>
-        <w:t>causal</w:t>
-      </w:r>
-      <w:proofErr w:type="gramEnd"/>
-      <w:r>
-        <w:rPr>
-          <w:rFonts w:eastAsiaTheme="minorEastAsia"/>
-        </w:rPr>
-        <w:t xml:space="preserve"> LTI system).</w:t>
+        <w:t>is the superposition of the response to the initial conditions alone (input set to 0) and the response to the input with an initial condition of 0 (i.e., the response of the causal LTI system).</w:t>
       </w:r>
     </w:p>
     <w:p>
@@ -3769,21 +3699,7 @@
         <w:rPr>
           <w:rFonts w:eastAsiaTheme="minorEastAsia"/>
         </w:rPr>
-        <w:t xml:space="preserve">, the input-output relationship is implicitly specified. The solution to the DE consists of the </w:t>
-      </w:r>
-      <w:proofErr w:type="gramStart"/>
-      <w:r>
-        <w:rPr>
-          <w:rFonts w:eastAsiaTheme="minorEastAsia"/>
-        </w:rPr>
-        <w:t>particular solution</w:t>
-      </w:r>
-      <w:proofErr w:type="gramEnd"/>
-      <w:r>
-        <w:rPr>
-          <w:rFonts w:eastAsiaTheme="minorEastAsia"/>
-        </w:rPr>
-        <w:t xml:space="preserve"> and the homogeneous solution. The homogeneous solution is the solution to the homogeneous DE:</w:t>
+        <w:t>, the input-output relationship is implicitly specified. The solution to the DE consists of the particular solution and the homogeneous solution. The homogeneous solution is the solution to the homogeneous DE:</w:t>
       </w:r>
     </w:p>
     <w:p>
@@ -5991,21 +5907,7 @@
         <w:rPr>
           <w:rFonts w:eastAsiaTheme="minorEastAsia"/>
         </w:rPr>
-        <w:t xml:space="preserve">Let the system be initially at </w:t>
-      </w:r>
-      <w:proofErr w:type="gramStart"/>
-      <w:r>
-        <w:rPr>
-          <w:rFonts w:eastAsiaTheme="minorEastAsia"/>
-        </w:rPr>
-        <w:t>rest, and</w:t>
-      </w:r>
-      <w:proofErr w:type="gramEnd"/>
-      <w:r>
-        <w:rPr>
-          <w:rFonts w:eastAsiaTheme="minorEastAsia"/>
-        </w:rPr>
-        <w:t xml:space="preserve"> let </w:t>
+        <w:t xml:space="preserve">Let the system be initially at rest, and let </w:t>
       </w:r>
       <m:oMath>
         <m:r>
@@ -6901,15 +6803,7 @@
         </w:numPr>
       </w:pPr>
       <w:r>
-        <w:t xml:space="preserve">The block diagram representation for DT systems </w:t>
-      </w:r>
-      <w:proofErr w:type="gramStart"/>
-      <w:r>
-        <w:t>show</w:t>
-      </w:r>
-      <w:proofErr w:type="gramEnd"/>
-      <w:r>
-        <w:t xml:space="preserve"> how these systems can be implemented in digital hardware.</w:t>
+        <w:t>The block diagram representation for DT systems show how these systems can be implemented in digital hardware.</w:t>
       </w:r>
     </w:p>
     <w:p>
@@ -8414,12 +8308,76 @@
         <w:pStyle w:val="Heading2"/>
       </w:pPr>
       <w:r>
-        <w:t>First-order and second-order CT systems</w:t>
-      </w:r>
-    </w:p>
-    <w:p>
-      <w:r>
-        <w:t>High-order systems are frequently implemented by combining first- and second-order systems in cascade or parallel.</w:t>
+        <w:t>First-</w:t>
+      </w:r>
+      <w:r>
+        <w:t>order CT systems</w:t>
+      </w:r>
+    </w:p>
+    <w:p>
+      <w:pPr>
+        <w:rPr>
+          <w:rFonts w:eastAsiaTheme="minorEastAsia"/>
+        </w:rPr>
+      </w:pPr>
+      <w:r>
+        <w:t xml:space="preserve">Any system with a frequency response that can be written as a ratio of polynomials in </w:t>
+      </w:r>
+      <m:oMath>
+        <m:r>
+          <w:rPr>
+            <w:rFonts w:ascii="Cambria Math" w:hAnsi="Cambria Math"/>
+          </w:rPr>
+          <m:t>jω</m:t>
+        </m:r>
+      </m:oMath>
+      <w:r>
+        <w:rPr>
+          <w:rFonts w:eastAsiaTheme="minorEastAsia"/>
+        </w:rPr>
+        <w:t xml:space="preserve"> (CT) or </w:t>
+      </w:r>
+      <m:oMath>
+        <m:sSup>
+          <m:sSupPr>
+            <m:ctrlPr>
+              <w:rPr>
+                <w:rFonts w:ascii="Cambria Math" w:eastAsiaTheme="minorEastAsia" w:hAnsi="Cambria Math"/>
+                <w:i/>
+              </w:rPr>
+            </m:ctrlPr>
+          </m:sSupPr>
+          <m:e>
+            <m:r>
+              <w:rPr>
+                <w:rFonts w:ascii="Cambria Math" w:eastAsiaTheme="minorEastAsia" w:hAnsi="Cambria Math"/>
+              </w:rPr>
+              <m:t>e</m:t>
+            </m:r>
+          </m:e>
+          <m:sup>
+            <m:r>
+              <w:rPr>
+                <w:rFonts w:ascii="Cambria Math" w:eastAsiaTheme="minorEastAsia" w:hAnsi="Cambria Math"/>
+              </w:rPr>
+              <m:t>-jω</m:t>
+            </m:r>
+          </m:sup>
+        </m:sSup>
+      </m:oMath>
+      <w:r>
+        <w:rPr>
+          <w:rFonts w:eastAsiaTheme="minorEastAsia"/>
+        </w:rPr>
+        <w:t xml:space="preserve"> (DT) can be written as a product or sum of first- and second-order systems.</w:t>
+      </w:r>
+    </w:p>
+    <w:p>
+      <w:r>
+        <w:t>Therefore, h</w:t>
+      </w:r>
+      <w:r>
+        <w:t>igh-order systems are frequently implemented by combining first- and second-order systems in cascade or parallel.</w:t>
       </w:r>
     </w:p>
     <w:p>
@@ -8602,7 +8560,13 @@
                 <w:rPr>
                   <w:rFonts w:ascii="Cambria Math" w:eastAsiaTheme="minorEastAsia" w:hAnsi="Cambria Math"/>
                 </w:rPr>
-                <m:t>1+jωτ</m:t>
+                <m:t>jωτ</m:t>
+              </m:r>
+              <m:r>
+                <w:rPr>
+                  <w:rFonts w:ascii="Cambria Math" w:eastAsiaTheme="minorEastAsia" w:hAnsi="Cambria Math"/>
+                </w:rPr>
+                <m:t>+1</m:t>
               </m:r>
             </m:den>
           </m:f>
@@ -9130,16 +9094,2887 @@
           <w:rFonts w:eastAsiaTheme="minorEastAsia"/>
         </w:rPr>
       </w:pPr>
+      <w:r>
+        <w:rPr>
+          <w:rFonts w:eastAsiaTheme="minorEastAsia"/>
+        </w:rPr>
+        <w:t>We often plot the log-magnitude response on a log frequency scale. In decibels,</w:t>
+      </w:r>
+    </w:p>
+    <w:p>
+      <w:pPr>
+        <w:rPr>
+          <w:rFonts w:eastAsiaTheme="minorEastAsia"/>
+        </w:rPr>
+      </w:pPr>
+      <m:oMathPara>
+        <m:oMath>
+          <m:r>
+            <w:rPr>
+              <w:rFonts w:ascii="Cambria Math" w:eastAsiaTheme="minorEastAsia" w:hAnsi="Cambria Math"/>
+            </w:rPr>
+            <m:t>10</m:t>
+          </m:r>
+          <m:func>
+            <m:funcPr>
+              <m:ctrlPr>
+                <w:rPr>
+                  <w:rFonts w:ascii="Cambria Math" w:eastAsiaTheme="minorEastAsia" w:hAnsi="Cambria Math"/>
+                  <w:i/>
+                </w:rPr>
+              </m:ctrlPr>
+            </m:funcPr>
+            <m:fName>
+              <m:sSub>
+                <m:sSubPr>
+                  <m:ctrlPr>
+                    <w:rPr>
+                      <w:rFonts w:ascii="Cambria Math" w:eastAsiaTheme="minorEastAsia" w:hAnsi="Cambria Math"/>
+                      <w:i/>
+                    </w:rPr>
+                  </m:ctrlPr>
+                </m:sSubPr>
+                <m:e>
+                  <m:r>
+                    <m:rPr>
+                      <m:sty m:val="p"/>
+                    </m:rPr>
+                    <w:rPr>
+                      <w:rFonts w:ascii="Cambria Math" w:eastAsiaTheme="minorEastAsia" w:hAnsi="Cambria Math"/>
+                    </w:rPr>
+                    <m:t>log</m:t>
+                  </m:r>
+                  <m:ctrlPr>
+                    <w:rPr>
+                      <w:rFonts w:ascii="Cambria Math" w:eastAsiaTheme="minorEastAsia" w:hAnsi="Cambria Math"/>
+                    </w:rPr>
+                  </m:ctrlPr>
+                </m:e>
+                <m:sub>
+                  <m:r>
+                    <w:rPr>
+                      <w:rFonts w:ascii="Cambria Math" w:eastAsiaTheme="minorEastAsia" w:hAnsi="Cambria Math"/>
+                    </w:rPr>
+                    <m:t>10</m:t>
+                  </m:r>
+                  <m:ctrlPr>
+                    <w:rPr>
+                      <w:rFonts w:ascii="Cambria Math" w:eastAsiaTheme="minorEastAsia" w:hAnsi="Cambria Math"/>
+                    </w:rPr>
+                  </m:ctrlPr>
+                </m:sub>
+              </m:sSub>
+            </m:fName>
+            <m:e>
+              <m:sSup>
+                <m:sSupPr>
+                  <m:ctrlPr>
+                    <w:rPr>
+                      <w:rFonts w:ascii="Cambria Math" w:eastAsiaTheme="minorEastAsia" w:hAnsi="Cambria Math"/>
+                      <w:i/>
+                    </w:rPr>
+                  </m:ctrlPr>
+                </m:sSupPr>
+                <m:e>
+                  <m:d>
+                    <m:dPr>
+                      <m:begChr m:val="|"/>
+                      <m:endChr m:val="|"/>
+                      <m:ctrlPr>
+                        <w:rPr>
+                          <w:rFonts w:ascii="Cambria Math" w:eastAsiaTheme="minorEastAsia" w:hAnsi="Cambria Math"/>
+                          <w:i/>
+                        </w:rPr>
+                      </m:ctrlPr>
+                    </m:dPr>
+                    <m:e>
+                      <m:r>
+                        <w:rPr>
+                          <w:rFonts w:ascii="Cambria Math" w:eastAsiaTheme="minorEastAsia" w:hAnsi="Cambria Math"/>
+                        </w:rPr>
+                        <m:t>H</m:t>
+                      </m:r>
+                      <m:d>
+                        <m:dPr>
+                          <m:ctrlPr>
+                            <w:rPr>
+                              <w:rFonts w:ascii="Cambria Math" w:eastAsiaTheme="minorEastAsia" w:hAnsi="Cambria Math"/>
+                              <w:i/>
+                            </w:rPr>
+                          </m:ctrlPr>
+                        </m:dPr>
+                        <m:e>
+                          <m:r>
+                            <w:rPr>
+                              <w:rFonts w:ascii="Cambria Math" w:eastAsiaTheme="minorEastAsia" w:hAnsi="Cambria Math"/>
+                            </w:rPr>
+                            <m:t>jω</m:t>
+                          </m:r>
+                        </m:e>
+                      </m:d>
+                    </m:e>
+                  </m:d>
+                </m:e>
+                <m:sup>
+                  <m:r>
+                    <w:rPr>
+                      <w:rFonts w:ascii="Cambria Math" w:eastAsiaTheme="minorEastAsia" w:hAnsi="Cambria Math"/>
+                    </w:rPr>
+                    <m:t>2</m:t>
+                  </m:r>
+                </m:sup>
+              </m:sSup>
+            </m:e>
+          </m:func>
+          <m:r>
+            <w:rPr>
+              <w:rFonts w:ascii="Cambria Math" w:eastAsiaTheme="minorEastAsia" w:hAnsi="Cambria Math"/>
+            </w:rPr>
+            <m:t>=20</m:t>
+          </m:r>
+          <m:func>
+            <m:funcPr>
+              <m:ctrlPr>
+                <w:rPr>
+                  <w:rFonts w:ascii="Cambria Math" w:eastAsiaTheme="minorEastAsia" w:hAnsi="Cambria Math"/>
+                  <w:i/>
+                </w:rPr>
+              </m:ctrlPr>
+            </m:funcPr>
+            <m:fName>
+              <m:sSub>
+                <m:sSubPr>
+                  <m:ctrlPr>
+                    <w:rPr>
+                      <w:rFonts w:ascii="Cambria Math" w:eastAsiaTheme="minorEastAsia" w:hAnsi="Cambria Math"/>
+                      <w:i/>
+                    </w:rPr>
+                  </m:ctrlPr>
+                </m:sSubPr>
+                <m:e>
+                  <m:r>
+                    <m:rPr>
+                      <m:sty m:val="p"/>
+                    </m:rPr>
+                    <w:rPr>
+                      <w:rFonts w:ascii="Cambria Math" w:eastAsiaTheme="minorEastAsia" w:hAnsi="Cambria Math"/>
+                    </w:rPr>
+                    <m:t>log</m:t>
+                  </m:r>
+                  <m:ctrlPr>
+                    <w:rPr>
+                      <w:rFonts w:ascii="Cambria Math" w:eastAsiaTheme="minorEastAsia" w:hAnsi="Cambria Math"/>
+                    </w:rPr>
+                  </m:ctrlPr>
+                </m:e>
+                <m:sub>
+                  <m:r>
+                    <w:rPr>
+                      <w:rFonts w:ascii="Cambria Math" w:eastAsiaTheme="minorEastAsia" w:hAnsi="Cambria Math"/>
+                    </w:rPr>
+                    <m:t>10</m:t>
+                  </m:r>
+                  <m:ctrlPr>
+                    <w:rPr>
+                      <w:rFonts w:ascii="Cambria Math" w:eastAsiaTheme="minorEastAsia" w:hAnsi="Cambria Math"/>
+                    </w:rPr>
+                  </m:ctrlPr>
+                </m:sub>
+              </m:sSub>
+            </m:fName>
+            <m:e>
+              <m:d>
+                <m:dPr>
+                  <m:begChr m:val="|"/>
+                  <m:endChr m:val="|"/>
+                  <m:ctrlPr>
+                    <w:rPr>
+                      <w:rFonts w:ascii="Cambria Math" w:eastAsiaTheme="minorEastAsia" w:hAnsi="Cambria Math"/>
+                      <w:i/>
+                    </w:rPr>
+                  </m:ctrlPr>
+                </m:dPr>
+                <m:e>
+                  <m:r>
+                    <w:rPr>
+                      <w:rFonts w:ascii="Cambria Math" w:eastAsiaTheme="minorEastAsia" w:hAnsi="Cambria Math"/>
+                    </w:rPr>
+                    <m:t>H</m:t>
+                  </m:r>
+                  <m:d>
+                    <m:dPr>
+                      <m:ctrlPr>
+                        <w:rPr>
+                          <w:rFonts w:ascii="Cambria Math" w:eastAsiaTheme="minorEastAsia" w:hAnsi="Cambria Math"/>
+                          <w:i/>
+                        </w:rPr>
+                      </m:ctrlPr>
+                    </m:dPr>
+                    <m:e>
+                      <m:r>
+                        <w:rPr>
+                          <w:rFonts w:ascii="Cambria Math" w:eastAsiaTheme="minorEastAsia" w:hAnsi="Cambria Math"/>
+                        </w:rPr>
+                        <m:t>jω</m:t>
+                      </m:r>
+                    </m:e>
+                  </m:d>
+                </m:e>
+              </m:d>
+            </m:e>
+          </m:func>
+          <m:r>
+            <w:rPr>
+              <w:rFonts w:ascii="Cambria Math" w:eastAsiaTheme="minorEastAsia" w:hAnsi="Cambria Math"/>
+            </w:rPr>
+            <m:t>=-10</m:t>
+          </m:r>
+          <m:func>
+            <m:funcPr>
+              <m:ctrlPr>
+                <w:rPr>
+                  <w:rFonts w:ascii="Cambria Math" w:eastAsiaTheme="minorEastAsia" w:hAnsi="Cambria Math"/>
+                  <w:i/>
+                </w:rPr>
+              </m:ctrlPr>
+            </m:funcPr>
+            <m:fName>
+              <m:sSub>
+                <m:sSubPr>
+                  <m:ctrlPr>
+                    <w:rPr>
+                      <w:rFonts w:ascii="Cambria Math" w:eastAsiaTheme="minorEastAsia" w:hAnsi="Cambria Math"/>
+                      <w:i/>
+                    </w:rPr>
+                  </m:ctrlPr>
+                </m:sSubPr>
+                <m:e>
+                  <m:r>
+                    <m:rPr>
+                      <m:sty m:val="p"/>
+                    </m:rPr>
+                    <w:rPr>
+                      <w:rFonts w:ascii="Cambria Math" w:eastAsiaTheme="minorEastAsia" w:hAnsi="Cambria Math"/>
+                    </w:rPr>
+                    <m:t>log</m:t>
+                  </m:r>
+                  <m:ctrlPr>
+                    <w:rPr>
+                      <w:rFonts w:ascii="Cambria Math" w:eastAsiaTheme="minorEastAsia" w:hAnsi="Cambria Math"/>
+                    </w:rPr>
+                  </m:ctrlPr>
+                </m:e>
+                <m:sub>
+                  <m:r>
+                    <w:rPr>
+                      <w:rFonts w:ascii="Cambria Math" w:eastAsiaTheme="minorEastAsia" w:hAnsi="Cambria Math"/>
+                    </w:rPr>
+                    <m:t>10</m:t>
+                  </m:r>
+                  <m:ctrlPr>
+                    <w:rPr>
+                      <w:rFonts w:ascii="Cambria Math" w:eastAsiaTheme="minorEastAsia" w:hAnsi="Cambria Math"/>
+                    </w:rPr>
+                  </m:ctrlPr>
+                </m:sub>
+              </m:sSub>
+            </m:fName>
+            <m:e>
+              <m:d>
+                <m:dPr>
+                  <m:ctrlPr>
+                    <w:rPr>
+                      <w:rFonts w:ascii="Cambria Math" w:eastAsiaTheme="minorEastAsia" w:hAnsi="Cambria Math"/>
+                      <w:i/>
+                    </w:rPr>
+                  </m:ctrlPr>
+                </m:dPr>
+                <m:e>
+                  <m:sSup>
+                    <m:sSupPr>
+                      <m:ctrlPr>
+                        <w:rPr>
+                          <w:rFonts w:ascii="Cambria Math" w:eastAsiaTheme="minorEastAsia" w:hAnsi="Cambria Math"/>
+                          <w:i/>
+                        </w:rPr>
+                      </m:ctrlPr>
+                    </m:sSupPr>
+                    <m:e>
+                      <m:d>
+                        <m:dPr>
+                          <m:ctrlPr>
+                            <w:rPr>
+                              <w:rFonts w:ascii="Cambria Math" w:eastAsiaTheme="minorEastAsia" w:hAnsi="Cambria Math"/>
+                              <w:i/>
+                            </w:rPr>
+                          </m:ctrlPr>
+                        </m:dPr>
+                        <m:e>
+                          <m:r>
+                            <w:rPr>
+                              <w:rFonts w:ascii="Cambria Math" w:eastAsiaTheme="minorEastAsia" w:hAnsi="Cambria Math"/>
+                            </w:rPr>
+                            <m:t>ωτ</m:t>
+                          </m:r>
+                        </m:e>
+                      </m:d>
+                    </m:e>
+                    <m:sup>
+                      <m:r>
+                        <w:rPr>
+                          <w:rFonts w:ascii="Cambria Math" w:eastAsiaTheme="minorEastAsia" w:hAnsi="Cambria Math"/>
+                        </w:rPr>
+                        <m:t>2</m:t>
+                      </m:r>
+                    </m:sup>
+                  </m:sSup>
+                  <m:r>
+                    <w:rPr>
+                      <w:rFonts w:ascii="Cambria Math" w:eastAsiaTheme="minorEastAsia" w:hAnsi="Cambria Math"/>
+                    </w:rPr>
+                    <m:t>+1</m:t>
+                  </m:r>
+                </m:e>
+              </m:d>
+            </m:e>
+          </m:func>
+        </m:oMath>
+      </m:oMathPara>
+    </w:p>
+    <w:p>
+      <w:pPr>
+        <w:rPr>
+          <w:rFonts w:eastAsiaTheme="minorEastAsia"/>
+        </w:rPr>
+      </w:pPr>
+      <m:oMathPara>
+        <m:oMath>
+          <m:sSub>
+            <m:sSubPr>
+              <m:ctrlPr>
+                <w:rPr>
+                  <w:rFonts w:ascii="Cambria Math" w:eastAsiaTheme="minorEastAsia" w:hAnsi="Cambria Math"/>
+                  <w:i/>
+                </w:rPr>
+              </m:ctrlPr>
+            </m:sSubPr>
+            <m:e>
+              <m:d>
+                <m:dPr>
+                  <m:begChr m:val="|"/>
+                  <m:endChr m:val="|"/>
+                  <m:ctrlPr>
+                    <w:rPr>
+                      <w:rFonts w:ascii="Cambria Math" w:eastAsiaTheme="minorEastAsia" w:hAnsi="Cambria Math"/>
+                      <w:i/>
+                    </w:rPr>
+                  </m:ctrlPr>
+                </m:dPr>
+                <m:e>
+                  <m:r>
+                    <w:rPr>
+                      <w:rFonts w:ascii="Cambria Math" w:eastAsiaTheme="minorEastAsia" w:hAnsi="Cambria Math"/>
+                    </w:rPr>
+                    <m:t>H</m:t>
+                  </m:r>
+                  <m:d>
+                    <m:dPr>
+                      <m:ctrlPr>
+                        <w:rPr>
+                          <w:rFonts w:ascii="Cambria Math" w:eastAsiaTheme="minorEastAsia" w:hAnsi="Cambria Math"/>
+                          <w:i/>
+                        </w:rPr>
+                      </m:ctrlPr>
+                    </m:dPr>
+                    <m:e>
+                      <m:r>
+                        <w:rPr>
+                          <w:rFonts w:ascii="Cambria Math" w:eastAsiaTheme="minorEastAsia" w:hAnsi="Cambria Math"/>
+                        </w:rPr>
+                        <m:t>jω</m:t>
+                      </m:r>
+                    </m:e>
+                  </m:d>
+                </m:e>
+              </m:d>
+              <m:ctrlPr>
+                <w:rPr>
+                  <w:rFonts w:ascii="Cambria Math" w:eastAsiaTheme="minorEastAsia" w:hAnsi="Cambria Math"/>
+                </w:rPr>
+              </m:ctrlPr>
+            </m:e>
+            <m:sub>
+              <m:r>
+                <m:rPr>
+                  <m:nor/>
+                </m:rPr>
+                <w:rPr>
+                  <w:rFonts w:ascii="Cambria Math" w:eastAsiaTheme="minorEastAsia" w:hAnsi="Cambria Math"/>
+                </w:rPr>
+                <m:t>dB</m:t>
+              </m:r>
+            </m:sub>
+          </m:sSub>
+          <m:r>
+            <w:rPr>
+              <w:rFonts w:ascii="Cambria Math" w:eastAsiaTheme="minorEastAsia" w:hAnsi="Cambria Math"/>
+            </w:rPr>
+            <m:t>=</m:t>
+          </m:r>
+          <m:d>
+            <m:dPr>
+              <m:begChr m:val="{"/>
+              <m:endChr m:val=""/>
+              <m:ctrlPr>
+                <w:rPr>
+                  <w:rFonts w:ascii="Cambria Math" w:eastAsiaTheme="minorEastAsia" w:hAnsi="Cambria Math" w:cs="Segoe UI Symbol"/>
+                  <w:i/>
+                </w:rPr>
+              </m:ctrlPr>
+            </m:dPr>
+            <m:e>
+              <m:eqArr>
+                <m:eqArrPr>
+                  <m:ctrlPr>
+                    <w:rPr>
+                      <w:rFonts w:ascii="Cambria Math" w:eastAsiaTheme="minorEastAsia" w:hAnsi="Cambria Math" w:cs="Segoe UI Symbol"/>
+                      <w:i/>
+                    </w:rPr>
+                  </m:ctrlPr>
+                </m:eqArrPr>
+                <m:e>
+                  <m:r>
+                    <w:rPr>
+                      <w:rFonts w:ascii="Cambria Math" w:eastAsiaTheme="minorEastAsia" w:hAnsi="Cambria Math"/>
+                    </w:rPr>
+                    <m:t>≈0, ω≪1</m:t>
+                  </m:r>
+                  <m:r>
+                    <m:rPr>
+                      <m:lit/>
+                    </m:rPr>
+                    <w:rPr>
+                      <w:rFonts w:ascii="Cambria Math" w:eastAsiaTheme="minorEastAsia" w:hAnsi="Cambria Math"/>
+                    </w:rPr>
+                    <m:t>/</m:t>
+                  </m:r>
+                  <m:r>
+                    <w:rPr>
+                      <w:rFonts w:ascii="Cambria Math" w:eastAsiaTheme="minorEastAsia" w:hAnsi="Cambria Math"/>
+                    </w:rPr>
+                    <m:t>τ</m:t>
+                  </m:r>
+                  <m:ctrlPr>
+                    <w:rPr>
+                      <w:rFonts w:ascii="Cambria Math" w:eastAsiaTheme="minorEastAsia" w:hAnsi="Cambria Math"/>
+                      <w:i/>
+                    </w:rPr>
+                  </m:ctrlPr>
+                </m:e>
+                <m:e>
+                  <m:r>
+                    <w:rPr>
+                      <w:rFonts w:ascii="Cambria Math" w:eastAsiaTheme="minorEastAsia" w:hAnsi="Cambria Math"/>
+                    </w:rPr>
+                    <m:t>-</m:t>
+                  </m:r>
+                  <m:r>
+                    <w:rPr>
+                      <w:rFonts w:ascii="Cambria Math" w:eastAsiaTheme="minorEastAsia" w:hAnsi="Cambria Math"/>
+                    </w:rPr>
+                    <m:t xml:space="preserve">3 </m:t>
+                  </m:r>
+                  <m:r>
+                    <m:rPr>
+                      <m:nor/>
+                    </m:rPr>
+                    <w:rPr>
+                      <w:rFonts w:ascii="Cambria Math" w:eastAsiaTheme="minorEastAsia" w:hAnsi="Cambria Math"/>
+                    </w:rPr>
+                    <m:t>dB</m:t>
+                  </m:r>
+                  <m:r>
+                    <w:rPr>
+                      <w:rFonts w:ascii="Cambria Math" w:eastAsiaTheme="minorEastAsia" w:hAnsi="Cambria Math"/>
+                    </w:rPr>
+                    <m:t>,ω=1</m:t>
+                  </m:r>
+                  <m:r>
+                    <m:rPr>
+                      <m:lit/>
+                    </m:rPr>
+                    <w:rPr>
+                      <w:rFonts w:ascii="Cambria Math" w:eastAsiaTheme="minorEastAsia" w:hAnsi="Cambria Math"/>
+                    </w:rPr>
+                    <m:t>/</m:t>
+                  </m:r>
+                  <m:r>
+                    <w:rPr>
+                      <w:rFonts w:ascii="Cambria Math" w:eastAsiaTheme="minorEastAsia" w:hAnsi="Cambria Math"/>
+                    </w:rPr>
+                    <m:t>τ</m:t>
+                  </m:r>
+                  <m:ctrlPr>
+                    <w:rPr>
+                      <w:rFonts w:ascii="Cambria Math" w:eastAsiaTheme="minorEastAsia" w:hAnsi="Cambria Math"/>
+                      <w:i/>
+                    </w:rPr>
+                  </m:ctrlPr>
+                </m:e>
+                <m:e>
+                  <m:r>
+                    <w:rPr>
+                      <w:rFonts w:ascii="Cambria Math" w:eastAsiaTheme="minorEastAsia" w:hAnsi="Cambria Math"/>
+                    </w:rPr>
+                    <m:t>∝-20</m:t>
+                  </m:r>
+                  <m:func>
+                    <m:funcPr>
+                      <m:ctrlPr>
+                        <w:rPr>
+                          <w:rFonts w:ascii="Cambria Math" w:eastAsiaTheme="minorEastAsia" w:hAnsi="Cambria Math"/>
+                          <w:i/>
+                        </w:rPr>
+                      </m:ctrlPr>
+                    </m:funcPr>
+                    <m:fName>
+                      <m:sSub>
+                        <m:sSubPr>
+                          <m:ctrlPr>
+                            <w:rPr>
+                              <w:rFonts w:ascii="Cambria Math" w:eastAsiaTheme="minorEastAsia" w:hAnsi="Cambria Math"/>
+                              <w:i/>
+                            </w:rPr>
+                          </m:ctrlPr>
+                        </m:sSubPr>
+                        <m:e>
+                          <m:r>
+                            <m:rPr>
+                              <m:sty m:val="p"/>
+                            </m:rPr>
+                            <w:rPr>
+                              <w:rFonts w:ascii="Cambria Math" w:eastAsiaTheme="minorEastAsia" w:hAnsi="Cambria Math"/>
+                            </w:rPr>
+                            <m:t>log</m:t>
+                          </m:r>
+                          <m:ctrlPr>
+                            <w:rPr>
+                              <w:rFonts w:ascii="Cambria Math" w:eastAsiaTheme="minorEastAsia" w:hAnsi="Cambria Math"/>
+                            </w:rPr>
+                          </m:ctrlPr>
+                        </m:e>
+                        <m:sub>
+                          <m:r>
+                            <w:rPr>
+                              <w:rFonts w:ascii="Cambria Math" w:eastAsiaTheme="minorEastAsia" w:hAnsi="Cambria Math"/>
+                            </w:rPr>
+                            <m:t>10</m:t>
+                          </m:r>
+                          <m:ctrlPr>
+                            <w:rPr>
+                              <w:rFonts w:ascii="Cambria Math" w:eastAsiaTheme="minorEastAsia" w:hAnsi="Cambria Math"/>
+                            </w:rPr>
+                          </m:ctrlPr>
+                        </m:sub>
+                      </m:sSub>
+                    </m:fName>
+                    <m:e>
+                      <m:r>
+                        <w:rPr>
+                          <w:rFonts w:ascii="Cambria Math" w:eastAsiaTheme="minorEastAsia" w:hAnsi="Cambria Math"/>
+                        </w:rPr>
+                        <m:t>ω</m:t>
+                      </m:r>
+                    </m:e>
+                  </m:func>
+                  <m:r>
+                    <w:rPr>
+                      <w:rFonts w:ascii="Cambria Math" w:eastAsiaTheme="minorEastAsia" w:hAnsi="Cambria Math"/>
+                    </w:rPr>
+                    <m:t>, ω≫1</m:t>
+                  </m:r>
+                  <m:r>
+                    <m:rPr>
+                      <m:lit/>
+                    </m:rPr>
+                    <w:rPr>
+                      <w:rFonts w:ascii="Cambria Math" w:eastAsiaTheme="minorEastAsia" w:hAnsi="Cambria Math"/>
+                    </w:rPr>
+                    <m:t>/</m:t>
+                  </m:r>
+                  <m:r>
+                    <w:rPr>
+                      <w:rFonts w:ascii="Cambria Math" w:eastAsiaTheme="minorEastAsia" w:hAnsi="Cambria Math"/>
+                    </w:rPr>
+                    <m:t>τ</m:t>
+                  </m:r>
+                  <m:ctrlPr>
+                    <w:rPr>
+                      <w:rFonts w:ascii="Cambria Math" w:eastAsiaTheme="minorEastAsia" w:hAnsi="Cambria Math"/>
+                      <w:i/>
+                    </w:rPr>
+                  </m:ctrlPr>
+                </m:e>
+              </m:eqArr>
+            </m:e>
+          </m:d>
+        </m:oMath>
+      </m:oMathPara>
+    </w:p>
+    <w:p>
+      <w:pPr>
+        <w:rPr>
+          <w:rFonts w:eastAsiaTheme="minorEastAsia"/>
+        </w:rPr>
+      </w:pPr>
+      <w:r>
+        <w:rPr>
+          <w:rFonts w:eastAsiaTheme="minorEastAsia"/>
+        </w:rPr>
+        <w:lastRenderedPageBreak/>
+        <w:t xml:space="preserve">The low- and high-frequency asymptotes of the log magnitude are straight lines. Below </w:t>
+      </w:r>
+      <m:oMath>
+        <m:r>
+          <w:rPr>
+            <w:rFonts w:ascii="Cambria Math" w:eastAsiaTheme="minorEastAsia" w:hAnsi="Cambria Math"/>
+          </w:rPr>
+          <m:t>1</m:t>
+        </m:r>
+        <m:r>
+          <m:rPr>
+            <m:lit/>
+          </m:rPr>
+          <w:rPr>
+            <w:rFonts w:ascii="Cambria Math" w:eastAsiaTheme="minorEastAsia" w:hAnsi="Cambria Math"/>
+          </w:rPr>
+          <m:t>/</m:t>
+        </m:r>
+        <m:r>
+          <w:rPr>
+            <w:rFonts w:ascii="Cambria Math" w:eastAsiaTheme="minorEastAsia" w:hAnsi="Cambria Math"/>
+          </w:rPr>
+          <m:t>τ</m:t>
+        </m:r>
+      </m:oMath>
+      <w:r>
+        <w:rPr>
+          <w:rFonts w:eastAsiaTheme="minorEastAsia"/>
+        </w:rPr>
+        <w:t xml:space="preserve">, </w:t>
+      </w:r>
+      <m:oMath>
+        <m:sSub>
+          <m:sSubPr>
+            <m:ctrlPr>
+              <w:rPr>
+                <w:rFonts w:ascii="Cambria Math" w:eastAsiaTheme="minorEastAsia" w:hAnsi="Cambria Math"/>
+                <w:i/>
+              </w:rPr>
+            </m:ctrlPr>
+          </m:sSubPr>
+          <m:e>
+            <m:d>
+              <m:dPr>
+                <m:begChr m:val="|"/>
+                <m:endChr m:val="|"/>
+                <m:ctrlPr>
+                  <w:rPr>
+                    <w:rFonts w:ascii="Cambria Math" w:eastAsiaTheme="minorEastAsia" w:hAnsi="Cambria Math"/>
+                    <w:i/>
+                  </w:rPr>
+                </m:ctrlPr>
+              </m:dPr>
+              <m:e>
+                <m:r>
+                  <w:rPr>
+                    <w:rFonts w:ascii="Cambria Math" w:eastAsiaTheme="minorEastAsia" w:hAnsi="Cambria Math"/>
+                  </w:rPr>
+                  <m:t>H</m:t>
+                </m:r>
+                <m:d>
+                  <m:dPr>
+                    <m:ctrlPr>
+                      <w:rPr>
+                        <w:rFonts w:ascii="Cambria Math" w:eastAsiaTheme="minorEastAsia" w:hAnsi="Cambria Math"/>
+                        <w:i/>
+                      </w:rPr>
+                    </m:ctrlPr>
+                  </m:dPr>
+                  <m:e>
+                    <m:r>
+                      <w:rPr>
+                        <w:rFonts w:ascii="Cambria Math" w:eastAsiaTheme="minorEastAsia" w:hAnsi="Cambria Math"/>
+                      </w:rPr>
+                      <m:t>jω</m:t>
+                    </m:r>
+                  </m:e>
+                </m:d>
+              </m:e>
+            </m:d>
+            <m:ctrlPr>
+              <w:rPr>
+                <w:rFonts w:ascii="Cambria Math" w:eastAsiaTheme="minorEastAsia" w:hAnsi="Cambria Math"/>
+              </w:rPr>
+            </m:ctrlPr>
+          </m:e>
+          <m:sub>
+            <m:r>
+              <m:rPr>
+                <m:nor/>
+              </m:rPr>
+              <w:rPr>
+                <w:rFonts w:ascii="Cambria Math" w:eastAsiaTheme="minorEastAsia" w:hAnsi="Cambria Math"/>
+              </w:rPr>
+              <m:t>dB</m:t>
+            </m:r>
+          </m:sub>
+        </m:sSub>
+        <m:r>
+          <w:rPr>
+            <w:rFonts w:ascii="Cambria Math" w:eastAsiaTheme="minorEastAsia" w:hAnsi="Cambria Math"/>
+          </w:rPr>
+          <m:t>≈0</m:t>
+        </m:r>
+      </m:oMath>
+      <w:r>
+        <w:rPr>
+          <w:rFonts w:eastAsiaTheme="minorEastAsia"/>
+        </w:rPr>
+        <w:t xml:space="preserve">, and above </w:t>
+      </w:r>
+      <m:oMath>
+        <m:r>
+          <w:rPr>
+            <w:rFonts w:ascii="Cambria Math" w:eastAsiaTheme="minorEastAsia" w:hAnsi="Cambria Math"/>
+          </w:rPr>
+          <m:t>1</m:t>
+        </m:r>
+        <m:r>
+          <m:rPr>
+            <m:lit/>
+          </m:rPr>
+          <w:rPr>
+            <w:rFonts w:ascii="Cambria Math" w:eastAsiaTheme="minorEastAsia" w:hAnsi="Cambria Math"/>
+          </w:rPr>
+          <m:t>/</m:t>
+        </m:r>
+        <m:r>
+          <w:rPr>
+            <w:rFonts w:ascii="Cambria Math" w:eastAsiaTheme="minorEastAsia" w:hAnsi="Cambria Math"/>
+          </w:rPr>
+          <m:t>τ</m:t>
+        </m:r>
+      </m:oMath>
+      <w:r>
+        <w:rPr>
+          <w:rFonts w:eastAsiaTheme="minorEastAsia"/>
+        </w:rPr>
+        <w:t xml:space="preserve">, </w:t>
+      </w:r>
+      <m:oMath>
+        <m:sSub>
+          <m:sSubPr>
+            <m:ctrlPr>
+              <w:rPr>
+                <w:rFonts w:ascii="Cambria Math" w:eastAsiaTheme="minorEastAsia" w:hAnsi="Cambria Math"/>
+                <w:i/>
+              </w:rPr>
+            </m:ctrlPr>
+          </m:sSubPr>
+          <m:e>
+            <m:d>
+              <m:dPr>
+                <m:begChr m:val="|"/>
+                <m:endChr m:val="|"/>
+                <m:ctrlPr>
+                  <w:rPr>
+                    <w:rFonts w:ascii="Cambria Math" w:eastAsiaTheme="minorEastAsia" w:hAnsi="Cambria Math"/>
+                    <w:i/>
+                  </w:rPr>
+                </m:ctrlPr>
+              </m:dPr>
+              <m:e>
+                <m:r>
+                  <w:rPr>
+                    <w:rFonts w:ascii="Cambria Math" w:eastAsiaTheme="minorEastAsia" w:hAnsi="Cambria Math"/>
+                  </w:rPr>
+                  <m:t>H</m:t>
+                </m:r>
+                <m:d>
+                  <m:dPr>
+                    <m:ctrlPr>
+                      <w:rPr>
+                        <w:rFonts w:ascii="Cambria Math" w:eastAsiaTheme="minorEastAsia" w:hAnsi="Cambria Math"/>
+                        <w:i/>
+                      </w:rPr>
+                    </m:ctrlPr>
+                  </m:dPr>
+                  <m:e>
+                    <m:r>
+                      <w:rPr>
+                        <w:rFonts w:ascii="Cambria Math" w:eastAsiaTheme="minorEastAsia" w:hAnsi="Cambria Math"/>
+                      </w:rPr>
+                      <m:t>jω</m:t>
+                    </m:r>
+                  </m:e>
+                </m:d>
+              </m:e>
+            </m:d>
+            <m:ctrlPr>
+              <w:rPr>
+                <w:rFonts w:ascii="Cambria Math" w:eastAsiaTheme="minorEastAsia" w:hAnsi="Cambria Math"/>
+              </w:rPr>
+            </m:ctrlPr>
+          </m:e>
+          <m:sub>
+            <m:r>
+              <m:rPr>
+                <m:nor/>
+              </m:rPr>
+              <w:rPr>
+                <w:rFonts w:ascii="Cambria Math" w:eastAsiaTheme="minorEastAsia" w:hAnsi="Cambria Math"/>
+              </w:rPr>
+              <m:t>dB</m:t>
+            </m:r>
+          </m:sub>
+        </m:sSub>
+      </m:oMath>
+      <w:r>
+        <w:rPr>
+          <w:rFonts w:eastAsiaTheme="minorEastAsia"/>
+        </w:rPr>
+        <w:t xml:space="preserve"> drops 20dB per decade</w:t>
+      </w:r>
+      <w:r>
+        <w:rPr>
+          <w:rFonts w:eastAsiaTheme="minorEastAsia"/>
+        </w:rPr>
+        <w:t xml:space="preserve"> (of </w:t>
+      </w:r>
+      <m:oMath>
+        <m:r>
+          <w:rPr>
+            <w:rFonts w:ascii="Cambria Math" w:eastAsiaTheme="minorEastAsia" w:hAnsi="Cambria Math"/>
+          </w:rPr>
+          <m:t>ω</m:t>
+        </m:r>
+      </m:oMath>
+      <w:r>
+        <w:rPr>
+          <w:rFonts w:eastAsiaTheme="minorEastAsia"/>
+        </w:rPr>
+        <w:t>)</w:t>
+      </w:r>
+      <w:r>
+        <w:rPr>
+          <w:rFonts w:eastAsiaTheme="minorEastAsia"/>
+        </w:rPr>
+        <w:t>. This is the idea behind Bode plots.</w:t>
+      </w:r>
+    </w:p>
+    <w:p>
+      <w:pPr>
+        <w:rPr>
+          <w:rFonts w:eastAsiaTheme="minorEastAsia"/>
+        </w:rPr>
+      </w:pPr>
+      <w:r>
+        <w:rPr>
+          <w:rFonts w:eastAsiaTheme="minorEastAsia"/>
+        </w:rPr>
+        <w:t>We can make a straight-line approximation for phase as well:</w:t>
+      </w:r>
+    </w:p>
+    <w:p>
+      <w:pPr>
+        <w:rPr>
+          <w:rFonts w:eastAsiaTheme="minorEastAsia"/>
+        </w:rPr>
+      </w:pPr>
+      <m:oMathPara>
+        <m:oMath>
+          <m:r>
+            <w:rPr>
+              <w:rFonts w:ascii="Cambria Math" w:eastAsiaTheme="minorEastAsia" w:hAnsi="Cambria Math"/>
+            </w:rPr>
+            <m:t>∠H</m:t>
+          </m:r>
+          <m:d>
+            <m:dPr>
+              <m:ctrlPr>
+                <w:rPr>
+                  <w:rFonts w:ascii="Cambria Math" w:eastAsiaTheme="minorEastAsia" w:hAnsi="Cambria Math"/>
+                  <w:i/>
+                </w:rPr>
+              </m:ctrlPr>
+            </m:dPr>
+            <m:e>
+              <m:r>
+                <w:rPr>
+                  <w:rFonts w:ascii="Cambria Math" w:eastAsiaTheme="minorEastAsia" w:hAnsi="Cambria Math"/>
+                </w:rPr>
+                <m:t>jω</m:t>
+              </m:r>
+            </m:e>
+          </m:d>
+          <m:r>
+            <w:rPr>
+              <w:rFonts w:ascii="Cambria Math" w:eastAsiaTheme="minorEastAsia" w:hAnsi="Cambria Math"/>
+            </w:rPr>
+            <m:t>=-</m:t>
+          </m:r>
+          <m:func>
+            <m:funcPr>
+              <m:ctrlPr>
+                <w:rPr>
+                  <w:rFonts w:ascii="Cambria Math" w:eastAsiaTheme="minorEastAsia" w:hAnsi="Cambria Math"/>
+                  <w:i/>
+                </w:rPr>
+              </m:ctrlPr>
+            </m:funcPr>
+            <m:fName>
+              <m:sSup>
+                <m:sSupPr>
+                  <m:ctrlPr>
+                    <w:rPr>
+                      <w:rFonts w:ascii="Cambria Math" w:eastAsiaTheme="minorEastAsia" w:hAnsi="Cambria Math"/>
+                      <w:i/>
+                    </w:rPr>
+                  </m:ctrlPr>
+                </m:sSupPr>
+                <m:e>
+                  <m:r>
+                    <m:rPr>
+                      <m:sty m:val="p"/>
+                    </m:rPr>
+                    <w:rPr>
+                      <w:rFonts w:ascii="Cambria Math" w:eastAsiaTheme="minorEastAsia" w:hAnsi="Cambria Math"/>
+                    </w:rPr>
+                    <m:t>tan</m:t>
+                  </m:r>
+                </m:e>
+                <m:sup>
+                  <m:r>
+                    <w:rPr>
+                      <w:rFonts w:ascii="Cambria Math" w:eastAsiaTheme="minorEastAsia" w:hAnsi="Cambria Math"/>
+                    </w:rPr>
+                    <m:t>-1</m:t>
+                  </m:r>
+                  <m:ctrlPr>
+                    <w:rPr>
+                      <w:rFonts w:ascii="Cambria Math" w:eastAsiaTheme="minorEastAsia" w:hAnsi="Cambria Math"/>
+                    </w:rPr>
+                  </m:ctrlPr>
+                </m:sup>
+              </m:sSup>
+            </m:fName>
+            <m:e>
+              <m:r>
+                <w:rPr>
+                  <w:rFonts w:ascii="Cambria Math" w:eastAsiaTheme="minorEastAsia" w:hAnsi="Cambria Math"/>
+                </w:rPr>
+                <m:t>ωτ</m:t>
+              </m:r>
+            </m:e>
+          </m:func>
+          <m:r>
+            <w:rPr>
+              <w:rFonts w:ascii="Cambria Math" w:eastAsiaTheme="minorEastAsia" w:hAnsi="Cambria Math"/>
+            </w:rPr>
+            <m:t>≈</m:t>
+          </m:r>
+          <m:d>
+            <m:dPr>
+              <m:begChr m:val="{"/>
+              <m:endChr m:val=""/>
+              <m:ctrlPr>
+                <w:rPr>
+                  <w:rFonts w:ascii="Cambria Math" w:eastAsiaTheme="minorEastAsia" w:hAnsi="Cambria Math" w:cs="Segoe UI Symbol"/>
+                  <w:i/>
+                </w:rPr>
+              </m:ctrlPr>
+            </m:dPr>
+            <m:e>
+              <m:eqArr>
+                <m:eqArrPr>
+                  <m:ctrlPr>
+                    <w:rPr>
+                      <w:rFonts w:ascii="Cambria Math" w:eastAsiaTheme="minorEastAsia" w:hAnsi="Cambria Math" w:cs="Segoe UI Symbol"/>
+                      <w:i/>
+                    </w:rPr>
+                  </m:ctrlPr>
+                </m:eqArrPr>
+                <m:e>
+                  <m:r>
+                    <w:rPr>
+                      <w:rFonts w:ascii="Cambria Math" w:eastAsiaTheme="minorEastAsia" w:hAnsi="Cambria Math"/>
+                    </w:rPr>
+                    <m:t>0, ω≤0.1</m:t>
+                  </m:r>
+                  <m:r>
+                    <m:rPr>
+                      <m:lit/>
+                    </m:rPr>
+                    <w:rPr>
+                      <w:rFonts w:ascii="Cambria Math" w:eastAsiaTheme="minorEastAsia" w:hAnsi="Cambria Math"/>
+                    </w:rPr>
+                    <m:t>/</m:t>
+                  </m:r>
+                  <m:r>
+                    <w:rPr>
+                      <w:rFonts w:ascii="Cambria Math" w:eastAsiaTheme="minorEastAsia" w:hAnsi="Cambria Math"/>
+                    </w:rPr>
+                    <m:t>τ</m:t>
+                  </m:r>
+                  <m:ctrlPr>
+                    <w:rPr>
+                      <w:rFonts w:ascii="Cambria Math" w:eastAsiaTheme="minorEastAsia" w:hAnsi="Cambria Math"/>
+                      <w:i/>
+                    </w:rPr>
+                  </m:ctrlPr>
+                </m:e>
+                <m:e>
+                  <m:r>
+                    <w:rPr>
+                      <w:rFonts w:ascii="Cambria Math" w:eastAsiaTheme="minorEastAsia" w:hAnsi="Cambria Math"/>
+                    </w:rPr>
+                    <m:t>-</m:t>
+                  </m:r>
+                  <m:f>
+                    <m:fPr>
+                      <m:ctrlPr>
+                        <w:rPr>
+                          <w:rFonts w:ascii="Cambria Math" w:eastAsiaTheme="minorEastAsia" w:hAnsi="Cambria Math"/>
+                          <w:i/>
+                        </w:rPr>
+                      </m:ctrlPr>
+                    </m:fPr>
+                    <m:num>
+                      <m:r>
+                        <w:rPr>
+                          <w:rFonts w:ascii="Cambria Math" w:eastAsiaTheme="minorEastAsia" w:hAnsi="Cambria Math"/>
+                        </w:rPr>
+                        <m:t>π</m:t>
+                      </m:r>
+                    </m:num>
+                    <m:den>
+                      <m:r>
+                        <w:rPr>
+                          <w:rFonts w:ascii="Cambria Math" w:eastAsiaTheme="minorEastAsia" w:hAnsi="Cambria Math"/>
+                        </w:rPr>
+                        <m:t>4</m:t>
+                      </m:r>
+                    </m:den>
+                  </m:f>
+                  <m:d>
+                    <m:dPr>
+                      <m:begChr m:val="["/>
+                      <m:endChr m:val="]"/>
+                      <m:ctrlPr>
+                        <w:rPr>
+                          <w:rFonts w:ascii="Cambria Math" w:eastAsiaTheme="minorEastAsia" w:hAnsi="Cambria Math"/>
+                          <w:i/>
+                        </w:rPr>
+                      </m:ctrlPr>
+                    </m:dPr>
+                    <m:e>
+                      <m:func>
+                        <m:funcPr>
+                          <m:ctrlPr>
+                            <w:rPr>
+                              <w:rFonts w:ascii="Cambria Math" w:eastAsiaTheme="minorEastAsia" w:hAnsi="Cambria Math"/>
+                              <w:i/>
+                            </w:rPr>
+                          </m:ctrlPr>
+                        </m:funcPr>
+                        <m:fName>
+                          <m:sSub>
+                            <m:sSubPr>
+                              <m:ctrlPr>
+                                <w:rPr>
+                                  <w:rFonts w:ascii="Cambria Math" w:eastAsiaTheme="minorEastAsia" w:hAnsi="Cambria Math"/>
+                                  <w:i/>
+                                </w:rPr>
+                              </m:ctrlPr>
+                            </m:sSubPr>
+                            <m:e>
+                              <m:r>
+                                <m:rPr>
+                                  <m:sty m:val="p"/>
+                                </m:rPr>
+                                <w:rPr>
+                                  <w:rFonts w:ascii="Cambria Math" w:eastAsiaTheme="minorEastAsia" w:hAnsi="Cambria Math"/>
+                                </w:rPr>
+                                <m:t>log</m:t>
+                              </m:r>
+                            </m:e>
+                            <m:sub>
+                              <m:r>
+                                <w:rPr>
+                                  <w:rFonts w:ascii="Cambria Math" w:eastAsiaTheme="minorEastAsia" w:hAnsi="Cambria Math"/>
+                                </w:rPr>
+                                <m:t>10</m:t>
+                              </m:r>
+                              <m:ctrlPr>
+                                <w:rPr>
+                                  <w:rFonts w:ascii="Cambria Math" w:eastAsiaTheme="minorEastAsia" w:hAnsi="Cambria Math"/>
+                                </w:rPr>
+                              </m:ctrlPr>
+                            </m:sub>
+                          </m:sSub>
+                        </m:fName>
+                        <m:e>
+                          <m:d>
+                            <m:dPr>
+                              <m:ctrlPr>
+                                <w:rPr>
+                                  <w:rFonts w:ascii="Cambria Math" w:eastAsiaTheme="minorEastAsia" w:hAnsi="Cambria Math"/>
+                                  <w:i/>
+                                </w:rPr>
+                              </m:ctrlPr>
+                            </m:dPr>
+                            <m:e>
+                              <m:r>
+                                <w:rPr>
+                                  <w:rFonts w:ascii="Cambria Math" w:eastAsiaTheme="minorEastAsia" w:hAnsi="Cambria Math"/>
+                                </w:rPr>
+                                <m:t>ωτ</m:t>
+                              </m:r>
+                            </m:e>
+                          </m:d>
+                        </m:e>
+                      </m:func>
+                      <m:r>
+                        <w:rPr>
+                          <w:rFonts w:ascii="Cambria Math" w:eastAsiaTheme="minorEastAsia" w:hAnsi="Cambria Math"/>
+                        </w:rPr>
+                        <m:t>+1</m:t>
+                      </m:r>
+                    </m:e>
+                  </m:d>
+                  <m:r>
+                    <w:rPr>
+                      <w:rFonts w:ascii="Cambria Math" w:eastAsiaTheme="minorEastAsia" w:hAnsi="Cambria Math"/>
+                    </w:rPr>
+                    <m:t>, 0.1</m:t>
+                  </m:r>
+                  <m:r>
+                    <m:rPr>
+                      <m:lit/>
+                    </m:rPr>
+                    <w:rPr>
+                      <w:rFonts w:ascii="Cambria Math" w:eastAsiaTheme="minorEastAsia" w:hAnsi="Cambria Math"/>
+                    </w:rPr>
+                    <m:t>/</m:t>
+                  </m:r>
+                  <m:r>
+                    <w:rPr>
+                      <w:rFonts w:ascii="Cambria Math" w:eastAsiaTheme="minorEastAsia" w:hAnsi="Cambria Math"/>
+                    </w:rPr>
+                    <m:t>τ≤ω≤10</m:t>
+                  </m:r>
+                  <m:r>
+                    <m:rPr>
+                      <m:lit/>
+                    </m:rPr>
+                    <w:rPr>
+                      <w:rFonts w:ascii="Cambria Math" w:eastAsiaTheme="minorEastAsia" w:hAnsi="Cambria Math"/>
+                    </w:rPr>
+                    <m:t>/</m:t>
+                  </m:r>
+                  <m:r>
+                    <w:rPr>
+                      <w:rFonts w:ascii="Cambria Math" w:eastAsiaTheme="minorEastAsia" w:hAnsi="Cambria Math"/>
+                    </w:rPr>
+                    <m:t>τ</m:t>
+                  </m:r>
+                  <m:ctrlPr>
+                    <w:rPr>
+                      <w:rFonts w:ascii="Cambria Math" w:eastAsiaTheme="minorEastAsia" w:hAnsi="Cambria Math"/>
+                      <w:i/>
+                    </w:rPr>
+                  </m:ctrlPr>
+                </m:e>
+                <m:e>
+                  <m:r>
+                    <w:rPr>
+                      <w:rFonts w:ascii="Cambria Math" w:eastAsiaTheme="minorEastAsia" w:hAnsi="Cambria Math"/>
+                    </w:rPr>
+                    <m:t>-</m:t>
+                  </m:r>
+                  <m:f>
+                    <m:fPr>
+                      <m:ctrlPr>
+                        <w:rPr>
+                          <w:rFonts w:ascii="Cambria Math" w:eastAsiaTheme="minorEastAsia" w:hAnsi="Cambria Math"/>
+                          <w:i/>
+                        </w:rPr>
+                      </m:ctrlPr>
+                    </m:fPr>
+                    <m:num>
+                      <m:r>
+                        <w:rPr>
+                          <w:rFonts w:ascii="Cambria Math" w:eastAsiaTheme="minorEastAsia" w:hAnsi="Cambria Math"/>
+                        </w:rPr>
+                        <m:t>π</m:t>
+                      </m:r>
+                    </m:num>
+                    <m:den>
+                      <m:r>
+                        <w:rPr>
+                          <w:rFonts w:ascii="Cambria Math" w:eastAsiaTheme="minorEastAsia" w:hAnsi="Cambria Math"/>
+                        </w:rPr>
+                        <m:t>2</m:t>
+                      </m:r>
+                    </m:den>
+                  </m:f>
+                  <m:r>
+                    <w:rPr>
+                      <w:rFonts w:ascii="Cambria Math" w:eastAsiaTheme="minorEastAsia" w:hAnsi="Cambria Math"/>
+                    </w:rPr>
+                    <m:t>, ω≥10τ</m:t>
+                  </m:r>
+                  <m:ctrlPr>
+                    <w:rPr>
+                      <w:rFonts w:ascii="Cambria Math" w:eastAsiaTheme="minorEastAsia" w:hAnsi="Cambria Math"/>
+                      <w:i/>
+                    </w:rPr>
+                  </m:ctrlPr>
+                </m:e>
+              </m:eqArr>
+            </m:e>
+          </m:d>
+        </m:oMath>
+      </m:oMathPara>
+    </w:p>
+    <w:p>
+      <w:pPr>
+        <w:rPr>
+          <w:rFonts w:eastAsiaTheme="minorEastAsia"/>
+        </w:rPr>
+      </w:pPr>
+      <w:r>
+        <w:rPr>
+          <w:rFonts w:eastAsiaTheme="minorEastAsia"/>
+        </w:rPr>
+        <w:t xml:space="preserve">Once again, we see the inverse relationship b/w time and frequency. As </w:t>
+      </w:r>
+      <m:oMath>
+        <m:r>
+          <w:rPr>
+            <w:rFonts w:ascii="Cambria Math" w:eastAsiaTheme="minorEastAsia" w:hAnsi="Cambria Math"/>
+          </w:rPr>
+          <m:t>τ↓</m:t>
+        </m:r>
+      </m:oMath>
+      <w:r>
+        <w:rPr>
+          <w:rFonts w:eastAsiaTheme="minorEastAsia"/>
+        </w:rPr>
+        <w:t>, the time response becomes more compressed toward the origin, while the 3dB cutoff of the magnitude response becomes broader.</w:t>
+      </w:r>
+    </w:p>
+    <w:p>
+      <w:pPr>
+        <w:rPr>
+          <w:rFonts w:eastAsiaTheme="minorEastAsia"/>
+        </w:rPr>
+      </w:pPr>
+      <m:oMathPara>
+        <m:oMath>
+          <m:r>
+            <w:rPr>
+              <w:rFonts w:ascii="Cambria Math" w:eastAsiaTheme="minorEastAsia" w:hAnsi="Cambria Math"/>
+            </w:rPr>
+            <m:t>τh</m:t>
+          </m:r>
+          <m:d>
+            <m:dPr>
+              <m:ctrlPr>
+                <w:rPr>
+                  <w:rFonts w:ascii="Cambria Math" w:eastAsiaTheme="minorEastAsia" w:hAnsi="Cambria Math"/>
+                  <w:i/>
+                </w:rPr>
+              </m:ctrlPr>
+            </m:dPr>
+            <m:e>
+              <m:r>
+                <w:rPr>
+                  <w:rFonts w:ascii="Cambria Math" w:eastAsiaTheme="minorEastAsia" w:hAnsi="Cambria Math"/>
+                </w:rPr>
+                <m:t>t</m:t>
+              </m:r>
+            </m:e>
+          </m:d>
+          <m:r>
+            <w:rPr>
+              <w:rFonts w:ascii="Cambria Math" w:eastAsiaTheme="minorEastAsia" w:hAnsi="Cambria Math"/>
+            </w:rPr>
+            <m:t>=</m:t>
+          </m:r>
+          <m:sSup>
+            <m:sSupPr>
+              <m:ctrlPr>
+                <w:rPr>
+                  <w:rFonts w:ascii="Cambria Math" w:eastAsiaTheme="minorEastAsia" w:hAnsi="Cambria Math"/>
+                  <w:i/>
+                </w:rPr>
+              </m:ctrlPr>
+            </m:sSupPr>
+            <m:e>
+              <m:r>
+                <w:rPr>
+                  <w:rFonts w:ascii="Cambria Math" w:eastAsiaTheme="minorEastAsia" w:hAnsi="Cambria Math"/>
+                </w:rPr>
+                <m:t>e</m:t>
+              </m:r>
+            </m:e>
+            <m:sup>
+              <m:r>
+                <w:rPr>
+                  <w:rFonts w:ascii="Cambria Math" w:eastAsiaTheme="minorEastAsia" w:hAnsi="Cambria Math"/>
+                </w:rPr>
+                <m:t>-</m:t>
+              </m:r>
+              <m:f>
+                <m:fPr>
+                  <m:ctrlPr>
+                    <w:rPr>
+                      <w:rFonts w:ascii="Cambria Math" w:eastAsiaTheme="minorEastAsia" w:hAnsi="Cambria Math"/>
+                      <w:i/>
+                    </w:rPr>
+                  </m:ctrlPr>
+                </m:fPr>
+                <m:num>
+                  <m:r>
+                    <w:rPr>
+                      <w:rFonts w:ascii="Cambria Math" w:eastAsiaTheme="minorEastAsia" w:hAnsi="Cambria Math"/>
+                    </w:rPr>
+                    <m:t>t</m:t>
+                  </m:r>
+                </m:num>
+                <m:den>
+                  <m:r>
+                    <w:rPr>
+                      <w:rFonts w:ascii="Cambria Math" w:eastAsiaTheme="minorEastAsia" w:hAnsi="Cambria Math"/>
+                    </w:rPr>
+                    <m:t>τ</m:t>
+                  </m:r>
+                </m:den>
+              </m:f>
+            </m:sup>
+          </m:sSup>
+          <m:r>
+            <w:rPr>
+              <w:rFonts w:ascii="Cambria Math" w:eastAsiaTheme="minorEastAsia" w:hAnsi="Cambria Math"/>
+            </w:rPr>
+            <m:t>u</m:t>
+          </m:r>
+          <m:d>
+            <m:dPr>
+              <m:ctrlPr>
+                <w:rPr>
+                  <w:rFonts w:ascii="Cambria Math" w:eastAsiaTheme="minorEastAsia" w:hAnsi="Cambria Math"/>
+                  <w:i/>
+                </w:rPr>
+              </m:ctrlPr>
+            </m:dPr>
+            <m:e>
+              <m:r>
+                <w:rPr>
+                  <w:rFonts w:ascii="Cambria Math" w:eastAsiaTheme="minorEastAsia" w:hAnsi="Cambria Math"/>
+                </w:rPr>
+                <m:t>t</m:t>
+              </m:r>
+            </m:e>
+          </m:d>
+        </m:oMath>
+      </m:oMathPara>
+    </w:p>
+    <w:p>
+      <w:pPr>
+        <w:rPr>
+          <w:rFonts w:eastAsiaTheme="minorEastAsia"/>
+        </w:rPr>
+      </w:pPr>
+      <m:oMathPara>
+        <m:oMath>
+          <m:r>
+            <w:rPr>
+              <w:rFonts w:ascii="Cambria Math" w:eastAsiaTheme="minorEastAsia" w:hAnsi="Cambria Math"/>
+            </w:rPr>
+            <m:t>H</m:t>
+          </m:r>
+          <m:d>
+            <m:dPr>
+              <m:ctrlPr>
+                <w:rPr>
+                  <w:rFonts w:ascii="Cambria Math" w:eastAsiaTheme="minorEastAsia" w:hAnsi="Cambria Math"/>
+                  <w:i/>
+                </w:rPr>
+              </m:ctrlPr>
+            </m:dPr>
+            <m:e>
+              <m:r>
+                <w:rPr>
+                  <w:rFonts w:ascii="Cambria Math" w:eastAsiaTheme="minorEastAsia" w:hAnsi="Cambria Math"/>
+                </w:rPr>
+                <m:t>jω</m:t>
+              </m:r>
+            </m:e>
+          </m:d>
+          <m:r>
+            <w:rPr>
+              <w:rFonts w:ascii="Cambria Math" w:eastAsiaTheme="minorEastAsia" w:hAnsi="Cambria Math"/>
+            </w:rPr>
+            <m:t>=</m:t>
+          </m:r>
+          <m:f>
+            <m:fPr>
+              <m:ctrlPr>
+                <w:rPr>
+                  <w:rFonts w:ascii="Cambria Math" w:eastAsiaTheme="minorEastAsia" w:hAnsi="Cambria Math"/>
+                  <w:i/>
+                </w:rPr>
+              </m:ctrlPr>
+            </m:fPr>
+            <m:num>
+              <m:r>
+                <w:rPr>
+                  <w:rFonts w:ascii="Cambria Math" w:eastAsiaTheme="minorEastAsia" w:hAnsi="Cambria Math"/>
+                </w:rPr>
+                <m:t>1</m:t>
+              </m:r>
+            </m:num>
+            <m:den>
+              <m:r>
+                <w:rPr>
+                  <w:rFonts w:ascii="Cambria Math" w:eastAsiaTheme="minorEastAsia" w:hAnsi="Cambria Math"/>
+                </w:rPr>
+                <m:t>jωτ+1</m:t>
+              </m:r>
+            </m:den>
+          </m:f>
+        </m:oMath>
+      </m:oMathPara>
+    </w:p>
+    <w:p>
+      <w:pPr>
+        <w:rPr>
+          <w:rFonts w:eastAsiaTheme="minorEastAsia"/>
+        </w:rPr>
+      </w:pPr>
+      <m:oMath>
+        <m:r>
+          <w:rPr>
+            <w:rFonts w:ascii="Cambria Math" w:eastAsiaTheme="minorEastAsia" w:hAnsi="Cambria Math"/>
+          </w:rPr>
+          <m:t>τh</m:t>
+        </m:r>
+        <m:d>
+          <m:dPr>
+            <m:ctrlPr>
+              <w:rPr>
+                <w:rFonts w:ascii="Cambria Math" w:eastAsiaTheme="minorEastAsia" w:hAnsi="Cambria Math"/>
+                <w:i/>
+              </w:rPr>
+            </m:ctrlPr>
+          </m:dPr>
+          <m:e>
+            <m:r>
+              <w:rPr>
+                <w:rFonts w:ascii="Cambria Math" w:eastAsiaTheme="minorEastAsia" w:hAnsi="Cambria Math"/>
+              </w:rPr>
+              <m:t>t</m:t>
+            </m:r>
+          </m:e>
+        </m:d>
+      </m:oMath>
+      <w:r>
+        <w:rPr>
+          <w:rFonts w:eastAsiaTheme="minorEastAsia"/>
+        </w:rPr>
+        <w:t xml:space="preserve"> is a function of </w:t>
+      </w:r>
+      <m:oMath>
+        <m:r>
+          <w:rPr>
+            <w:rFonts w:ascii="Cambria Math" w:eastAsiaTheme="minorEastAsia" w:hAnsi="Cambria Math"/>
+          </w:rPr>
+          <m:t>t</m:t>
+        </m:r>
+        <m:r>
+          <m:rPr>
+            <m:lit/>
+          </m:rPr>
+          <w:rPr>
+            <w:rFonts w:ascii="Cambria Math" w:eastAsiaTheme="minorEastAsia" w:hAnsi="Cambria Math"/>
+          </w:rPr>
+          <m:t>/</m:t>
+        </m:r>
+        <m:r>
+          <w:rPr>
+            <w:rFonts w:ascii="Cambria Math" w:eastAsiaTheme="minorEastAsia" w:hAnsi="Cambria Math"/>
+          </w:rPr>
+          <m:t>τ</m:t>
+        </m:r>
+      </m:oMath>
+      <w:r>
+        <w:rPr>
+          <w:rFonts w:eastAsiaTheme="minorEastAsia"/>
+        </w:rPr>
+        <w:t xml:space="preserve">, while </w:t>
+      </w:r>
+      <m:oMath>
+        <m:r>
+          <w:rPr>
+            <w:rFonts w:ascii="Cambria Math" w:eastAsiaTheme="minorEastAsia" w:hAnsi="Cambria Math"/>
+          </w:rPr>
+          <m:t>H</m:t>
+        </m:r>
+        <m:d>
+          <m:dPr>
+            <m:ctrlPr>
+              <w:rPr>
+                <w:rFonts w:ascii="Cambria Math" w:eastAsiaTheme="minorEastAsia" w:hAnsi="Cambria Math"/>
+                <w:i/>
+              </w:rPr>
+            </m:ctrlPr>
+          </m:dPr>
+          <m:e>
+            <m:r>
+              <w:rPr>
+                <w:rFonts w:ascii="Cambria Math" w:eastAsiaTheme="minorEastAsia" w:hAnsi="Cambria Math"/>
+              </w:rPr>
+              <m:t>jω</m:t>
+            </m:r>
+          </m:e>
+        </m:d>
+      </m:oMath>
+      <w:r>
+        <w:rPr>
+          <w:rFonts w:eastAsiaTheme="minorEastAsia"/>
+        </w:rPr>
+        <w:t xml:space="preserve"> is a function of </w:t>
+      </w:r>
+      <m:oMath>
+        <m:r>
+          <w:rPr>
+            <w:rFonts w:ascii="Cambria Math" w:eastAsiaTheme="minorEastAsia" w:hAnsi="Cambria Math"/>
+          </w:rPr>
+          <m:t>ωτ</m:t>
+        </m:r>
+      </m:oMath>
+      <w:r>
+        <w:rPr>
+          <w:rFonts w:eastAsiaTheme="minorEastAsia"/>
+        </w:rPr>
+        <w:t xml:space="preserve"> </w:t>
+      </w:r>
+      <w:r>
+        <w:rPr>
+          <w:rFonts w:eastAsiaTheme="minorEastAsia"/>
+        </w:rPr>
+        <w:sym w:font="Wingdings" w:char="F0E0"/>
+      </w:r>
+      <w:r>
+        <w:rPr>
+          <w:rFonts w:eastAsiaTheme="minorEastAsia"/>
+        </w:rPr>
+        <w:t xml:space="preserve"> inverse scaling in time and frequency.</w:t>
+      </w:r>
+    </w:p>
+    <w:p>
+      <w:pPr>
+        <w:rPr>
+          <w:rFonts w:eastAsiaTheme="minorEastAsia"/>
+        </w:rPr>
+      </w:pPr>
+      <w:r>
+        <w:rPr>
+          <w:rFonts w:eastAsiaTheme="minorEastAsia"/>
+        </w:rPr>
+        <w:lastRenderedPageBreak/>
+        <w:drawing>
+          <wp:inline distT="0" distB="0" distL="0" distR="0" wp14:anchorId="1B2F0FA4" wp14:editId="3FE661A0">
+            <wp:extent cx="5943600" cy="4992370"/>
+            <wp:effectExtent l="19050" t="19050" r="19050" b="17780"/>
+            <wp:docPr id="1645504329" name="Picture 1" descr="A graph of a function&#10;&#10;AI-generated content may be incorrect."/>
+            <wp:cNvGraphicFramePr>
+              <a:graphicFrameLocks xmlns:a="http://schemas.openxmlformats.org/drawingml/2006/main" noChangeAspect="1"/>
+            </wp:cNvGraphicFramePr>
+            <a:graphic xmlns:a="http://schemas.openxmlformats.org/drawingml/2006/main">
+              <a:graphicData uri="http://schemas.openxmlformats.org/drawingml/2006/picture">
+                <pic:pic xmlns:pic="http://schemas.openxmlformats.org/drawingml/2006/picture">
+                  <pic:nvPicPr>
+                    <pic:cNvPr id="1645504329" name="Picture 1" descr="A graph of a function&#10;&#10;AI-generated content may be incorrect."/>
+                    <pic:cNvPicPr/>
+                  </pic:nvPicPr>
+                  <pic:blipFill>
+                    <a:blip r:embed="rId8"/>
+                    <a:stretch>
+                      <a:fillRect/>
+                    </a:stretch>
+                  </pic:blipFill>
+                  <pic:spPr>
+                    <a:xfrm>
+                      <a:off x="0" y="0"/>
+                      <a:ext cx="5943600" cy="4992370"/>
+                    </a:xfrm>
+                    <a:prstGeom prst="rect">
+                      <a:avLst/>
+                    </a:prstGeom>
+                    <a:ln>
+                      <a:solidFill>
+                        <a:schemeClr val="tx1"/>
+                      </a:solidFill>
+                    </a:ln>
+                  </pic:spPr>
+                </pic:pic>
+              </a:graphicData>
+            </a:graphic>
+          </wp:inline>
+        </w:drawing>
+      </w:r>
+    </w:p>
+    <w:p>
+      <w:pPr>
+        <w:rPr>
+          <w:rFonts w:eastAsiaTheme="minorEastAsia"/>
+        </w:rPr>
+      </w:pPr>
+      <w:r>
+        <w:rPr>
+          <w:rFonts w:eastAsiaTheme="minorEastAsia"/>
+        </w:rPr>
+        <w:lastRenderedPageBreak/>
+        <w:drawing>
+          <wp:inline distT="0" distB="0" distL="0" distR="0" wp14:anchorId="449295FA" wp14:editId="7B672083">
+            <wp:extent cx="5943600" cy="3378200"/>
+            <wp:effectExtent l="19050" t="19050" r="19050" b="12700"/>
+            <wp:docPr id="432453789" name="Picture 1" descr="A graph of a line&#10;&#10;AI-generated content may be incorrect."/>
+            <wp:cNvGraphicFramePr>
+              <a:graphicFrameLocks xmlns:a="http://schemas.openxmlformats.org/drawingml/2006/main" noChangeAspect="1"/>
+            </wp:cNvGraphicFramePr>
+            <a:graphic xmlns:a="http://schemas.openxmlformats.org/drawingml/2006/main">
+              <a:graphicData uri="http://schemas.openxmlformats.org/drawingml/2006/picture">
+                <pic:pic xmlns:pic="http://schemas.openxmlformats.org/drawingml/2006/picture">
+                  <pic:nvPicPr>
+                    <pic:cNvPr id="432453789" name="Picture 1" descr="A graph of a line&#10;&#10;AI-generated content may be incorrect."/>
+                    <pic:cNvPicPr/>
+                  </pic:nvPicPr>
+                  <pic:blipFill>
+                    <a:blip r:embed="rId9"/>
+                    <a:stretch>
+                      <a:fillRect/>
+                    </a:stretch>
+                  </pic:blipFill>
+                  <pic:spPr>
+                    <a:xfrm>
+                      <a:off x="0" y="0"/>
+                      <a:ext cx="5943600" cy="3378200"/>
+                    </a:xfrm>
+                    <a:prstGeom prst="rect">
+                      <a:avLst/>
+                    </a:prstGeom>
+                    <a:ln>
+                      <a:solidFill>
+                        <a:schemeClr val="tx1"/>
+                      </a:solidFill>
+                    </a:ln>
+                  </pic:spPr>
+                </pic:pic>
+              </a:graphicData>
+            </a:graphic>
+          </wp:inline>
+        </w:drawing>
+      </w:r>
     </w:p>
     <w:p>
       <w:pPr>
         <w:pStyle w:val="Heading2"/>
       </w:pPr>
       <w:r>
-        <w:t>First-order and second-order DT systems</w:t>
-      </w:r>
-    </w:p>
-    <w:p/>
+        <w:t>Second-order CT systems</w:t>
+      </w:r>
+    </w:p>
+    <w:p>
+      <w:r>
+        <w:t>Second-order system (LTI, causal, stable):</w:t>
+      </w:r>
+    </w:p>
+    <w:p>
+      <w:pPr>
+        <w:rPr>
+          <w:rFonts w:eastAsiaTheme="minorEastAsia"/>
+        </w:rPr>
+      </w:pPr>
+      <m:oMathPara>
+        <m:oMath>
+          <m:sSup>
+            <m:sSupPr>
+              <m:ctrlPr>
+                <w:rPr>
+                  <w:rFonts w:ascii="Cambria Math" w:hAnsi="Cambria Math"/>
+                  <w:i/>
+                </w:rPr>
+              </m:ctrlPr>
+            </m:sSupPr>
+            <m:e>
+              <m:r>
+                <w:rPr>
+                  <w:rFonts w:ascii="Cambria Math" w:hAnsi="Cambria Math"/>
+                </w:rPr>
+                <m:t>y</m:t>
+              </m:r>
+            </m:e>
+            <m:sup>
+              <m:r>
+                <w:rPr>
+                  <w:rFonts w:ascii="Cambria Math" w:hAnsi="Cambria Math"/>
+                </w:rPr>
+                <m:t>''</m:t>
+              </m:r>
+            </m:sup>
+          </m:sSup>
+          <m:d>
+            <m:dPr>
+              <m:ctrlPr>
+                <w:rPr>
+                  <w:rFonts w:ascii="Cambria Math" w:hAnsi="Cambria Math"/>
+                  <w:i/>
+                </w:rPr>
+              </m:ctrlPr>
+            </m:dPr>
+            <m:e>
+              <m:r>
+                <w:rPr>
+                  <w:rFonts w:ascii="Cambria Math" w:hAnsi="Cambria Math"/>
+                </w:rPr>
+                <m:t>t</m:t>
+              </m:r>
+            </m:e>
+          </m:d>
+          <m:r>
+            <w:rPr>
+              <w:rFonts w:ascii="Cambria Math" w:hAnsi="Cambria Math"/>
+            </w:rPr>
+            <m:t>+2ζ</m:t>
+          </m:r>
+          <m:sSub>
+            <m:sSubPr>
+              <m:ctrlPr>
+                <w:rPr>
+                  <w:rFonts w:ascii="Cambria Math" w:hAnsi="Cambria Math"/>
+                  <w:i/>
+                </w:rPr>
+              </m:ctrlPr>
+            </m:sSubPr>
+            <m:e>
+              <m:r>
+                <w:rPr>
+                  <w:rFonts w:ascii="Cambria Math" w:hAnsi="Cambria Math"/>
+                </w:rPr>
+                <m:t>ω</m:t>
+              </m:r>
+            </m:e>
+            <m:sub>
+              <m:r>
+                <w:rPr>
+                  <w:rFonts w:ascii="Cambria Math" w:hAnsi="Cambria Math"/>
+                </w:rPr>
+                <m:t>n</m:t>
+              </m:r>
+            </m:sub>
+          </m:sSub>
+          <m:r>
+            <w:rPr>
+              <w:rFonts w:ascii="Cambria Math" w:hAnsi="Cambria Math"/>
+            </w:rPr>
+            <m:t>⋅</m:t>
+          </m:r>
+          <m:sSup>
+            <m:sSupPr>
+              <m:ctrlPr>
+                <w:rPr>
+                  <w:rFonts w:ascii="Cambria Math" w:hAnsi="Cambria Math"/>
+                  <w:i/>
+                </w:rPr>
+              </m:ctrlPr>
+            </m:sSupPr>
+            <m:e>
+              <m:r>
+                <w:rPr>
+                  <w:rFonts w:ascii="Cambria Math" w:hAnsi="Cambria Math"/>
+                </w:rPr>
+                <m:t>y</m:t>
+              </m:r>
+            </m:e>
+            <m:sup>
+              <m:r>
+                <w:rPr>
+                  <w:rFonts w:ascii="Cambria Math" w:hAnsi="Cambria Math"/>
+                </w:rPr>
+                <m:t>'</m:t>
+              </m:r>
+            </m:sup>
+          </m:sSup>
+          <m:d>
+            <m:dPr>
+              <m:ctrlPr>
+                <w:rPr>
+                  <w:rFonts w:ascii="Cambria Math" w:hAnsi="Cambria Math"/>
+                  <w:i/>
+                </w:rPr>
+              </m:ctrlPr>
+            </m:dPr>
+            <m:e>
+              <m:r>
+                <w:rPr>
+                  <w:rFonts w:ascii="Cambria Math" w:hAnsi="Cambria Math"/>
+                </w:rPr>
+                <m:t>t</m:t>
+              </m:r>
+            </m:e>
+          </m:d>
+          <m:r>
+            <w:rPr>
+              <w:rFonts w:ascii="Cambria Math" w:hAnsi="Cambria Math"/>
+            </w:rPr>
+            <m:t>+</m:t>
+          </m:r>
+          <m:sSubSup>
+            <m:sSubSupPr>
+              <m:ctrlPr>
+                <w:rPr>
+                  <w:rFonts w:ascii="Cambria Math" w:hAnsi="Cambria Math"/>
+                  <w:i/>
+                </w:rPr>
+              </m:ctrlPr>
+            </m:sSubSupPr>
+            <m:e>
+              <m:r>
+                <w:rPr>
+                  <w:rFonts w:ascii="Cambria Math" w:hAnsi="Cambria Math"/>
+                </w:rPr>
+                <m:t>ω</m:t>
+              </m:r>
+            </m:e>
+            <m:sub>
+              <m:r>
+                <w:rPr>
+                  <w:rFonts w:ascii="Cambria Math" w:hAnsi="Cambria Math"/>
+                </w:rPr>
+                <m:t>n</m:t>
+              </m:r>
+            </m:sub>
+            <m:sup>
+              <m:r>
+                <w:rPr>
+                  <w:rFonts w:ascii="Cambria Math" w:hAnsi="Cambria Math"/>
+                </w:rPr>
+                <m:t>2</m:t>
+              </m:r>
+            </m:sup>
+          </m:sSubSup>
+          <m:r>
+            <w:rPr>
+              <w:rFonts w:ascii="Cambria Math" w:hAnsi="Cambria Math"/>
+            </w:rPr>
+            <m:t>⋅y</m:t>
+          </m:r>
+          <m:d>
+            <m:dPr>
+              <m:ctrlPr>
+                <w:rPr>
+                  <w:rFonts w:ascii="Cambria Math" w:hAnsi="Cambria Math"/>
+                  <w:i/>
+                </w:rPr>
+              </m:ctrlPr>
+            </m:dPr>
+            <m:e>
+              <m:r>
+                <w:rPr>
+                  <w:rFonts w:ascii="Cambria Math" w:hAnsi="Cambria Math"/>
+                </w:rPr>
+                <m:t>t</m:t>
+              </m:r>
+            </m:e>
+          </m:d>
+          <m:r>
+            <w:rPr>
+              <w:rFonts w:ascii="Cambria Math" w:hAnsi="Cambria Math"/>
+            </w:rPr>
+            <m:t>=</m:t>
+          </m:r>
+          <m:sSubSup>
+            <m:sSubSupPr>
+              <m:ctrlPr>
+                <w:rPr>
+                  <w:rFonts w:ascii="Cambria Math" w:hAnsi="Cambria Math"/>
+                  <w:i/>
+                </w:rPr>
+              </m:ctrlPr>
+            </m:sSubSupPr>
+            <m:e>
+              <m:r>
+                <w:rPr>
+                  <w:rFonts w:ascii="Cambria Math" w:hAnsi="Cambria Math"/>
+                </w:rPr>
+                <m:t>ω</m:t>
+              </m:r>
+            </m:e>
+            <m:sub>
+              <m:r>
+                <w:rPr>
+                  <w:rFonts w:ascii="Cambria Math" w:hAnsi="Cambria Math"/>
+                </w:rPr>
+                <m:t>n</m:t>
+              </m:r>
+            </m:sub>
+            <m:sup>
+              <m:r>
+                <w:rPr>
+                  <w:rFonts w:ascii="Cambria Math" w:hAnsi="Cambria Math"/>
+                </w:rPr>
+                <m:t>2</m:t>
+              </m:r>
+            </m:sup>
+          </m:sSubSup>
+          <m:r>
+            <w:rPr>
+              <w:rFonts w:ascii="Cambria Math" w:hAnsi="Cambria Math"/>
+            </w:rPr>
+            <m:t>x</m:t>
+          </m:r>
+          <m:d>
+            <m:dPr>
+              <m:ctrlPr>
+                <w:rPr>
+                  <w:rFonts w:ascii="Cambria Math" w:hAnsi="Cambria Math"/>
+                  <w:i/>
+                </w:rPr>
+              </m:ctrlPr>
+            </m:dPr>
+            <m:e>
+              <m:r>
+                <w:rPr>
+                  <w:rFonts w:ascii="Cambria Math" w:hAnsi="Cambria Math"/>
+                </w:rPr>
+                <m:t>t</m:t>
+              </m:r>
+            </m:e>
+          </m:d>
+        </m:oMath>
+      </m:oMathPara>
+    </w:p>
+    <w:p>
+      <w:pPr>
+        <w:rPr>
+          <w:rFonts w:eastAsiaTheme="minorEastAsia"/>
+        </w:rPr>
+      </w:pPr>
+      <w:r>
+        <w:rPr>
+          <w:rFonts w:eastAsiaTheme="minorEastAsia"/>
+        </w:rPr>
+        <w:t>RLC circuits are characterized by this type of equation.</w:t>
+      </w:r>
+    </w:p>
+    <w:p>
+      <w:pPr>
+        <w:rPr>
+          <w:rFonts w:eastAsiaTheme="minorEastAsia"/>
+        </w:rPr>
+      </w:pPr>
+      <w:r>
+        <w:rPr>
+          <w:rFonts w:eastAsiaTheme="minorEastAsia"/>
+        </w:rPr>
+        <w:t>Frequency response:</w:t>
+      </w:r>
+    </w:p>
+    <w:p>
+      <m:oMathPara>
+        <m:oMath>
+          <m:r>
+            <w:rPr>
+              <w:rFonts w:ascii="Cambria Math" w:hAnsi="Cambria Math"/>
+            </w:rPr>
+            <m:t>H</m:t>
+          </m:r>
+          <m:d>
+            <m:dPr>
+              <m:ctrlPr>
+                <w:rPr>
+                  <w:rFonts w:ascii="Cambria Math" w:hAnsi="Cambria Math"/>
+                  <w:i/>
+                </w:rPr>
+              </m:ctrlPr>
+            </m:dPr>
+            <m:e>
+              <m:r>
+                <w:rPr>
+                  <w:rFonts w:ascii="Cambria Math" w:hAnsi="Cambria Math"/>
+                </w:rPr>
+                <m:t>jω</m:t>
+              </m:r>
+            </m:e>
+          </m:d>
+          <m:r>
+            <w:rPr>
+              <w:rFonts w:ascii="Cambria Math" w:hAnsi="Cambria Math"/>
+            </w:rPr>
+            <m:t>=</m:t>
+          </m:r>
+          <m:f>
+            <m:fPr>
+              <m:ctrlPr>
+                <w:rPr>
+                  <w:rFonts w:ascii="Cambria Math" w:hAnsi="Cambria Math"/>
+                  <w:i/>
+                </w:rPr>
+              </m:ctrlPr>
+            </m:fPr>
+            <m:num>
+              <m:sSubSup>
+                <m:sSubSupPr>
+                  <m:ctrlPr>
+                    <w:rPr>
+                      <w:rFonts w:ascii="Cambria Math" w:hAnsi="Cambria Math"/>
+                      <w:i/>
+                    </w:rPr>
+                  </m:ctrlPr>
+                </m:sSubSupPr>
+                <m:e>
+                  <m:r>
+                    <w:rPr>
+                      <w:rFonts w:ascii="Cambria Math" w:hAnsi="Cambria Math"/>
+                    </w:rPr>
+                    <m:t>ω</m:t>
+                  </m:r>
+                </m:e>
+                <m:sub>
+                  <m:r>
+                    <w:rPr>
+                      <w:rFonts w:ascii="Cambria Math" w:hAnsi="Cambria Math"/>
+                    </w:rPr>
+                    <m:t>n</m:t>
+                  </m:r>
+                </m:sub>
+                <m:sup>
+                  <m:r>
+                    <w:rPr>
+                      <w:rFonts w:ascii="Cambria Math" w:hAnsi="Cambria Math"/>
+                    </w:rPr>
+                    <m:t>2</m:t>
+                  </m:r>
+                </m:sup>
+              </m:sSubSup>
+            </m:num>
+            <m:den>
+              <m:sSup>
+                <m:sSupPr>
+                  <m:ctrlPr>
+                    <w:rPr>
+                      <w:rFonts w:ascii="Cambria Math" w:hAnsi="Cambria Math"/>
+                      <w:i/>
+                    </w:rPr>
+                  </m:ctrlPr>
+                </m:sSupPr>
+                <m:e>
+                  <m:d>
+                    <m:dPr>
+                      <m:ctrlPr>
+                        <w:rPr>
+                          <w:rFonts w:ascii="Cambria Math" w:hAnsi="Cambria Math"/>
+                          <w:i/>
+                        </w:rPr>
+                      </m:ctrlPr>
+                    </m:dPr>
+                    <m:e>
+                      <m:r>
+                        <w:rPr>
+                          <w:rFonts w:ascii="Cambria Math" w:hAnsi="Cambria Math"/>
+                        </w:rPr>
+                        <m:t>jω</m:t>
+                      </m:r>
+                    </m:e>
+                  </m:d>
+                </m:e>
+                <m:sup>
+                  <m:r>
+                    <w:rPr>
+                      <w:rFonts w:ascii="Cambria Math" w:hAnsi="Cambria Math"/>
+                    </w:rPr>
+                    <m:t>2</m:t>
+                  </m:r>
+                </m:sup>
+              </m:sSup>
+              <m:r>
+                <w:rPr>
+                  <w:rFonts w:ascii="Cambria Math" w:hAnsi="Cambria Math"/>
+                </w:rPr>
+                <m:t>+2ζ</m:t>
+              </m:r>
+              <m:sSub>
+                <m:sSubPr>
+                  <m:ctrlPr>
+                    <w:rPr>
+                      <w:rFonts w:ascii="Cambria Math" w:hAnsi="Cambria Math"/>
+                      <w:i/>
+                    </w:rPr>
+                  </m:ctrlPr>
+                </m:sSubPr>
+                <m:e>
+                  <m:r>
+                    <w:rPr>
+                      <w:rFonts w:ascii="Cambria Math" w:hAnsi="Cambria Math"/>
+                    </w:rPr>
+                    <m:t>ω</m:t>
+                  </m:r>
+                </m:e>
+                <m:sub>
+                  <m:r>
+                    <w:rPr>
+                      <w:rFonts w:ascii="Cambria Math" w:hAnsi="Cambria Math"/>
+                    </w:rPr>
+                    <m:t>n</m:t>
+                  </m:r>
+                </m:sub>
+              </m:sSub>
+              <m:d>
+                <m:dPr>
+                  <m:ctrlPr>
+                    <w:rPr>
+                      <w:rFonts w:ascii="Cambria Math" w:hAnsi="Cambria Math"/>
+                      <w:i/>
+                    </w:rPr>
+                  </m:ctrlPr>
+                </m:dPr>
+                <m:e>
+                  <m:r>
+                    <w:rPr>
+                      <w:rFonts w:ascii="Cambria Math" w:hAnsi="Cambria Math"/>
+                    </w:rPr>
+                    <m:t>jω</m:t>
+                  </m:r>
+                </m:e>
+              </m:d>
+              <m:r>
+                <w:rPr>
+                  <w:rFonts w:ascii="Cambria Math" w:hAnsi="Cambria Math"/>
+                </w:rPr>
+                <m:t>+</m:t>
+              </m:r>
+              <m:sSubSup>
+                <m:sSubSupPr>
+                  <m:ctrlPr>
+                    <w:rPr>
+                      <w:rFonts w:ascii="Cambria Math" w:hAnsi="Cambria Math"/>
+                      <w:i/>
+                    </w:rPr>
+                  </m:ctrlPr>
+                </m:sSubSupPr>
+                <m:e>
+                  <m:r>
+                    <w:rPr>
+                      <w:rFonts w:ascii="Cambria Math" w:hAnsi="Cambria Math"/>
+                    </w:rPr>
+                    <m:t>ω</m:t>
+                  </m:r>
+                </m:e>
+                <m:sub>
+                  <m:r>
+                    <w:rPr>
+                      <w:rFonts w:ascii="Cambria Math" w:hAnsi="Cambria Math"/>
+                    </w:rPr>
+                    <m:t>n</m:t>
+                  </m:r>
+                </m:sub>
+                <m:sup>
+                  <m:r>
+                    <w:rPr>
+                      <w:rFonts w:ascii="Cambria Math" w:hAnsi="Cambria Math"/>
+                    </w:rPr>
+                    <m:t>2</m:t>
+                  </m:r>
+                </m:sup>
+              </m:sSubSup>
+            </m:den>
+          </m:f>
+        </m:oMath>
+      </m:oMathPara>
+    </w:p>
+    <w:p>
+      <w:pPr>
+        <w:pStyle w:val="Heading2"/>
+      </w:pPr>
+      <w:r>
+        <w:t>First-order DT systems</w:t>
+      </w:r>
+    </w:p>
+    <w:p>
+      <w:r>
+        <w:t>First-order system (LTI, causal, stable):</w:t>
+      </w:r>
+    </w:p>
+    <w:p>
+      <w:pPr>
+        <w:rPr>
+          <w:rFonts w:eastAsiaTheme="minorEastAsia"/>
+        </w:rPr>
+      </w:pPr>
+      <m:oMathPara>
+        <m:oMath>
+          <m:r>
+            <w:rPr>
+              <w:rFonts w:ascii="Cambria Math" w:hAnsi="Cambria Math"/>
+            </w:rPr>
+            <m:t>y</m:t>
+          </m:r>
+          <m:d>
+            <m:dPr>
+              <m:ctrlPr>
+                <w:rPr>
+                  <w:rFonts w:ascii="Cambria Math" w:hAnsi="Cambria Math"/>
+                  <w:i/>
+                </w:rPr>
+              </m:ctrlPr>
+            </m:dPr>
+            <m:e>
+              <m:r>
+                <w:rPr>
+                  <w:rFonts w:ascii="Cambria Math" w:hAnsi="Cambria Math"/>
+                </w:rPr>
+                <m:t>n</m:t>
+              </m:r>
+            </m:e>
+          </m:d>
+          <m:r>
+            <w:rPr>
+              <w:rFonts w:ascii="Cambria Math" w:hAnsi="Cambria Math"/>
+            </w:rPr>
+            <m:t>-ay</m:t>
+          </m:r>
+          <m:d>
+            <m:dPr>
+              <m:ctrlPr>
+                <w:rPr>
+                  <w:rFonts w:ascii="Cambria Math" w:hAnsi="Cambria Math"/>
+                  <w:i/>
+                </w:rPr>
+              </m:ctrlPr>
+            </m:dPr>
+            <m:e>
+              <m:r>
+                <w:rPr>
+                  <w:rFonts w:ascii="Cambria Math" w:hAnsi="Cambria Math"/>
+                </w:rPr>
+                <m:t>n-1</m:t>
+              </m:r>
+            </m:e>
+          </m:d>
+          <m:r>
+            <w:rPr>
+              <w:rFonts w:ascii="Cambria Math" w:hAnsi="Cambria Math"/>
+            </w:rPr>
+            <m:t>=x</m:t>
+          </m:r>
+          <m:d>
+            <m:dPr>
+              <m:ctrlPr>
+                <w:rPr>
+                  <w:rFonts w:ascii="Cambria Math" w:hAnsi="Cambria Math"/>
+                  <w:i/>
+                </w:rPr>
+              </m:ctrlPr>
+            </m:dPr>
+            <m:e>
+              <m:r>
+                <w:rPr>
+                  <w:rFonts w:ascii="Cambria Math" w:hAnsi="Cambria Math"/>
+                </w:rPr>
+                <m:t>n</m:t>
+              </m:r>
+            </m:e>
+          </m:d>
+        </m:oMath>
+      </m:oMathPara>
+    </w:p>
+    <w:p>
+      <w:pPr>
+        <w:rPr>
+          <w:rFonts w:eastAsiaTheme="minorEastAsia"/>
+        </w:rPr>
+      </w:pPr>
+      <m:oMathPara>
+        <m:oMath>
+          <m:d>
+            <m:dPr>
+              <m:begChr m:val="|"/>
+              <m:endChr m:val="|"/>
+              <m:ctrlPr>
+                <w:rPr>
+                  <w:rFonts w:ascii="Cambria Math" w:eastAsiaTheme="minorEastAsia" w:hAnsi="Cambria Math"/>
+                  <w:i/>
+                </w:rPr>
+              </m:ctrlPr>
+            </m:dPr>
+            <m:e>
+              <m:r>
+                <w:rPr>
+                  <w:rFonts w:ascii="Cambria Math" w:eastAsiaTheme="minorEastAsia" w:hAnsi="Cambria Math"/>
+                </w:rPr>
+                <m:t>a</m:t>
+              </m:r>
+            </m:e>
+          </m:d>
+          <m:r>
+            <w:rPr>
+              <w:rFonts w:ascii="Cambria Math" w:eastAsiaTheme="minorEastAsia" w:hAnsi="Cambria Math"/>
+            </w:rPr>
+            <m:t>&lt;1</m:t>
+          </m:r>
+        </m:oMath>
+      </m:oMathPara>
+    </w:p>
+    <w:p>
+      <w:pPr>
+        <w:rPr>
+          <w:rFonts w:eastAsiaTheme="minorEastAsia"/>
+        </w:rPr>
+      </w:pPr>
+      <m:oMathPara>
+        <m:oMath>
+          <m:r>
+            <w:rPr>
+              <w:rFonts w:ascii="Cambria Math" w:hAnsi="Cambria Math"/>
+            </w:rPr>
+            <m:t>H</m:t>
+          </m:r>
+          <m:d>
+            <m:dPr>
+              <m:ctrlPr>
+                <w:rPr>
+                  <w:rFonts w:ascii="Cambria Math" w:hAnsi="Cambria Math"/>
+                  <w:i/>
+                </w:rPr>
+              </m:ctrlPr>
+            </m:dPr>
+            <m:e>
+              <m:sSup>
+                <m:sSupPr>
+                  <m:ctrlPr>
+                    <w:rPr>
+                      <w:rFonts w:ascii="Cambria Math" w:hAnsi="Cambria Math"/>
+                      <w:i/>
+                    </w:rPr>
+                  </m:ctrlPr>
+                </m:sSupPr>
+                <m:e>
+                  <m:r>
+                    <w:rPr>
+                      <w:rFonts w:ascii="Cambria Math" w:hAnsi="Cambria Math"/>
+                    </w:rPr>
+                    <m:t>e</m:t>
+                  </m:r>
+                </m:e>
+                <m:sup>
+                  <m:r>
+                    <w:rPr>
+                      <w:rFonts w:ascii="Cambria Math" w:hAnsi="Cambria Math"/>
+                    </w:rPr>
+                    <m:t>jω</m:t>
+                  </m:r>
+                </m:sup>
+              </m:sSup>
+            </m:e>
+          </m:d>
+          <m:r>
+            <w:rPr>
+              <w:rFonts w:ascii="Cambria Math" w:hAnsi="Cambria Math"/>
+            </w:rPr>
+            <m:t>=</m:t>
+          </m:r>
+          <m:f>
+            <m:fPr>
+              <m:ctrlPr>
+                <w:rPr>
+                  <w:rFonts w:ascii="Cambria Math" w:hAnsi="Cambria Math"/>
+                  <w:i/>
+                </w:rPr>
+              </m:ctrlPr>
+            </m:fPr>
+            <m:num>
+              <m:r>
+                <w:rPr>
+                  <w:rFonts w:ascii="Cambria Math" w:hAnsi="Cambria Math"/>
+                </w:rPr>
+                <m:t>1</m:t>
+              </m:r>
+            </m:num>
+            <m:den>
+              <m:r>
+                <w:rPr>
+                  <w:rFonts w:ascii="Cambria Math" w:hAnsi="Cambria Math"/>
+                </w:rPr>
+                <m:t>1-a</m:t>
+              </m:r>
+              <m:sSup>
+                <m:sSupPr>
+                  <m:ctrlPr>
+                    <w:rPr>
+                      <w:rFonts w:ascii="Cambria Math" w:hAnsi="Cambria Math"/>
+                      <w:i/>
+                    </w:rPr>
+                  </m:ctrlPr>
+                </m:sSupPr>
+                <m:e>
+                  <m:r>
+                    <w:rPr>
+                      <w:rFonts w:ascii="Cambria Math" w:hAnsi="Cambria Math"/>
+                    </w:rPr>
+                    <m:t>e</m:t>
+                  </m:r>
+                </m:e>
+                <m:sup>
+                  <m:r>
+                    <w:rPr>
+                      <w:rFonts w:ascii="Cambria Math" w:hAnsi="Cambria Math"/>
+                    </w:rPr>
+                    <m:t>-jω</m:t>
+                  </m:r>
+                </m:sup>
+              </m:sSup>
+            </m:den>
+          </m:f>
+        </m:oMath>
+      </m:oMathPara>
+    </w:p>
+    <w:p>
+      <w:pPr>
+        <w:rPr>
+          <w:rFonts w:eastAsiaTheme="minorEastAsia"/>
+        </w:rPr>
+      </w:pPr>
+      <m:oMathPara>
+        <m:oMath>
+          <m:r>
+            <w:rPr>
+              <w:rFonts w:ascii="Cambria Math" w:hAnsi="Cambria Math"/>
+            </w:rPr>
+            <m:t>h</m:t>
+          </m:r>
+          <m:d>
+            <m:dPr>
+              <m:ctrlPr>
+                <w:rPr>
+                  <w:rFonts w:ascii="Cambria Math" w:hAnsi="Cambria Math"/>
+                  <w:i/>
+                </w:rPr>
+              </m:ctrlPr>
+            </m:dPr>
+            <m:e>
+              <m:r>
+                <w:rPr>
+                  <w:rFonts w:ascii="Cambria Math" w:hAnsi="Cambria Math"/>
+                </w:rPr>
+                <m:t>n</m:t>
+              </m:r>
+            </m:e>
+          </m:d>
+          <m:r>
+            <w:rPr>
+              <w:rFonts w:ascii="Cambria Math" w:hAnsi="Cambria Math"/>
+            </w:rPr>
+            <m:t>=</m:t>
+          </m:r>
+          <m:sSup>
+            <m:sSupPr>
+              <m:ctrlPr>
+                <w:rPr>
+                  <w:rFonts w:ascii="Cambria Math" w:hAnsi="Cambria Math"/>
+                  <w:i/>
+                </w:rPr>
+              </m:ctrlPr>
+            </m:sSupPr>
+            <m:e>
+              <m:r>
+                <w:rPr>
+                  <w:rFonts w:ascii="Cambria Math" w:hAnsi="Cambria Math"/>
+                </w:rPr>
+                <m:t>a</m:t>
+              </m:r>
+            </m:e>
+            <m:sup>
+              <m:r>
+                <w:rPr>
+                  <w:rFonts w:ascii="Cambria Math" w:hAnsi="Cambria Math"/>
+                </w:rPr>
+                <m:t>n</m:t>
+              </m:r>
+            </m:sup>
+          </m:sSup>
+          <m:r>
+            <w:rPr>
+              <w:rFonts w:ascii="Cambria Math" w:hAnsi="Cambria Math"/>
+            </w:rPr>
+            <m:t>u</m:t>
+          </m:r>
+          <m:d>
+            <m:dPr>
+              <m:ctrlPr>
+                <w:rPr>
+                  <w:rFonts w:ascii="Cambria Math" w:hAnsi="Cambria Math"/>
+                  <w:i/>
+                </w:rPr>
+              </m:ctrlPr>
+            </m:dPr>
+            <m:e>
+              <m:r>
+                <w:rPr>
+                  <w:rFonts w:ascii="Cambria Math" w:hAnsi="Cambria Math"/>
+                </w:rPr>
+                <m:t>n</m:t>
+              </m:r>
+            </m:e>
+          </m:d>
+        </m:oMath>
+      </m:oMathPara>
+    </w:p>
+    <w:p>
+      <w:pPr>
+        <w:rPr>
+          <w:rFonts w:eastAsiaTheme="minorEastAsia"/>
+        </w:rPr>
+      </w:pPr>
+      <m:oMathPara>
+        <m:oMath>
+          <m:r>
+            <w:rPr>
+              <w:rFonts w:ascii="Cambria Math" w:hAnsi="Cambria Math"/>
+            </w:rPr>
+            <m:t>s</m:t>
+          </m:r>
+          <m:d>
+            <m:dPr>
+              <m:ctrlPr>
+                <w:rPr>
+                  <w:rFonts w:ascii="Cambria Math" w:hAnsi="Cambria Math"/>
+                  <w:i/>
+                </w:rPr>
+              </m:ctrlPr>
+            </m:dPr>
+            <m:e>
+              <m:r>
+                <w:rPr>
+                  <w:rFonts w:ascii="Cambria Math" w:hAnsi="Cambria Math"/>
+                </w:rPr>
+                <m:t>n</m:t>
+              </m:r>
+            </m:e>
+          </m:d>
+          <m:r>
+            <w:rPr>
+              <w:rFonts w:ascii="Cambria Math" w:hAnsi="Cambria Math"/>
+            </w:rPr>
+            <m:t>=h</m:t>
+          </m:r>
+          <m:d>
+            <m:dPr>
+              <m:ctrlPr>
+                <w:rPr>
+                  <w:rFonts w:ascii="Cambria Math" w:hAnsi="Cambria Math"/>
+                  <w:i/>
+                </w:rPr>
+              </m:ctrlPr>
+            </m:dPr>
+            <m:e>
+              <m:r>
+                <w:rPr>
+                  <w:rFonts w:ascii="Cambria Math" w:hAnsi="Cambria Math"/>
+                </w:rPr>
+                <m:t>n</m:t>
+              </m:r>
+            </m:e>
+          </m:d>
+          <m:r>
+            <w:rPr>
+              <w:rFonts w:ascii="Cambria Math" w:hAnsi="Cambria Math"/>
+            </w:rPr>
+            <m:t>*u</m:t>
+          </m:r>
+          <m:d>
+            <m:dPr>
+              <m:ctrlPr>
+                <w:rPr>
+                  <w:rFonts w:ascii="Cambria Math" w:hAnsi="Cambria Math"/>
+                  <w:i/>
+                </w:rPr>
+              </m:ctrlPr>
+            </m:dPr>
+            <m:e>
+              <m:r>
+                <w:rPr>
+                  <w:rFonts w:ascii="Cambria Math" w:hAnsi="Cambria Math"/>
+                </w:rPr>
+                <m:t>n</m:t>
+              </m:r>
+            </m:e>
+          </m:d>
+          <m:r>
+            <w:rPr>
+              <w:rFonts w:ascii="Cambria Math" w:hAnsi="Cambria Math"/>
+            </w:rPr>
+            <m:t>=</m:t>
+          </m:r>
+          <m:f>
+            <m:fPr>
+              <m:ctrlPr>
+                <w:rPr>
+                  <w:rFonts w:ascii="Cambria Math" w:hAnsi="Cambria Math"/>
+                  <w:i/>
+                </w:rPr>
+              </m:ctrlPr>
+            </m:fPr>
+            <m:num>
+              <m:r>
+                <w:rPr>
+                  <w:rFonts w:ascii="Cambria Math" w:hAnsi="Cambria Math"/>
+                </w:rPr>
+                <m:t>1-</m:t>
+              </m:r>
+              <m:sSup>
+                <m:sSupPr>
+                  <m:ctrlPr>
+                    <w:rPr>
+                      <w:rFonts w:ascii="Cambria Math" w:hAnsi="Cambria Math"/>
+                      <w:i/>
+                    </w:rPr>
+                  </m:ctrlPr>
+                </m:sSupPr>
+                <m:e>
+                  <m:r>
+                    <w:rPr>
+                      <w:rFonts w:ascii="Cambria Math" w:hAnsi="Cambria Math"/>
+                    </w:rPr>
+                    <m:t>a</m:t>
+                  </m:r>
+                </m:e>
+                <m:sup>
+                  <m:r>
+                    <w:rPr>
+                      <w:rFonts w:ascii="Cambria Math" w:hAnsi="Cambria Math"/>
+                    </w:rPr>
+                    <m:t>n+1</m:t>
+                  </m:r>
+                </m:sup>
+              </m:sSup>
+            </m:num>
+            <m:den>
+              <m:r>
+                <w:rPr>
+                  <w:rFonts w:ascii="Cambria Math" w:hAnsi="Cambria Math"/>
+                </w:rPr>
+                <m:t>1-a</m:t>
+              </m:r>
+            </m:den>
+          </m:f>
+          <m:r>
+            <w:rPr>
+              <w:rFonts w:ascii="Cambria Math" w:hAnsi="Cambria Math"/>
+            </w:rPr>
+            <m:t>u</m:t>
+          </m:r>
+          <m:d>
+            <m:dPr>
+              <m:ctrlPr>
+                <w:rPr>
+                  <w:rFonts w:ascii="Cambria Math" w:hAnsi="Cambria Math"/>
+                  <w:i/>
+                </w:rPr>
+              </m:ctrlPr>
+            </m:dPr>
+            <m:e>
+              <m:r>
+                <w:rPr>
+                  <w:rFonts w:ascii="Cambria Math" w:hAnsi="Cambria Math"/>
+                </w:rPr>
+                <m:t>n</m:t>
+              </m:r>
+            </m:e>
+          </m:d>
+        </m:oMath>
+      </m:oMathPara>
+    </w:p>
+    <w:p>
+      <w:pPr>
+        <w:rPr>
+          <w:rFonts w:eastAsiaTheme="minorEastAsia"/>
+        </w:rPr>
+      </w:pPr>
+      <m:oMath>
+        <m:r>
+          <w:rPr>
+            <w:rFonts w:ascii="Cambria Math" w:eastAsiaTheme="minorEastAsia" w:hAnsi="Cambria Math"/>
+          </w:rPr>
+          <w:lastRenderedPageBreak/>
+          <m:t>a</m:t>
+        </m:r>
+      </m:oMath>
+      <w:r>
+        <w:rPr>
+          <w:rFonts w:eastAsiaTheme="minorEastAsia"/>
+        </w:rPr>
+        <w:t xml:space="preserve"> plays a similar role to </w:t>
+      </w:r>
+      <m:oMath>
+        <m:r>
+          <w:rPr>
+            <w:rFonts w:ascii="Cambria Math" w:eastAsiaTheme="minorEastAsia" w:hAnsi="Cambria Math"/>
+          </w:rPr>
+          <m:t>τ</m:t>
+        </m:r>
+      </m:oMath>
+      <w:r>
+        <w:rPr>
+          <w:rFonts w:eastAsiaTheme="minorEastAsia"/>
+        </w:rPr>
+        <w:t xml:space="preserve"> in first-order CT systems: </w:t>
+      </w:r>
+      <m:oMath>
+        <m:d>
+          <m:dPr>
+            <m:begChr m:val="|"/>
+            <m:endChr m:val="|"/>
+            <m:ctrlPr>
+              <w:rPr>
+                <w:rFonts w:ascii="Cambria Math" w:eastAsiaTheme="minorEastAsia" w:hAnsi="Cambria Math"/>
+                <w:i/>
+              </w:rPr>
+            </m:ctrlPr>
+          </m:dPr>
+          <m:e>
+            <m:r>
+              <w:rPr>
+                <w:rFonts w:ascii="Cambria Math" w:eastAsiaTheme="minorEastAsia" w:hAnsi="Cambria Math"/>
+              </w:rPr>
+              <m:t>a</m:t>
+            </m:r>
+          </m:e>
+        </m:d>
+      </m:oMath>
+      <w:r>
+        <w:rPr>
+          <w:rFonts w:eastAsiaTheme="minorEastAsia"/>
+        </w:rPr>
+        <w:t xml:space="preserve"> determines the rate at which the system responds. As </w:t>
+      </w:r>
+      <m:oMath>
+        <m:d>
+          <m:dPr>
+            <m:begChr m:val="|"/>
+            <m:endChr m:val="|"/>
+            <m:ctrlPr>
+              <w:rPr>
+                <w:rFonts w:ascii="Cambria Math" w:eastAsiaTheme="minorEastAsia" w:hAnsi="Cambria Math"/>
+                <w:i/>
+              </w:rPr>
+            </m:ctrlPr>
+          </m:dPr>
+          <m:e>
+            <m:r>
+              <w:rPr>
+                <w:rFonts w:ascii="Cambria Math" w:eastAsiaTheme="minorEastAsia" w:hAnsi="Cambria Math"/>
+              </w:rPr>
+              <m:t>a</m:t>
+            </m:r>
+          </m:e>
+        </m:d>
+        <m:r>
+          <w:rPr>
+            <w:rFonts w:ascii="Cambria Math" w:eastAsiaTheme="minorEastAsia" w:hAnsi="Cambria Math"/>
+          </w:rPr>
+          <m:t>↓</m:t>
+        </m:r>
+      </m:oMath>
+      <w:r>
+        <w:rPr>
+          <w:rFonts w:eastAsiaTheme="minorEastAsia"/>
+        </w:rPr>
+        <w:t>, the impulse and step responses converge more quickly.</w:t>
+      </w:r>
+    </w:p>
+    <w:p>
+      <w:pPr>
+        <w:rPr>
+          <w:rFonts w:eastAsiaTheme="minorEastAsia"/>
+        </w:rPr>
+      </w:pPr>
+      <w:r>
+        <w:rPr>
+          <w:rFonts w:eastAsiaTheme="minorEastAsia"/>
+        </w:rPr>
+        <w:t xml:space="preserve">Unlike the CT system, </w:t>
+      </w:r>
+      <w:r>
+        <w:rPr>
+          <w:rFonts w:eastAsiaTheme="minorEastAsia"/>
+        </w:rPr>
+        <w:t>the step response of the first-order DT system</w:t>
+      </w:r>
+      <w:r>
+        <w:rPr>
+          <w:rFonts w:eastAsiaTheme="minorEastAsia"/>
+        </w:rPr>
+        <w:t xml:space="preserve"> can exhibit </w:t>
+      </w:r>
+      <w:r>
+        <w:rPr>
+          <w:rFonts w:eastAsiaTheme="minorEastAsia"/>
+        </w:rPr>
+        <w:t>oscillatory behavior. W</w:t>
+      </w:r>
+      <w:r>
+        <w:rPr>
+          <w:rFonts w:eastAsiaTheme="minorEastAsia"/>
+        </w:rPr>
+        <w:t xml:space="preserve">hen </w:t>
+      </w:r>
+      <m:oMath>
+        <m:r>
+          <w:rPr>
+            <w:rFonts w:ascii="Cambria Math" w:eastAsiaTheme="minorEastAsia" w:hAnsi="Cambria Math"/>
+          </w:rPr>
+          <m:t>a</m:t>
+        </m:r>
+      </m:oMath>
+      <w:r>
+        <w:rPr>
+          <w:rFonts w:eastAsiaTheme="minorEastAsia"/>
+        </w:rPr>
+        <w:t xml:space="preserve"> is negative</w:t>
+      </w:r>
+      <w:r>
+        <w:rPr>
+          <w:rFonts w:eastAsiaTheme="minorEastAsia"/>
+        </w:rPr>
+        <w:t>, the step response both overshoots and exhibits ringing.</w:t>
+      </w:r>
+    </w:p>
+    <w:p>
+      <w:pPr>
+        <w:pStyle w:val="Heading2"/>
+      </w:pPr>
+      <w:r>
+        <w:t>S</w:t>
+      </w:r>
+      <w:r>
+        <w:t>econd-order DT systems</w:t>
+      </w:r>
+    </w:p>
     <w:p>
       <w:pPr>
         <w:pStyle w:val="Heading1"/>
@@ -9151,7 +11986,6 @@
         <w:rPr>
           <w:rFonts w:eastAsiaTheme="minorEastAsia"/>
         </w:rPr>
-        <w:lastRenderedPageBreak/>
         <w:t>The Laplace transform</w:t>
       </w:r>
     </w:p>
@@ -10745,7 +13579,7 @@
   <w:style w:type="paragraph" w:default="1" w:styleId="Normal">
     <w:name w:val="Normal"/>
     <w:qFormat/>
-    <w:rsid w:val="00141452"/>
+    <w:rsid w:val="00AD692C"/>
   </w:style>
   <w:style w:type="paragraph" w:styleId="Heading1">
     <w:name w:val="heading 1"/>

</xml_diff>